<commit_message>
Inserimento degli Item delle Interfacce
</commit_message>
<xml_diff>
--- a/Documentazione di progetto/Sprint Report.docx
+++ b/Documentazione di progetto/Sprint Report.docx
@@ -2,6 +2,44 @@
 <file path=word/document.xml><?xml version="1.0" encoding="utf-8"?>
 <w:document xmlns:wpc="http://schemas.microsoft.com/office/word/2010/wordprocessingCanvas" xmlns:cx="http://schemas.microsoft.com/office/drawing/2014/chartex" xmlns:cx1="http://schemas.microsoft.com/office/drawing/2015/9/8/chartex" xmlns:cx2="http://schemas.microsoft.com/office/drawing/2015/10/21/chartex" xmlns:cx3="http://schemas.microsoft.com/office/drawing/2016/5/9/chartex" xmlns:cx4="http://schemas.microsoft.com/office/drawing/2016/5/10/chartex" xmlns:cx5="http://schemas.microsoft.com/office/drawing/2016/5/11/chartex" xmlns:cx6="http://schemas.microsoft.com/office/drawing/2016/5/12/chartex" xmlns:cx7="http://schemas.microsoft.com/office/drawing/2016/5/13/chartex" xmlns:cx8="http://schemas.microsoft.com/office/drawing/2016/5/14/chartex" xmlns:mc="http://schemas.openxmlformats.org/markup-compatibility/2006" xmlns:aink="http://schemas.microsoft.com/office/drawing/2016/ink" xmlns:am3d="http://schemas.microsoft.com/office/drawing/2017/model3d" xmlns:o="urn:schemas-microsoft-com:office:office" xmlns:r="http://schemas.openxmlformats.org/officeDocument/2006/relationships" xmlns:m="http://schemas.openxmlformats.org/officeDocument/2006/math" xmlns:v="urn:schemas-microsoft-com:vml" xmlns:wp14="http://schemas.microsoft.com/office/word/2010/wordprocessingDrawing" xmlns:wp="http://schemas.openxmlformats.org/drawingml/2006/wordprocessingDrawing" xmlns:w10="urn:schemas-microsoft-com:office:word" xmlns:w="http://schemas.openxmlformats.org/wordprocessingml/2006/main" xmlns:w14="http://schemas.microsoft.com/office/word/2010/wordml" xmlns:w15="http://schemas.microsoft.com/office/word/2012/wordml" xmlns:w16cid="http://schemas.microsoft.com/office/word/2016/wordml/cid" xmlns:w16se="http://schemas.microsoft.com/office/word/2015/wordml/symex" xmlns:wpg="http://schemas.microsoft.com/office/word/2010/wordprocessingGroup" xmlns:wpi="http://schemas.microsoft.com/office/word/2010/wordprocessingInk" xmlns:wne="http://schemas.microsoft.com/office/word/2006/wordml" xmlns:wps="http://schemas.microsoft.com/office/word/2010/wordprocessingShape" mc:Ignorable="w14 w15 w16se w16cid wp14">
   <w:body>
+    <w:p>
+      <w:pPr>
+        <w:pStyle w:val="Testonormale"/>
+        <w:rPr>
+          <w:b/>
+          <w:sz w:val="56"/>
+          <w:szCs w:val="48"/>
+        </w:rPr>
+      </w:pPr>
+      <w:r>
+        <w:rPr>
+          <w:b/>
+          <w:sz w:val="56"/>
+          <w:szCs w:val="48"/>
+        </w:rPr>
+        <w:t>Naming in Progress</w:t>
+      </w:r>
+    </w:p>
+    <w:p>
+      <w:pPr>
+        <w:pStyle w:val="Testonormale"/>
+        <w:jc w:val="center"/>
+        <w:rPr>
+          <w:sz w:val="28"/>
+          <w:szCs w:val="28"/>
+        </w:rPr>
+      </w:pPr>
+    </w:p>
+    <w:p>
+      <w:pPr>
+        <w:pStyle w:val="Testonormale"/>
+        <w:jc w:val="center"/>
+        <w:rPr>
+          <w:sz w:val="28"/>
+          <w:szCs w:val="28"/>
+        </w:rPr>
+      </w:pPr>
+    </w:p>
     <w:p>
       <w:pPr>
         <w:pStyle w:val="Testonormale"/>
@@ -12,14 +50,16 @@
           <w:szCs w:val="48"/>
         </w:rPr>
       </w:pPr>
+      <w:proofErr w:type="spellStart"/>
       <w:r>
         <w:rPr>
           <w:b/>
           <w:sz w:val="56"/>
           <w:szCs w:val="48"/>
         </w:rPr>
-        <w:t>Naming in Progress</w:t>
-      </w:r>
+        <w:t>TeamUp</w:t>
+      </w:r>
+      <w:proofErr w:type="spellEnd"/>
     </w:p>
     <w:p>
       <w:pPr>
@@ -30,45 +70,6 @@
           <w:szCs w:val="28"/>
         </w:rPr>
       </w:pPr>
-    </w:p>
-    <w:p>
-      <w:pPr>
-        <w:pStyle w:val="Testonormale"/>
-        <w:jc w:val="center"/>
-        <w:rPr>
-          <w:sz w:val="28"/>
-          <w:szCs w:val="28"/>
-        </w:rPr>
-      </w:pPr>
-    </w:p>
-    <w:p>
-      <w:pPr>
-        <w:pStyle w:val="Testonormale"/>
-        <w:jc w:val="center"/>
-        <w:rPr>
-          <w:b/>
-          <w:sz w:val="56"/>
-          <w:szCs w:val="48"/>
-        </w:rPr>
-      </w:pPr>
-      <w:r>
-        <w:rPr>
-          <w:b/>
-          <w:sz w:val="56"/>
-          <w:szCs w:val="48"/>
-        </w:rPr>
-        <w:t>TeamUp</w:t>
-      </w:r>
-    </w:p>
-    <w:p>
-      <w:pPr>
-        <w:pStyle w:val="Testonormale"/>
-        <w:jc w:val="center"/>
-        <w:rPr>
-          <w:sz w:val="28"/>
-          <w:szCs w:val="28"/>
-        </w:rPr>
-      </w:pPr>
       <w:r>
         <w:rPr>
           <w:sz w:val="28"/>
@@ -90,8 +91,6 @@
         </w:rPr>
         <w:t>2</w:t>
       </w:r>
-      <w:bookmarkStart w:id="0" w:name="_GoBack"/>
-      <w:bookmarkEnd w:id="0"/>
     </w:p>
     <w:p>
       <w:pPr>
@@ -149,7 +148,25 @@
           <w:sz w:val="32"/>
           <w:szCs w:val="32"/>
         </w:rPr>
-        <w:t>Ingegneria del Software a.a. 2019-2020</w:t>
+        <w:t xml:space="preserve">Ingegneria del Software </w:t>
+      </w:r>
+      <w:proofErr w:type="spellStart"/>
+      <w:r>
+        <w:rPr>
+          <w:rFonts w:ascii="Verdana" w:hAnsi="Verdana"/>
+          <w:sz w:val="32"/>
+          <w:szCs w:val="32"/>
+        </w:rPr>
+        <w:t>a.a</w:t>
+      </w:r>
+      <w:proofErr w:type="spellEnd"/>
+      <w:r>
+        <w:rPr>
+          <w:rFonts w:ascii="Verdana" w:hAnsi="Verdana"/>
+          <w:sz w:val="32"/>
+          <w:szCs w:val="32"/>
+        </w:rPr>
+        <w:t>. 2019-2020</w:t>
       </w:r>
     </w:p>
     <w:p>
@@ -191,12 +208,21 @@
           <w:szCs w:val="26"/>
         </w:rPr>
       </w:pPr>
+      <w:proofErr w:type="spellStart"/>
       <w:r>
         <w:rPr>
           <w:sz w:val="26"/>
           <w:szCs w:val="26"/>
         </w:rPr>
-        <w:t>Insabato Daniele 697904 ITPS danieleins@outlook.it</w:t>
+        <w:t>Insabato</w:t>
+      </w:r>
+      <w:proofErr w:type="spellEnd"/>
+      <w:r>
+        <w:rPr>
+          <w:sz w:val="26"/>
+          <w:szCs w:val="26"/>
+        </w:rPr>
+        <w:t xml:space="preserve"> Daniele 697904 ITPS danieleins@outlook.it</w:t>
       </w:r>
     </w:p>
     <w:p>
@@ -242,12 +268,21 @@
           <w:szCs w:val="26"/>
         </w:rPr>
       </w:pPr>
+      <w:proofErr w:type="spellStart"/>
       <w:r>
         <w:rPr>
           <w:sz w:val="26"/>
           <w:szCs w:val="26"/>
         </w:rPr>
-        <w:t xml:space="preserve">Piteo Alfonso </w:t>
+        <w:t>Piteo</w:t>
+      </w:r>
+      <w:proofErr w:type="spellEnd"/>
+      <w:r>
+        <w:rPr>
+          <w:sz w:val="26"/>
+          <w:szCs w:val="26"/>
+        </w:rPr>
+        <w:t xml:space="preserve"> Alfonso </w:t>
       </w:r>
       <w:r>
         <w:rPr>
@@ -330,12 +365,14 @@
           <w:szCs w:val="72"/>
         </w:rPr>
       </w:pPr>
+      <w:proofErr w:type="spellStart"/>
       <w:r>
         <w:rPr>
           <w:szCs w:val="72"/>
         </w:rPr>
         <w:t>TeamUp</w:t>
       </w:r>
+      <w:proofErr w:type="spellEnd"/>
     </w:p>
     <w:p>
       <w:pPr>
@@ -350,7 +387,7 @@
           <w:rFonts w:ascii="Verdana" w:hAnsi="Verdana"/>
         </w:rPr>
       </w:pPr>
-      <w:bookmarkStart w:id="1" w:name="_Toc39429299"/>
+      <w:bookmarkStart w:id="0" w:name="_Toc39429299"/>
       <w:r>
         <w:rPr>
           <w:rFonts w:ascii="Verdana" w:hAnsi="Verdana"/>
@@ -358,18 +395,18 @@
         <w:lastRenderedPageBreak/>
         <w:t>Sprint Report</w:t>
       </w:r>
+      <w:bookmarkEnd w:id="0"/>
+    </w:p>
+    <w:p>
+      <w:pPr>
+        <w:pStyle w:val="Titolo2"/>
+      </w:pPr>
+      <w:bookmarkStart w:id="1" w:name="_Toc39429300"/>
+      <w:bookmarkStart w:id="2" w:name="_Toc382382140"/>
+      <w:r>
+        <w:t>Sprint Backlog</w:t>
+      </w:r>
       <w:bookmarkEnd w:id="1"/>
-    </w:p>
-    <w:p>
-      <w:pPr>
-        <w:pStyle w:val="Titolo2"/>
-      </w:pPr>
-      <w:bookmarkStart w:id="2" w:name="_Toc39429300"/>
-      <w:bookmarkStart w:id="3" w:name="_Toc382382140"/>
-      <w:r>
-        <w:t>Sprint Backlog</w:t>
-      </w:r>
-      <w:bookmarkEnd w:id="2"/>
     </w:p>
     <w:p/>
     <w:p>
@@ -1055,8 +1092,13 @@
           </w:tcPr>
           <w:p>
             <w:r>
-              <w:t>Espulsione Teammate</w:t>
-            </w:r>
+              <w:t xml:space="preserve">Espulsione </w:t>
+            </w:r>
+            <w:proofErr w:type="spellStart"/>
+            <w:r>
+              <w:t>Teammate</w:t>
+            </w:r>
+            <w:proofErr w:type="spellEnd"/>
           </w:p>
         </w:tc>
       </w:tr>
@@ -1293,33 +1335,46 @@
       <w:pPr>
         <w:pStyle w:val="Titolo2"/>
       </w:pPr>
-      <w:bookmarkStart w:id="4" w:name="_Toc39429301"/>
-      <w:bookmarkStart w:id="5" w:name="_Toc357915671"/>
-      <w:bookmarkStart w:id="6" w:name="_Toc8064815"/>
+      <w:bookmarkStart w:id="3" w:name="_Toc39429301"/>
+      <w:bookmarkStart w:id="4" w:name="_Toc357915671"/>
+      <w:bookmarkStart w:id="5" w:name="_Toc8064815"/>
       <w:r>
         <w:lastRenderedPageBreak/>
-        <w:t>Product Requirement Specification</w:t>
-      </w:r>
+        <w:t xml:space="preserve">Product </w:t>
+      </w:r>
+      <w:proofErr w:type="spellStart"/>
+      <w:r>
+        <w:t>Requirement</w:t>
+      </w:r>
+      <w:proofErr w:type="spellEnd"/>
+      <w:r>
+        <w:t xml:space="preserve"> </w:t>
+      </w:r>
+      <w:proofErr w:type="spellStart"/>
+      <w:r>
+        <w:t>Specification</w:t>
+      </w:r>
+      <w:bookmarkEnd w:id="3"/>
+      <w:proofErr w:type="spellEnd"/>
+      <w:r>
+        <w:t xml:space="preserve"> </w:t>
+      </w:r>
+    </w:p>
+    <w:p>
+      <w:pPr>
+        <w:pStyle w:val="Titolo3"/>
+      </w:pPr>
+      <w:bookmarkStart w:id="6" w:name="_Toc39429302"/>
+      <w:r>
+        <w:t>Diagramma dei C</w:t>
+      </w:r>
+      <w:r>
+        <w:t>asi d’uso</w:t>
+      </w:r>
+      <w:bookmarkEnd w:id="2"/>
       <w:bookmarkEnd w:id="4"/>
-      <w:r>
-        <w:t xml:space="preserve"> </w:t>
-      </w:r>
-    </w:p>
-    <w:p>
-      <w:pPr>
-        <w:pStyle w:val="Titolo3"/>
-      </w:pPr>
-      <w:bookmarkStart w:id="7" w:name="_Toc39429302"/>
-      <w:r>
-        <w:t>Diagramma dei C</w:t>
-      </w:r>
-      <w:r>
-        <w:t>asi d’uso</w:t>
-      </w:r>
-      <w:bookmarkEnd w:id="3"/>
       <w:bookmarkEnd w:id="5"/>
       <w:bookmarkEnd w:id="6"/>
-      <w:bookmarkEnd w:id="7"/>
     </w:p>
     <w:p>
       <w:pPr>
@@ -3666,15 +3721,39 @@
               <w:jc w:val="left"/>
             </w:pPr>
             <w:r>
-              <w:t>2.L’utente viene re-indirizzato in modify profile page.</w:t>
-            </w:r>
-          </w:p>
-          <w:p>
-            <w:pPr>
-              <w:jc w:val="left"/>
-            </w:pPr>
-            <w:r>
-              <w:t>3.L’utente seleziona il dato del profilo che vuole modificare. Finchè i dati inseriti dall’utente non sono validi:</w:t>
+              <w:t xml:space="preserve">2.L’utente viene re-indirizzato in </w:t>
+            </w:r>
+            <w:proofErr w:type="spellStart"/>
+            <w:r>
+              <w:t>modify</w:t>
+            </w:r>
+            <w:proofErr w:type="spellEnd"/>
+            <w:r>
+              <w:t xml:space="preserve"> </w:t>
+            </w:r>
+            <w:proofErr w:type="spellStart"/>
+            <w:r>
+              <w:t>profile</w:t>
+            </w:r>
+            <w:proofErr w:type="spellEnd"/>
+            <w:r>
+              <w:t xml:space="preserve"> page.</w:t>
+            </w:r>
+          </w:p>
+          <w:p>
+            <w:pPr>
+              <w:jc w:val="left"/>
+            </w:pPr>
+            <w:r>
+              <w:t xml:space="preserve">3.L’utente seleziona il dato del profilo che vuole modificare. </w:t>
+            </w:r>
+            <w:proofErr w:type="spellStart"/>
+            <w:r>
+              <w:t>Finchè</w:t>
+            </w:r>
+            <w:proofErr w:type="spellEnd"/>
+            <w:r>
+              <w:t xml:space="preserve"> i dati inseriti dall’utente non sono validi:</w:t>
             </w:r>
           </w:p>
           <w:p>
@@ -3698,7 +3777,15 @@
               <w:jc w:val="left"/>
             </w:pPr>
             <w:r>
-              <w:t>4.Il sistema re-indirizza l’utente in Profile page.</w:t>
+              <w:t xml:space="preserve">4.Il sistema re-indirizza l’utente in </w:t>
+            </w:r>
+            <w:proofErr w:type="spellStart"/>
+            <w:r>
+              <w:t>Profile</w:t>
+            </w:r>
+            <w:proofErr w:type="spellEnd"/>
+            <w:r>
+              <w:t xml:space="preserve"> page.</w:t>
             </w:r>
           </w:p>
         </w:tc>
@@ -4589,7 +4676,15 @@
               <w:jc w:val="left"/>
             </w:pPr>
             <w:r>
-              <w:t>2.L’utente viene re-indirizzato in insert project page.</w:t>
+              <w:t xml:space="preserve">2.L’utente viene re-indirizzato in </w:t>
+            </w:r>
+            <w:proofErr w:type="spellStart"/>
+            <w:r>
+              <w:t>insert</w:t>
+            </w:r>
+            <w:proofErr w:type="spellEnd"/>
+            <w:r>
+              <w:t xml:space="preserve"> project page.</w:t>
             </w:r>
           </w:p>
         </w:tc>
@@ -4986,10 +5081,7 @@
       </w:pPr>
       <w:r>
         <w:lastRenderedPageBreak/>
-        <w:t>Modifica</w:t>
-      </w:r>
-      <w:r>
-        <w:t xml:space="preserve"> progetto</w:t>
+        <w:t>Modifica progetto</w:t>
       </w:r>
     </w:p>
     <w:tbl>
@@ -5025,189 +5117,183 @@
               <w:jc w:val="left"/>
             </w:pPr>
             <w:r>
+              <w:t>Modifica progetto</w:t>
+            </w:r>
+          </w:p>
+        </w:tc>
+      </w:tr>
+      <w:tr>
+        <w:tc>
+          <w:tcPr>
+            <w:tcW w:w="4508" w:type="dxa"/>
+          </w:tcPr>
+          <w:p>
+            <w:pPr>
+              <w:jc w:val="left"/>
+            </w:pPr>
+            <w:r>
+              <w:t>ID</w:t>
+            </w:r>
+          </w:p>
+        </w:tc>
+        <w:tc>
+          <w:tcPr>
+            <w:tcW w:w="4508" w:type="dxa"/>
+          </w:tcPr>
+          <w:p>
+            <w:pPr>
+              <w:jc w:val="left"/>
+            </w:pPr>
+            <w:r>
+              <w:t>8</w:t>
+            </w:r>
+          </w:p>
+        </w:tc>
+      </w:tr>
+      <w:tr>
+        <w:tc>
+          <w:tcPr>
+            <w:tcW w:w="4508" w:type="dxa"/>
+          </w:tcPr>
+          <w:p>
+            <w:pPr>
+              <w:jc w:val="left"/>
+            </w:pPr>
+            <w:r>
+              <w:t>Breve descrizione</w:t>
+            </w:r>
+          </w:p>
+        </w:tc>
+        <w:tc>
+          <w:tcPr>
+            <w:tcW w:w="4508" w:type="dxa"/>
+          </w:tcPr>
+          <w:p>
+            <w:pPr>
+              <w:jc w:val="left"/>
+            </w:pPr>
+            <w:r>
+              <w:t>L’utente effettua una ricerca all’interno del sistema in base ad un determinato criterio.</w:t>
+            </w:r>
+          </w:p>
+        </w:tc>
+      </w:tr>
+      <w:tr>
+        <w:tc>
+          <w:tcPr>
+            <w:tcW w:w="4508" w:type="dxa"/>
+          </w:tcPr>
+          <w:p>
+            <w:pPr>
+              <w:jc w:val="left"/>
+            </w:pPr>
+            <w:r>
+              <w:t>Pre-condizioni</w:t>
+            </w:r>
+          </w:p>
+        </w:tc>
+        <w:tc>
+          <w:tcPr>
+            <w:tcW w:w="4508" w:type="dxa"/>
+          </w:tcPr>
+          <w:p>
+            <w:pPr>
+              <w:jc w:val="left"/>
+            </w:pPr>
+            <w:r>
+              <w:t>L’utente (leader) deve aver inserito un progetto all’interno del sistema.</w:t>
+            </w:r>
+          </w:p>
+        </w:tc>
+      </w:tr>
+      <w:tr>
+        <w:tc>
+          <w:tcPr>
+            <w:tcW w:w="4508" w:type="dxa"/>
+          </w:tcPr>
+          <w:p>
+            <w:pPr>
+              <w:jc w:val="left"/>
+            </w:pPr>
+            <w:r>
+              <w:t>Attori primari</w:t>
+            </w:r>
+          </w:p>
+        </w:tc>
+        <w:tc>
+          <w:tcPr>
+            <w:tcW w:w="4508" w:type="dxa"/>
+          </w:tcPr>
+          <w:p>
+            <w:pPr>
+              <w:jc w:val="left"/>
+            </w:pPr>
+            <w:r>
+              <w:t>Utente</w:t>
+            </w:r>
+          </w:p>
+        </w:tc>
+      </w:tr>
+      <w:tr>
+        <w:tc>
+          <w:tcPr>
+            <w:tcW w:w="4508" w:type="dxa"/>
+          </w:tcPr>
+          <w:p>
+            <w:pPr>
+              <w:jc w:val="left"/>
+            </w:pPr>
+            <w:r>
+              <w:t xml:space="preserve">Attori secondari </w:t>
+            </w:r>
+          </w:p>
+        </w:tc>
+        <w:tc>
+          <w:tcPr>
+            <w:tcW w:w="4508" w:type="dxa"/>
+          </w:tcPr>
+          <w:p>
+            <w:pPr>
+              <w:jc w:val="left"/>
+            </w:pPr>
+            <w:r>
+              <w:t>Leader</w:t>
+            </w:r>
+          </w:p>
+        </w:tc>
+      </w:tr>
+      <w:tr>
+        <w:tc>
+          <w:tcPr>
+            <w:tcW w:w="4508" w:type="dxa"/>
+          </w:tcPr>
+          <w:p>
+            <w:pPr>
+              <w:jc w:val="left"/>
+            </w:pPr>
+            <w:r>
+              <w:t>Sequenza principale degli eventi</w:t>
+            </w:r>
+          </w:p>
+        </w:tc>
+        <w:tc>
+          <w:tcPr>
+            <w:tcW w:w="4508" w:type="dxa"/>
+          </w:tcPr>
+          <w:p>
+            <w:pPr>
+              <w:jc w:val="left"/>
+            </w:pPr>
+            <w:r>
+              <w:t>1.</w:t>
+            </w:r>
+            <w:r>
+              <w:t>Il caso d’uso inizia quando l’utente clicca “</w:t>
+            </w:r>
+            <w:r>
               <w:t>Modifica</w:t>
             </w:r>
             <w:r>
-              <w:t xml:space="preserve"> progetto</w:t>
-            </w:r>
-          </w:p>
-        </w:tc>
-      </w:tr>
-      <w:tr>
-        <w:tc>
-          <w:tcPr>
-            <w:tcW w:w="4508" w:type="dxa"/>
-          </w:tcPr>
-          <w:p>
-            <w:pPr>
-              <w:jc w:val="left"/>
-            </w:pPr>
-            <w:r>
-              <w:t>ID</w:t>
-            </w:r>
-          </w:p>
-        </w:tc>
-        <w:tc>
-          <w:tcPr>
-            <w:tcW w:w="4508" w:type="dxa"/>
-          </w:tcPr>
-          <w:p>
-            <w:pPr>
-              <w:jc w:val="left"/>
-            </w:pPr>
-            <w:r>
-              <w:t>8</w:t>
-            </w:r>
-          </w:p>
-        </w:tc>
-      </w:tr>
-      <w:tr>
-        <w:tc>
-          <w:tcPr>
-            <w:tcW w:w="4508" w:type="dxa"/>
-          </w:tcPr>
-          <w:p>
-            <w:pPr>
-              <w:jc w:val="left"/>
-            </w:pPr>
-            <w:r>
-              <w:t>Breve descrizione</w:t>
-            </w:r>
-          </w:p>
-        </w:tc>
-        <w:tc>
-          <w:tcPr>
-            <w:tcW w:w="4508" w:type="dxa"/>
-          </w:tcPr>
-          <w:p>
-            <w:pPr>
-              <w:jc w:val="left"/>
-            </w:pPr>
-            <w:r>
-              <w:t xml:space="preserve">L’utente </w:t>
-            </w:r>
-            <w:r>
-              <w:t>effettua una ricerca all’interno del sistema in base ad un determinato criterio.</w:t>
-            </w:r>
-          </w:p>
-        </w:tc>
-      </w:tr>
-      <w:tr>
-        <w:tc>
-          <w:tcPr>
-            <w:tcW w:w="4508" w:type="dxa"/>
-          </w:tcPr>
-          <w:p>
-            <w:pPr>
-              <w:jc w:val="left"/>
-            </w:pPr>
-            <w:r>
-              <w:t>Pre-condizioni</w:t>
-            </w:r>
-          </w:p>
-        </w:tc>
-        <w:tc>
-          <w:tcPr>
-            <w:tcW w:w="4508" w:type="dxa"/>
-          </w:tcPr>
-          <w:p>
-            <w:pPr>
-              <w:jc w:val="left"/>
-            </w:pPr>
-            <w:r>
-              <w:t>L’utente (leader) deve aver inserito un progetto all’interno del sistema.</w:t>
-            </w:r>
-          </w:p>
-        </w:tc>
-      </w:tr>
-      <w:tr>
-        <w:tc>
-          <w:tcPr>
-            <w:tcW w:w="4508" w:type="dxa"/>
-          </w:tcPr>
-          <w:p>
-            <w:pPr>
-              <w:jc w:val="left"/>
-            </w:pPr>
-            <w:r>
-              <w:t>Attori primari</w:t>
-            </w:r>
-          </w:p>
-        </w:tc>
-        <w:tc>
-          <w:tcPr>
-            <w:tcW w:w="4508" w:type="dxa"/>
-          </w:tcPr>
-          <w:p>
-            <w:pPr>
-              <w:jc w:val="left"/>
-            </w:pPr>
-            <w:r>
-              <w:t>Utente</w:t>
-            </w:r>
-          </w:p>
-        </w:tc>
-      </w:tr>
-      <w:tr>
-        <w:tc>
-          <w:tcPr>
-            <w:tcW w:w="4508" w:type="dxa"/>
-          </w:tcPr>
-          <w:p>
-            <w:pPr>
-              <w:jc w:val="left"/>
-            </w:pPr>
-            <w:r>
-              <w:t xml:space="preserve">Attori secondari </w:t>
-            </w:r>
-          </w:p>
-        </w:tc>
-        <w:tc>
-          <w:tcPr>
-            <w:tcW w:w="4508" w:type="dxa"/>
-          </w:tcPr>
-          <w:p>
-            <w:pPr>
-              <w:jc w:val="left"/>
-            </w:pPr>
-            <w:r>
-              <w:t>Leader</w:t>
-            </w:r>
-          </w:p>
-        </w:tc>
-      </w:tr>
-      <w:tr>
-        <w:tc>
-          <w:tcPr>
-            <w:tcW w:w="4508" w:type="dxa"/>
-          </w:tcPr>
-          <w:p>
-            <w:pPr>
-              <w:jc w:val="left"/>
-            </w:pPr>
-            <w:r>
-              <w:t>Sequenza principale degli eventi</w:t>
-            </w:r>
-          </w:p>
-        </w:tc>
-        <w:tc>
-          <w:tcPr>
-            <w:tcW w:w="4508" w:type="dxa"/>
-          </w:tcPr>
-          <w:p>
-            <w:pPr>
-              <w:jc w:val="left"/>
-            </w:pPr>
-            <w:r>
-              <w:t>1.</w:t>
-            </w:r>
-            <w:r>
-              <w:t>Il caso d’uso inizia quando l’utente clicca “</w:t>
-            </w:r>
-            <w:r>
-              <w:t>Modifica</w:t>
-            </w:r>
-            <w:r>
               <w:t xml:space="preserve"> progetto”.</w:t>
             </w:r>
           </w:p>
@@ -5218,8 +5304,13 @@
             <w:r>
               <w:t xml:space="preserve">2.L’utente viene re-indirizzato su </w:t>
             </w:r>
-            <w:r>
-              <w:t xml:space="preserve">modify </w:t>
+            <w:proofErr w:type="spellStart"/>
+            <w:r>
+              <w:t>modify</w:t>
+            </w:r>
+            <w:proofErr w:type="spellEnd"/>
+            <w:r>
+              <w:t xml:space="preserve"> </w:t>
             </w:r>
             <w:r>
               <w:t>project page.</w:t>
@@ -5314,10 +5405,7 @@
       </w:pPr>
       <w:r>
         <w:lastRenderedPageBreak/>
-        <w:t>Elimina</w:t>
-      </w:r>
-      <w:r>
-        <w:t xml:space="preserve"> progetto</w:t>
+        <w:t>Elimina progetto</w:t>
       </w:r>
     </w:p>
     <w:tbl>
@@ -5353,10 +5441,7 @@
               <w:jc w:val="left"/>
             </w:pPr>
             <w:r>
-              <w:t>Elimina</w:t>
-            </w:r>
-            <w:r>
-              <w:t xml:space="preserve"> progetto</w:t>
+              <w:t>Elimina progetto</w:t>
             </w:r>
           </w:p>
         </w:tc>
@@ -5412,10 +5497,7 @@
               <w:jc w:val="left"/>
             </w:pPr>
             <w:r>
-              <w:t xml:space="preserve">L’utente </w:t>
-            </w:r>
-            <w:r>
-              <w:t>elimina il progetto, inserito in precedenza, dal sistema.</w:t>
+              <w:t>L’utente elimina il progetto, inserito in precedenza, dal sistema.</w:t>
             </w:r>
           </w:p>
         </w:tc>
@@ -5533,24 +5615,15 @@
               <w:t>Il caso d’uso inizia quando l’utente clicca “</w:t>
             </w:r>
             <w:r>
-              <w:t>Elimina</w:t>
-            </w:r>
-            <w:r>
-              <w:t xml:space="preserve"> progetto”.</w:t>
-            </w:r>
-          </w:p>
-          <w:p>
-            <w:pPr>
-              <w:jc w:val="left"/>
-            </w:pPr>
-            <w:r>
-              <w:t xml:space="preserve">2.L’utente viene re-indirizzato su </w:t>
-            </w:r>
-            <w:r>
-              <w:t>Home page</w:t>
-            </w:r>
-            <w:r>
-              <w:t>.</w:t>
+              <w:t>Elimina progetto”.</w:t>
+            </w:r>
+          </w:p>
+          <w:p>
+            <w:pPr>
+              <w:jc w:val="left"/>
+            </w:pPr>
+            <w:r>
+              <w:t>2.L’utente viene re-indirizzato su Home page.</w:t>
             </w:r>
           </w:p>
         </w:tc>
@@ -5617,61 +5690,61 @@
       <w:pPr>
         <w:pStyle w:val="Titolo3"/>
       </w:pPr>
-      <w:bookmarkStart w:id="8" w:name="_Toc357915676"/>
-      <w:bookmarkStart w:id="9" w:name="_Toc8064819"/>
-      <w:bookmarkStart w:id="10" w:name="_Toc39429304"/>
+      <w:bookmarkStart w:id="7" w:name="_Toc357915676"/>
+      <w:bookmarkStart w:id="8" w:name="_Toc8064819"/>
+      <w:bookmarkStart w:id="9" w:name="_Toc39429304"/>
       <w:r>
         <w:t>Altro</w:t>
       </w:r>
+      <w:bookmarkEnd w:id="7"/>
       <w:bookmarkEnd w:id="8"/>
       <w:bookmarkEnd w:id="9"/>
+    </w:p>
+    <w:p/>
+    <w:p/>
+    <w:p/>
+    <w:p/>
+    <w:p/>
+    <w:p/>
+    <w:p/>
+    <w:p/>
+    <w:p/>
+    <w:p/>
+    <w:p/>
+    <w:p/>
+    <w:p/>
+    <w:p/>
+    <w:p/>
+    <w:p/>
+    <w:p/>
+    <w:p/>
+    <w:p/>
+    <w:p/>
+    <w:p/>
+    <w:p/>
+    <w:p/>
+    <w:p/>
+    <w:p>
+      <w:pPr>
+        <w:pStyle w:val="Titolo2"/>
+      </w:pPr>
+      <w:bookmarkStart w:id="10" w:name="_Toc39429305"/>
+      <w:bookmarkStart w:id="11" w:name="_Toc357915678"/>
+      <w:bookmarkStart w:id="12" w:name="_Toc8064821"/>
+      <w:r>
+        <w:t>System Architecture</w:t>
+      </w:r>
       <w:bookmarkEnd w:id="10"/>
     </w:p>
-    <w:p/>
-    <w:p/>
-    <w:p/>
-    <w:p/>
-    <w:p/>
-    <w:p/>
-    <w:p/>
-    <w:p/>
-    <w:p/>
-    <w:p/>
-    <w:p/>
-    <w:p/>
-    <w:p/>
-    <w:p/>
-    <w:p/>
-    <w:p/>
-    <w:p/>
-    <w:p/>
-    <w:p/>
-    <w:p/>
-    <w:p/>
-    <w:p/>
-    <w:p/>
-    <w:p/>
-    <w:p>
-      <w:pPr>
-        <w:pStyle w:val="Titolo2"/>
-      </w:pPr>
-      <w:bookmarkStart w:id="11" w:name="_Toc39429305"/>
-      <w:bookmarkStart w:id="12" w:name="_Toc357915678"/>
-      <w:bookmarkStart w:id="13" w:name="_Toc8064821"/>
-      <w:r>
-        <w:t>System Architecture</w:t>
-      </w:r>
-      <w:bookmarkEnd w:id="11"/>
-    </w:p>
     <w:p>
       <w:pPr>
         <w:pStyle w:val="Titolo3"/>
       </w:pPr>
-      <w:bookmarkStart w:id="14" w:name="_Toc39429306"/>
+      <w:bookmarkStart w:id="13" w:name="_Toc39429306"/>
       <w:r>
         <w:t>Diagramma delle Componenti</w:t>
       </w:r>
-      <w:bookmarkEnd w:id="14"/>
+      <w:bookmarkEnd w:id="13"/>
     </w:p>
     <w:p/>
     <w:p>
@@ -5730,11 +5803,11 @@
       <w:pPr>
         <w:pStyle w:val="Titolo3"/>
       </w:pPr>
-      <w:bookmarkStart w:id="15" w:name="_Toc39429307"/>
+      <w:bookmarkStart w:id="14" w:name="_Toc39429307"/>
       <w:r>
         <w:t>Specifica delle componenti</w:t>
       </w:r>
-      <w:bookmarkEnd w:id="15"/>
+      <w:bookmarkEnd w:id="14"/>
     </w:p>
     <w:p>
       <w:r>
@@ -5777,8 +5850,13 @@
       <w:r>
         <w:t xml:space="preserve">Il </w:t>
       </w:r>
-      <w:r>
-        <w:t>DataBase Management System è il sistema di gestione dei dati utente, candidato e progetto.</w:t>
+      <w:proofErr w:type="spellStart"/>
+      <w:r>
+        <w:t>DataBase</w:t>
+      </w:r>
+      <w:proofErr w:type="spellEnd"/>
+      <w:r>
+        <w:t xml:space="preserve"> Management System è il sistema di gestione dei dati utente, candidato e progetto.</w:t>
       </w:r>
     </w:p>
     <w:p/>
@@ -5914,17 +5992,65 @@
     </w:p>
     <w:p>
       <w:r>
-        <w:t>Relazione Teammate-Teammate: Interfaccia grafica(chat) che i Teammate di un progetto visualizzano durante la fase d’interazione tra loro;</w:t>
-      </w:r>
-    </w:p>
-    <w:p>
-      <w:r>
-        <w:t>Relazione Teammate-Leader: Interfaccia grafica(chat) che i Teammate e il Leader di un progetto visualizzano durante la fase d’interazione tra loro;</w:t>
-      </w:r>
-    </w:p>
-    <w:p>
-      <w:r>
-        <w:t>Relazione Leader-Teammate: Interfaccia grafica(chat) che il Leader e Teammate di un progetto visualizzano durante la fase d’interazione tra loro;</w:t>
+        <w:t xml:space="preserve">Relazione </w:t>
+      </w:r>
+      <w:proofErr w:type="spellStart"/>
+      <w:r>
+        <w:t>Teammate-Teammate</w:t>
+      </w:r>
+      <w:proofErr w:type="spellEnd"/>
+      <w:r>
+        <w:t xml:space="preserve">: Interfaccia grafica(chat) che i </w:t>
+      </w:r>
+      <w:proofErr w:type="spellStart"/>
+      <w:r>
+        <w:t>Teammate</w:t>
+      </w:r>
+      <w:proofErr w:type="spellEnd"/>
+      <w:r>
+        <w:t xml:space="preserve"> di un progetto visualizzano durante la fase d’interazione tra loro;</w:t>
+      </w:r>
+    </w:p>
+    <w:p>
+      <w:r>
+        <w:t xml:space="preserve">Relazione </w:t>
+      </w:r>
+      <w:proofErr w:type="spellStart"/>
+      <w:r>
+        <w:t>Teammate</w:t>
+      </w:r>
+      <w:proofErr w:type="spellEnd"/>
+      <w:r>
+        <w:t xml:space="preserve">-Leader: Interfaccia grafica(chat) che i </w:t>
+      </w:r>
+      <w:proofErr w:type="spellStart"/>
+      <w:r>
+        <w:t>Teammate</w:t>
+      </w:r>
+      <w:proofErr w:type="spellEnd"/>
+      <w:r>
+        <w:t xml:space="preserve"> e il Leader di un progetto visualizzano durante la fase d’interazione tra loro;</w:t>
+      </w:r>
+    </w:p>
+    <w:p>
+      <w:r>
+        <w:t>Relazione Leader-</w:t>
+      </w:r>
+      <w:proofErr w:type="spellStart"/>
+      <w:r>
+        <w:t>Teammate</w:t>
+      </w:r>
+      <w:proofErr w:type="spellEnd"/>
+      <w:r>
+        <w:t xml:space="preserve">: Interfaccia grafica(chat) che il Leader e </w:t>
+      </w:r>
+      <w:proofErr w:type="spellStart"/>
+      <w:r>
+        <w:t>Teammate</w:t>
+      </w:r>
+      <w:proofErr w:type="spellEnd"/>
+      <w:r>
+        <w:t xml:space="preserve"> di un progetto visualizzano durante la fase d’interazione tra loro;</w:t>
       </w:r>
     </w:p>
     <w:p>
@@ -5933,31 +6059,171 @@
       </w:r>
     </w:p>
     <w:p/>
+    <w:p/>
+    <w:p/>
+    <w:p/>
+    <w:p/>
+    <w:p/>
+    <w:p/>
+    <w:p/>
+    <w:p/>
+    <w:p/>
+    <w:p/>
     <w:p>
       <w:pPr>
         <w:pStyle w:val="Titolo3"/>
       </w:pPr>
-      <w:bookmarkStart w:id="16" w:name="_Toc39429308"/>
-      <w:r>
+      <w:bookmarkStart w:id="15" w:name="_Toc39429308"/>
+      <w:r>
+        <w:lastRenderedPageBreak/>
         <w:t>Specifica delle interfacce</w:t>
       </w:r>
+      <w:bookmarkEnd w:id="15"/>
+    </w:p>
+    <w:p>
+      <w:pPr>
+        <w:rPr>
+          <w:u w:val="single"/>
+        </w:rPr>
+      </w:pPr>
+      <w:bookmarkStart w:id="16" w:name="_GoBack"/>
       <w:bookmarkEnd w:id="16"/>
     </w:p>
-    <w:p/>
-    <w:p/>
-    <w:p/>
-    <w:p/>
-    <w:p/>
-    <w:p/>
-    <w:p/>
+    <w:p>
+      <w:pPr>
+        <w:pStyle w:val="Titolo4"/>
+        <w:rPr>
+          <w:sz w:val="24"/>
+          <w:szCs w:val="24"/>
+        </w:rPr>
+      </w:pPr>
+      <w:r>
+        <w:rPr>
+          <w:sz w:val="24"/>
+          <w:szCs w:val="24"/>
+        </w:rPr>
+        <w:t>Login</w:t>
+      </w:r>
+    </w:p>
+    <w:p>
+      <w:r>
+        <w:rPr>
+          <w:noProof/>
+        </w:rPr>
+        <w:drawing>
+          <wp:inline distT="0" distB="0" distL="0" distR="0" wp14:anchorId="2E381972" wp14:editId="7F79A4BA">
+            <wp:extent cx="5731510" cy="3222625"/>
+            <wp:effectExtent l="0" t="0" r="2540" b="0"/>
+            <wp:docPr id="5" name="Immagine 5"/>
+            <wp:cNvGraphicFramePr>
+              <a:graphicFrameLocks xmlns:a="http://schemas.openxmlformats.org/drawingml/2006/main" noChangeAspect="1"/>
+            </wp:cNvGraphicFramePr>
+            <a:graphic xmlns:a="http://schemas.openxmlformats.org/drawingml/2006/main">
+              <a:graphicData uri="http://schemas.openxmlformats.org/drawingml/2006/picture">
+                <pic:pic xmlns:pic="http://schemas.openxmlformats.org/drawingml/2006/picture">
+                  <pic:nvPicPr>
+                    <pic:cNvPr id="1" name=""/>
+                    <pic:cNvPicPr/>
+                  </pic:nvPicPr>
+                  <pic:blipFill>
+                    <a:blip r:embed="rId9"/>
+                    <a:stretch>
+                      <a:fillRect/>
+                    </a:stretch>
+                  </pic:blipFill>
+                  <pic:spPr>
+                    <a:xfrm>
+                      <a:off x="0" y="0"/>
+                      <a:ext cx="5731510" cy="3222625"/>
+                    </a:xfrm>
+                    <a:prstGeom prst="rect">
+                      <a:avLst/>
+                    </a:prstGeom>
+                  </pic:spPr>
+                </pic:pic>
+              </a:graphicData>
+            </a:graphic>
+          </wp:inline>
+        </w:drawing>
+      </w:r>
+    </w:p>
+    <w:p/>
+    <w:p>
+      <w:pPr>
+        <w:pStyle w:val="Titolo4"/>
+        <w:rPr>
+          <w:sz w:val="24"/>
+          <w:szCs w:val="24"/>
+        </w:rPr>
+      </w:pPr>
+      <w:r>
+        <w:rPr>
+          <w:sz w:val="24"/>
+          <w:szCs w:val="24"/>
+        </w:rPr>
+        <w:t>Registrazione</w:t>
+      </w:r>
+    </w:p>
+    <w:p>
+      <w:pPr>
+        <w:rPr>
+          <w:u w:val="single"/>
+        </w:rPr>
+      </w:pPr>
+      <w:r>
+        <w:rPr>
+          <w:noProof/>
+        </w:rPr>
+        <w:drawing>
+          <wp:inline distT="0" distB="0" distL="0" distR="0" wp14:anchorId="33F34C8E" wp14:editId="0B088E1F">
+            <wp:extent cx="5731510" cy="3222625"/>
+            <wp:effectExtent l="0" t="0" r="2540" b="0"/>
+            <wp:docPr id="7" name="Immagine 7"/>
+            <wp:cNvGraphicFramePr>
+              <a:graphicFrameLocks xmlns:a="http://schemas.openxmlformats.org/drawingml/2006/main" noChangeAspect="1"/>
+            </wp:cNvGraphicFramePr>
+            <a:graphic xmlns:a="http://schemas.openxmlformats.org/drawingml/2006/main">
+              <a:graphicData uri="http://schemas.openxmlformats.org/drawingml/2006/picture">
+                <pic:pic xmlns:pic="http://schemas.openxmlformats.org/drawingml/2006/picture">
+                  <pic:nvPicPr>
+                    <pic:cNvPr id="1" name=""/>
+                    <pic:cNvPicPr/>
+                  </pic:nvPicPr>
+                  <pic:blipFill>
+                    <a:blip r:embed="rId10"/>
+                    <a:stretch>
+                      <a:fillRect/>
+                    </a:stretch>
+                  </pic:blipFill>
+                  <pic:spPr>
+                    <a:xfrm>
+                      <a:off x="0" y="0"/>
+                      <a:ext cx="5731510" cy="3222625"/>
+                    </a:xfrm>
+                    <a:prstGeom prst="rect">
+                      <a:avLst/>
+                    </a:prstGeom>
+                  </pic:spPr>
+                </pic:pic>
+              </a:graphicData>
+            </a:graphic>
+          </wp:inline>
+        </w:drawing>
+      </w:r>
+    </w:p>
     <w:p>
       <w:pPr>
         <w:pStyle w:val="Titolo2"/>
       </w:pPr>
       <w:bookmarkStart w:id="17" w:name="_Toc39429309"/>
+      <w:proofErr w:type="spellStart"/>
       <w:r>
         <w:lastRenderedPageBreak/>
-        <w:t>Detailed Product Design</w:t>
+        <w:t>Detailed</w:t>
+      </w:r>
+      <w:proofErr w:type="spellEnd"/>
+      <w:r>
+        <w:t xml:space="preserve"> Product Design</w:t>
       </w:r>
       <w:bookmarkEnd w:id="17"/>
     </w:p>
@@ -5995,7 +6261,7 @@
                     <pic:cNvPicPr/>
                   </pic:nvPicPr>
                   <pic:blipFill>
-                    <a:blip r:embed="rId9">
+                    <a:blip r:embed="rId11">
                       <a:extLst>
                         <a:ext uri="{28A0092B-C50C-407E-A947-70E740481C1C}">
                           <a14:useLocalDpi xmlns:a14="http://schemas.microsoft.com/office/drawing/2010/main" val="0"/>
@@ -6084,7 +6350,39 @@
         <w:jc w:val="left"/>
       </w:pPr>
       <w:r>
-        <w:t>• Teammate: La classe Teammate contiene al suo interno gli attributi e i metodi relativi all’entità Teammate. Gli attributi di cui si tiene traccia sono equivalenti a quelli presenti nella classe utente, essendo la classe Teammate una specifica della classe Utente.</w:t>
+        <w:t xml:space="preserve">• </w:t>
+      </w:r>
+      <w:proofErr w:type="spellStart"/>
+      <w:r>
+        <w:t>Teammate</w:t>
+      </w:r>
+      <w:proofErr w:type="spellEnd"/>
+      <w:r>
+        <w:t xml:space="preserve">: La classe </w:t>
+      </w:r>
+      <w:proofErr w:type="spellStart"/>
+      <w:r>
+        <w:t>Teammate</w:t>
+      </w:r>
+      <w:proofErr w:type="spellEnd"/>
+      <w:r>
+        <w:t xml:space="preserve"> contiene al suo interno gli attributi e i metodi relativi all’entità </w:t>
+      </w:r>
+      <w:proofErr w:type="spellStart"/>
+      <w:r>
+        <w:t>Teammate</w:t>
+      </w:r>
+      <w:proofErr w:type="spellEnd"/>
+      <w:r>
+        <w:t xml:space="preserve">. Gli attributi di cui si tiene traccia sono equivalenti a quelli presenti nella classe utente, essendo la classe </w:t>
+      </w:r>
+      <w:proofErr w:type="spellStart"/>
+      <w:r>
+        <w:t>Teammate</w:t>
+      </w:r>
+      <w:proofErr w:type="spellEnd"/>
+      <w:r>
+        <w:t xml:space="preserve"> una specifica della classe Utente.</w:t>
       </w:r>
     </w:p>
     <w:p>
@@ -6097,7 +6395,39 @@
         <w:jc w:val="left"/>
       </w:pPr>
       <w:r>
-        <w:t>• Progetto: La classe Progetto contiene al suo interno gli attributi associabili alle classi Leader e Teammate. Gli attributi di cui si tiene traccia sono Leader, Nome, Descrizione, data_scadenza, data_creazione, numero_candidati.</w:t>
+        <w:t xml:space="preserve">• Progetto: La classe Progetto contiene al suo interno gli attributi associabili alle classi Leader e </w:t>
+      </w:r>
+      <w:proofErr w:type="spellStart"/>
+      <w:r>
+        <w:t>Teammate</w:t>
+      </w:r>
+      <w:proofErr w:type="spellEnd"/>
+      <w:r>
+        <w:t xml:space="preserve">. Gli attributi di cui si tiene traccia sono Leader, Nome, Descrizione, </w:t>
+      </w:r>
+      <w:proofErr w:type="spellStart"/>
+      <w:r>
+        <w:t>data_scadenza</w:t>
+      </w:r>
+      <w:proofErr w:type="spellEnd"/>
+      <w:r>
+        <w:t xml:space="preserve">, </w:t>
+      </w:r>
+      <w:proofErr w:type="spellStart"/>
+      <w:r>
+        <w:t>data_creazione</w:t>
+      </w:r>
+      <w:proofErr w:type="spellEnd"/>
+      <w:r>
+        <w:t xml:space="preserve">, </w:t>
+      </w:r>
+      <w:proofErr w:type="spellStart"/>
+      <w:r>
+        <w:t>numero_candidati</w:t>
+      </w:r>
+      <w:proofErr w:type="spellEnd"/>
+      <w:r>
+        <w:t>.</w:t>
       </w:r>
     </w:p>
     <w:p/>
@@ -6158,7 +6488,7 @@
                     <pic:cNvPicPr/>
                   </pic:nvPicPr>
                   <pic:blipFill>
-                    <a:blip r:embed="rId10">
+                    <a:blip r:embed="rId12">
                       <a:extLst>
                         <a:ext uri="{28A0092B-C50C-407E-A947-70E740481C1C}">
                           <a14:useLocalDpi xmlns:a14="http://schemas.microsoft.com/office/drawing/2010/main" val="0"/>
@@ -6229,7 +6559,7 @@
                     <pic:cNvPicPr/>
                   </pic:nvPicPr>
                   <pic:blipFill>
-                    <a:blip r:embed="rId11">
+                    <a:blip r:embed="rId13">
                       <a:extLst>
                         <a:ext uri="{28A0092B-C50C-407E-A947-70E740481C1C}">
                           <a14:useLocalDpi xmlns:a14="http://schemas.microsoft.com/office/drawing/2010/main" val="0"/>
@@ -6294,7 +6624,7 @@
                     <pic:cNvPicPr/>
                   </pic:nvPicPr>
                   <pic:blipFill>
-                    <a:blip r:embed="rId12">
+                    <a:blip r:embed="rId14">
                       <a:extLst>
                         <a:ext uri="{28A0092B-C50C-407E-A947-70E740481C1C}">
                           <a14:useLocalDpi xmlns:a14="http://schemas.microsoft.com/office/drawing/2010/main" val="0"/>
@@ -6362,7 +6692,7 @@
                     <pic:cNvPicPr/>
                   </pic:nvPicPr>
                   <pic:blipFill>
-                    <a:blip r:embed="rId13">
+                    <a:blip r:embed="rId15">
                       <a:extLst>
                         <a:ext uri="{28A0092B-C50C-407E-A947-70E740481C1C}">
                           <a14:useLocalDpi xmlns:a14="http://schemas.microsoft.com/office/drawing/2010/main" val="0"/>
@@ -6466,7 +6796,7 @@
                     <pic:cNvPicPr/>
                   </pic:nvPicPr>
                   <pic:blipFill>
-                    <a:blip r:embed="rId13">
+                    <a:blip r:embed="rId15">
                       <a:extLst>
                         <a:ext uri="{28A0092B-C50C-407E-A947-70E740481C1C}">
                           <a14:useLocalDpi xmlns:a14="http://schemas.microsoft.com/office/drawing/2010/main" val="0"/>
@@ -6515,7 +6845,15 @@
       <w:bookmarkStart w:id="27" w:name="_Toc39429313"/>
       <w:r>
         <w:lastRenderedPageBreak/>
-        <w:t>Data modeling and design</w:t>
+        <w:t xml:space="preserve">Data </w:t>
+      </w:r>
+      <w:proofErr w:type="spellStart"/>
+      <w:r>
+        <w:t>modeling</w:t>
+      </w:r>
+      <w:proofErr w:type="spellEnd"/>
+      <w:r>
+        <w:t xml:space="preserve"> and design</w:t>
       </w:r>
       <w:bookmarkEnd w:id="27"/>
     </w:p>
@@ -6570,7 +6908,7 @@
                     <pic:cNvPicPr/>
                   </pic:nvPicPr>
                   <pic:blipFill>
-                    <a:blip r:embed="rId14"/>
+                    <a:blip r:embed="rId16"/>
                     <a:stretch>
                       <a:fillRect/>
                     </a:stretch>
@@ -6798,9 +7136,11 @@
             <w:tcW w:w="2965" w:type="dxa"/>
           </w:tcPr>
           <w:p>
+            <w:proofErr w:type="spellStart"/>
             <w:r>
               <w:t>Teammate</w:t>
             </w:r>
+            <w:proofErr w:type="spellEnd"/>
           </w:p>
         </w:tc>
         <w:tc>
@@ -6835,8 +7175,8 @@
     <w:p/>
     <w:p/>
     <w:p/>
+    <w:bookmarkEnd w:id="11"/>
     <w:bookmarkEnd w:id="12"/>
-    <w:bookmarkEnd w:id="13"/>
     <w:p>
       <w:pPr>
         <w:pStyle w:val="NormaleWeb"/>
@@ -6867,12 +7207,12 @@
     </w:p>
     <w:p/>
     <w:sectPr>
-      <w:headerReference w:type="even" r:id="rId15"/>
-      <w:headerReference w:type="default" r:id="rId16"/>
-      <w:footerReference w:type="even" r:id="rId17"/>
-      <w:footerReference w:type="default" r:id="rId18"/>
-      <w:headerReference w:type="first" r:id="rId19"/>
-      <w:footerReference w:type="first" r:id="rId20"/>
+      <w:headerReference w:type="even" r:id="rId17"/>
+      <w:headerReference w:type="default" r:id="rId18"/>
+      <w:footerReference w:type="even" r:id="rId19"/>
+      <w:footerReference w:type="default" r:id="rId20"/>
+      <w:headerReference w:type="first" r:id="rId21"/>
+      <w:footerReference w:type="first" r:id="rId22"/>
       <w:pgSz w:w="11906" w:h="16838"/>
       <w:pgMar w:top="1797" w:right="1440" w:bottom="1797" w:left="1440" w:header="624" w:footer="1134" w:gutter="0"/>
       <w:cols w:space="708"/>
@@ -7278,7 +7618,7 @@
                   </a:ln>
                   <a:extLst>
                     <a:ext uri="{FAA26D3D-D897-4be2-8F04-BA451C77F1D7}">
-                      <ma14:placeholderFlag xmlns:a14="http://schemas.microsoft.com/office/drawing/2010/main" xmlns:ma14="http://schemas.microsoft.com/office/mac/drawingml/2011/main" xmlns:w="http://schemas.openxmlformats.org/wordprocessingml/2006/main" xmlns:w10="urn:schemas-microsoft-com:office:word" xmlns:v="urn:schemas-microsoft-com:vml" xmlns:o="urn:schemas-microsoft-com:office:office" xmlns:mv="urn:schemas-microsoft-com:mac:vml" xmlns:mo="http://schemas.microsoft.com/office/mac/office/2008/main" xmlns=""/>
+                      <ma14:placeholderFlag xmlns="" xmlns:mo="http://schemas.microsoft.com/office/mac/office/2008/main" xmlns:mv="urn:schemas-microsoft-com:mac:vml" xmlns:o="urn:schemas-microsoft-com:office:office" xmlns:v="urn:schemas-microsoft-com:vml" xmlns:w10="urn:schemas-microsoft-com:office:word" xmlns:w="http://schemas.openxmlformats.org/wordprocessingml/2006/main" xmlns:ma14="http://schemas.microsoft.com/office/mac/drawingml/2011/main" xmlns:a14="http://schemas.microsoft.com/office/drawing/2010/main"/>
                     </a:ext>
                   </a:extLst>
                 </pic:spPr>

</xml_diff>

<commit_message>
Aggiunta diagramma di deploy
Sprint report
</commit_message>
<xml_diff>
--- a/Documentazione di progetto/Sprint Report.docx
+++ b/Documentazione di progetto/Sprint Report.docx
@@ -11,6 +11,8 @@
           <w:szCs w:val="48"/>
         </w:rPr>
       </w:pPr>
+      <w:bookmarkStart w:id="0" w:name="_Hlk43281695"/>
+      <w:bookmarkEnd w:id="0"/>
       <w:r>
         <w:rPr>
           <w:b/>
@@ -50,6 +52,7 @@
           <w:szCs w:val="48"/>
         </w:rPr>
       </w:pPr>
+      <w:proofErr w:type="spellStart"/>
       <w:r>
         <w:rPr>
           <w:b/>
@@ -58,6 +61,7 @@
         </w:rPr>
         <w:t>TeamUp</w:t>
       </w:r>
+      <w:proofErr w:type="spellEnd"/>
     </w:p>
     <w:p>
       <w:pPr>
@@ -160,7 +164,25 @@
           <w:sz w:val="32"/>
           <w:szCs w:val="32"/>
         </w:rPr>
-        <w:t>Ingegneria del Software a.a. 2019-2020</w:t>
+        <w:t xml:space="preserve">Ingegneria del Software </w:t>
+      </w:r>
+      <w:proofErr w:type="spellStart"/>
+      <w:r>
+        <w:rPr>
+          <w:rFonts w:ascii="Verdana" w:hAnsi="Verdana"/>
+          <w:sz w:val="32"/>
+          <w:szCs w:val="32"/>
+        </w:rPr>
+        <w:t>a.a</w:t>
+      </w:r>
+      <w:proofErr w:type="spellEnd"/>
+      <w:r>
+        <w:rPr>
+          <w:rFonts w:ascii="Verdana" w:hAnsi="Verdana"/>
+          <w:sz w:val="32"/>
+          <w:szCs w:val="32"/>
+        </w:rPr>
+        <w:t>. 2019-2020</w:t>
       </w:r>
     </w:p>
     <w:p>
@@ -202,12 +224,21 @@
           <w:szCs w:val="26"/>
         </w:rPr>
       </w:pPr>
+      <w:proofErr w:type="spellStart"/>
       <w:r>
         <w:rPr>
           <w:sz w:val="26"/>
           <w:szCs w:val="26"/>
         </w:rPr>
-        <w:t>Insabato Daniele 697904 ITPS danieleins@outlook.it</w:t>
+        <w:t>Insabato</w:t>
+      </w:r>
+      <w:proofErr w:type="spellEnd"/>
+      <w:r>
+        <w:rPr>
+          <w:sz w:val="26"/>
+          <w:szCs w:val="26"/>
+        </w:rPr>
+        <w:t xml:space="preserve"> Daniele 697904 ITPS danieleins@outlook.it</w:t>
       </w:r>
     </w:p>
     <w:p>
@@ -253,12 +284,21 @@
           <w:szCs w:val="26"/>
         </w:rPr>
       </w:pPr>
+      <w:proofErr w:type="spellStart"/>
       <w:r>
         <w:rPr>
           <w:sz w:val="26"/>
           <w:szCs w:val="26"/>
         </w:rPr>
-        <w:t xml:space="preserve">Piteo Alfonso </w:t>
+        <w:t>Piteo</w:t>
+      </w:r>
+      <w:proofErr w:type="spellEnd"/>
+      <w:r>
+        <w:rPr>
+          <w:sz w:val="26"/>
+          <w:szCs w:val="26"/>
+        </w:rPr>
+        <w:t xml:space="preserve"> Alfonso </w:t>
       </w:r>
       <w:r>
         <w:rPr>
@@ -319,8 +359,6 @@
           <w:u w:val="single"/>
         </w:rPr>
       </w:pPr>
-      <w:bookmarkStart w:id="0" w:name="_GoBack"/>
-      <w:bookmarkEnd w:id="0"/>
     </w:p>
     <w:p>
       <w:pPr>
@@ -343,12 +381,14 @@
           <w:szCs w:val="72"/>
         </w:rPr>
       </w:pPr>
+      <w:proofErr w:type="spellStart"/>
       <w:r>
         <w:rPr>
           <w:szCs w:val="72"/>
         </w:rPr>
         <w:t>TeamUp</w:t>
       </w:r>
+      <w:proofErr w:type="spellEnd"/>
     </w:p>
     <w:p>
       <w:pPr>
@@ -1068,8 +1108,13 @@
           </w:tcPr>
           <w:p>
             <w:r>
-              <w:t>Espulsione Teammate</w:t>
-            </w:r>
+              <w:t xml:space="preserve">Espulsione </w:t>
+            </w:r>
+            <w:proofErr w:type="spellStart"/>
+            <w:r>
+              <w:t>Teammate</w:t>
+            </w:r>
+            <w:proofErr w:type="spellEnd"/>
           </w:p>
         </w:tc>
       </w:tr>
@@ -1311,9 +1356,22 @@
       <w:bookmarkStart w:id="6" w:name="_Toc8064815"/>
       <w:r>
         <w:lastRenderedPageBreak/>
-        <w:t>Product Requirement Specification</w:t>
+        <w:t xml:space="preserve">Product </w:t>
+      </w:r>
+      <w:proofErr w:type="spellStart"/>
+      <w:r>
+        <w:t>Requirement</w:t>
+      </w:r>
+      <w:proofErr w:type="spellEnd"/>
+      <w:r>
+        <w:t xml:space="preserve"> </w:t>
+      </w:r>
+      <w:proofErr w:type="spellStart"/>
+      <w:r>
+        <w:t>Specification</w:t>
       </w:r>
       <w:bookmarkEnd w:id="4"/>
+      <w:proofErr w:type="spellEnd"/>
       <w:r>
         <w:t xml:space="preserve"> </w:t>
       </w:r>
@@ -3679,15 +3737,39 @@
               <w:jc w:val="left"/>
             </w:pPr>
             <w:r>
-              <w:t>2.L’utente viene re-indirizzato in modify profile page.</w:t>
-            </w:r>
-          </w:p>
-          <w:p>
-            <w:pPr>
-              <w:jc w:val="left"/>
-            </w:pPr>
-            <w:r>
-              <w:t>3.L’utente seleziona il dato del profilo che vuole modificare. Finchè i dati inseriti dall’utente non sono validi:</w:t>
+              <w:t xml:space="preserve">2.L’utente viene re-indirizzato in </w:t>
+            </w:r>
+            <w:proofErr w:type="spellStart"/>
+            <w:r>
+              <w:t>modify</w:t>
+            </w:r>
+            <w:proofErr w:type="spellEnd"/>
+            <w:r>
+              <w:t xml:space="preserve"> </w:t>
+            </w:r>
+            <w:proofErr w:type="spellStart"/>
+            <w:r>
+              <w:t>profile</w:t>
+            </w:r>
+            <w:proofErr w:type="spellEnd"/>
+            <w:r>
+              <w:t xml:space="preserve"> page.</w:t>
+            </w:r>
+          </w:p>
+          <w:p>
+            <w:pPr>
+              <w:jc w:val="left"/>
+            </w:pPr>
+            <w:r>
+              <w:t xml:space="preserve">3.L’utente seleziona il dato del profilo che vuole modificare. </w:t>
+            </w:r>
+            <w:proofErr w:type="spellStart"/>
+            <w:r>
+              <w:t>Finchè</w:t>
+            </w:r>
+            <w:proofErr w:type="spellEnd"/>
+            <w:r>
+              <w:t xml:space="preserve"> i dati inseriti dall’utente non sono validi:</w:t>
             </w:r>
           </w:p>
           <w:p>
@@ -3711,7 +3793,15 @@
               <w:jc w:val="left"/>
             </w:pPr>
             <w:r>
-              <w:t>4.Il sistema re-indirizza l’utente in Profile page.</w:t>
+              <w:t xml:space="preserve">4.Il sistema re-indirizza l’utente in </w:t>
+            </w:r>
+            <w:proofErr w:type="spellStart"/>
+            <w:r>
+              <w:t>Profile</w:t>
+            </w:r>
+            <w:proofErr w:type="spellEnd"/>
+            <w:r>
+              <w:t xml:space="preserve"> page.</w:t>
             </w:r>
           </w:p>
         </w:tc>
@@ -4602,7 +4692,15 @@
               <w:jc w:val="left"/>
             </w:pPr>
             <w:r>
-              <w:t>2.L’utente viene re-indirizzato in insert project page.</w:t>
+              <w:t xml:space="preserve">2.L’utente viene re-indirizzato in </w:t>
+            </w:r>
+            <w:proofErr w:type="spellStart"/>
+            <w:r>
+              <w:t>insert</w:t>
+            </w:r>
+            <w:proofErr w:type="spellEnd"/>
+            <w:r>
+              <w:t xml:space="preserve"> project page.</w:t>
             </w:r>
           </w:p>
         </w:tc>
@@ -5222,8 +5320,13 @@
             <w:r>
               <w:t xml:space="preserve">2.L’utente viene re-indirizzato su </w:t>
             </w:r>
-            <w:r>
-              <w:t xml:space="preserve">modify </w:t>
+            <w:proofErr w:type="spellStart"/>
+            <w:r>
+              <w:t>modify</w:t>
+            </w:r>
+            <w:proofErr w:type="spellEnd"/>
+            <w:r>
+              <w:t xml:space="preserve"> </w:t>
             </w:r>
             <w:r>
               <w:t>project page.</w:t>
@@ -6464,32 +6567,39 @@
               <w:jc w:val="left"/>
             </w:pPr>
             <w:r>
-              <w:t xml:space="preserve">   2.1.Il leader conferma la candidatura.</w:t>
-            </w:r>
-          </w:p>
-          <w:p>
-            <w:pPr>
-              <w:jc w:val="left"/>
-            </w:pPr>
-            <w:r>
-              <w:t xml:space="preserve">   2.2.Il leader rifiuta la candidatura.</w:t>
-            </w:r>
-          </w:p>
-          <w:p>
-            <w:pPr>
-              <w:jc w:val="left"/>
-            </w:pPr>
-            <w:r>
-              <w:t>3.</w:t>
-            </w:r>
-            <w:r>
-              <w:t xml:space="preserve">L’utente viene re-indirizzato </w:t>
-            </w:r>
-            <w:r>
-              <w:t>home page</w:t>
-            </w:r>
-            <w:r>
-              <w:t>.</w:t>
+              <w:t xml:space="preserve">   2.</w:t>
+            </w:r>
+            <w:proofErr w:type="gramStart"/>
+            <w:r>
+              <w:t>1.Il</w:t>
+            </w:r>
+            <w:proofErr w:type="gramEnd"/>
+            <w:r>
+              <w:t xml:space="preserve"> leader conferma la candidatura.</w:t>
+            </w:r>
+          </w:p>
+          <w:p>
+            <w:pPr>
+              <w:jc w:val="left"/>
+            </w:pPr>
+            <w:r>
+              <w:t xml:space="preserve">   2.</w:t>
+            </w:r>
+            <w:proofErr w:type="gramStart"/>
+            <w:r>
+              <w:t>2.Il</w:t>
+            </w:r>
+            <w:proofErr w:type="gramEnd"/>
+            <w:r>
+              <w:t xml:space="preserve"> leader rifiuta la candidatura.</w:t>
+            </w:r>
+          </w:p>
+          <w:p>
+            <w:pPr>
+              <w:jc w:val="left"/>
+            </w:pPr>
+            <w:r>
+              <w:t>3.L’utente viene re-indirizzato home page.</w:t>
             </w:r>
           </w:p>
         </w:tc>
@@ -6566,8 +6676,13 @@
       </w:pPr>
       <w:r>
         <w:lastRenderedPageBreak/>
-        <w:t>Espulsione teammate</w:t>
-      </w:r>
+        <w:t xml:space="preserve">Espulsione </w:t>
+      </w:r>
+      <w:proofErr w:type="spellStart"/>
+      <w:r>
+        <w:t>teammate</w:t>
+      </w:r>
+      <w:proofErr w:type="spellEnd"/>
     </w:p>
     <w:tbl>
       <w:tblPr>
@@ -6602,8 +6717,13 @@
               <w:jc w:val="left"/>
             </w:pPr>
             <w:r>
-              <w:t>Espulsione teammate</w:t>
-            </w:r>
+              <w:t xml:space="preserve">Espulsione </w:t>
+            </w:r>
+            <w:proofErr w:type="spellStart"/>
+            <w:r>
+              <w:t>teammate</w:t>
+            </w:r>
+            <w:proofErr w:type="spellEnd"/>
           </w:p>
         </w:tc>
       </w:tr>
@@ -6630,10 +6750,7 @@
               <w:jc w:val="left"/>
             </w:pPr>
             <w:r>
-              <w:t>1</w:t>
-            </w:r>
-            <w:r>
-              <w:t>3</w:t>
+              <w:t>13</w:t>
             </w:r>
           </w:p>
         </w:tc>
@@ -6661,212 +6778,207 @@
               <w:jc w:val="left"/>
             </w:pPr>
             <w:r>
-              <w:t xml:space="preserve">Il leader </w:t>
-            </w:r>
-            <w:r>
-              <w:t>espelle</w:t>
-            </w:r>
-            <w:r>
-              <w:t xml:space="preserve"> </w:t>
-            </w:r>
-            <w:r>
-              <w:t>l’utente (teammate) dal team del progetto</w:t>
-            </w:r>
+              <w:t>Il leader espelle l’utente (</w:t>
+            </w:r>
+            <w:proofErr w:type="spellStart"/>
+            <w:r>
+              <w:t>teammate</w:t>
+            </w:r>
+            <w:proofErr w:type="spellEnd"/>
+            <w:r>
+              <w:t>) dal team del progetto.</w:t>
+            </w:r>
+          </w:p>
+        </w:tc>
+      </w:tr>
+      <w:tr>
+        <w:tc>
+          <w:tcPr>
+            <w:tcW w:w="4508" w:type="dxa"/>
+          </w:tcPr>
+          <w:p>
+            <w:pPr>
+              <w:jc w:val="left"/>
+            </w:pPr>
+            <w:r>
+              <w:t>Pre-condizioni</w:t>
+            </w:r>
+          </w:p>
+        </w:tc>
+        <w:tc>
+          <w:tcPr>
+            <w:tcW w:w="4508" w:type="dxa"/>
+          </w:tcPr>
+          <w:p>
+            <w:pPr>
+              <w:jc w:val="left"/>
+            </w:pPr>
+            <w:r>
+              <w:t>L’utente (</w:t>
+            </w:r>
+            <w:proofErr w:type="spellStart"/>
+            <w:r>
+              <w:t>teammate</w:t>
+            </w:r>
+            <w:proofErr w:type="spellEnd"/>
+            <w:r>
+              <w:t>) deve far parte del team del progetto.</w:t>
+            </w:r>
+          </w:p>
+        </w:tc>
+      </w:tr>
+      <w:tr>
+        <w:tc>
+          <w:tcPr>
+            <w:tcW w:w="4508" w:type="dxa"/>
+          </w:tcPr>
+          <w:p>
+            <w:pPr>
+              <w:jc w:val="left"/>
+            </w:pPr>
+            <w:r>
+              <w:t>Attori primari</w:t>
+            </w:r>
+          </w:p>
+        </w:tc>
+        <w:tc>
+          <w:tcPr>
+            <w:tcW w:w="4508" w:type="dxa"/>
+          </w:tcPr>
+          <w:p>
+            <w:pPr>
+              <w:jc w:val="left"/>
+            </w:pPr>
+            <w:r>
+              <w:t>Leader</w:t>
+            </w:r>
+          </w:p>
+        </w:tc>
+      </w:tr>
+      <w:tr>
+        <w:tc>
+          <w:tcPr>
+            <w:tcW w:w="4508" w:type="dxa"/>
+          </w:tcPr>
+          <w:p>
+            <w:pPr>
+              <w:jc w:val="left"/>
+            </w:pPr>
+            <w:r>
+              <w:t xml:space="preserve">Attori secondari </w:t>
+            </w:r>
+          </w:p>
+        </w:tc>
+        <w:tc>
+          <w:tcPr>
+            <w:tcW w:w="4508" w:type="dxa"/>
+          </w:tcPr>
+          <w:p>
+            <w:pPr>
+              <w:jc w:val="left"/>
+            </w:pPr>
+            <w:proofErr w:type="spellStart"/>
+            <w:r>
+              <w:t>Teammate</w:t>
+            </w:r>
+            <w:proofErr w:type="spellEnd"/>
+          </w:p>
+        </w:tc>
+      </w:tr>
+      <w:tr>
+        <w:tc>
+          <w:tcPr>
+            <w:tcW w:w="4508" w:type="dxa"/>
+          </w:tcPr>
+          <w:p>
+            <w:pPr>
+              <w:jc w:val="left"/>
+            </w:pPr>
+            <w:r>
+              <w:t>Sequenza principale degli eventi</w:t>
+            </w:r>
+          </w:p>
+        </w:tc>
+        <w:tc>
+          <w:tcPr>
+            <w:tcW w:w="4508" w:type="dxa"/>
+          </w:tcPr>
+          <w:p>
+            <w:pPr>
+              <w:jc w:val="left"/>
+            </w:pPr>
+            <w:r>
+              <w:t>1.</w:t>
+            </w:r>
+            <w:r>
+              <w:t xml:space="preserve">Il caso d’uso inizia quando </w:t>
+            </w:r>
+            <w:r>
+              <w:t>il leader</w:t>
+            </w:r>
+            <w:r>
+              <w:t xml:space="preserve"> clicca “</w:t>
+            </w:r>
+            <w:r>
+              <w:t>Espelli leader”.</w:t>
+            </w:r>
+          </w:p>
+          <w:p>
+            <w:pPr>
+              <w:jc w:val="left"/>
+            </w:pPr>
+            <w:r>
+              <w:t xml:space="preserve">2.Il leader seleziona ed espelle il </w:t>
+            </w:r>
+            <w:proofErr w:type="spellStart"/>
+            <w:r>
+              <w:t>teammate</w:t>
+            </w:r>
+            <w:proofErr w:type="spellEnd"/>
             <w:r>
               <w:t>.</w:t>
             </w:r>
           </w:p>
-        </w:tc>
-      </w:tr>
-      <w:tr>
-        <w:tc>
-          <w:tcPr>
-            <w:tcW w:w="4508" w:type="dxa"/>
-          </w:tcPr>
-          <w:p>
-            <w:pPr>
-              <w:jc w:val="left"/>
-            </w:pPr>
-            <w:r>
-              <w:t>Pre-condizioni</w:t>
-            </w:r>
-          </w:p>
-        </w:tc>
-        <w:tc>
-          <w:tcPr>
-            <w:tcW w:w="4508" w:type="dxa"/>
-          </w:tcPr>
-          <w:p>
-            <w:pPr>
-              <w:jc w:val="left"/>
-            </w:pPr>
-            <w:r>
-              <w:t>L’utente (teammate) deve far parte del team del progetto.</w:t>
-            </w:r>
-          </w:p>
-        </w:tc>
-      </w:tr>
-      <w:tr>
-        <w:tc>
-          <w:tcPr>
-            <w:tcW w:w="4508" w:type="dxa"/>
-          </w:tcPr>
-          <w:p>
-            <w:pPr>
-              <w:jc w:val="left"/>
-            </w:pPr>
-            <w:r>
-              <w:t>Attori primari</w:t>
-            </w:r>
-          </w:p>
-        </w:tc>
-        <w:tc>
-          <w:tcPr>
-            <w:tcW w:w="4508" w:type="dxa"/>
-          </w:tcPr>
-          <w:p>
-            <w:pPr>
-              <w:jc w:val="left"/>
-            </w:pPr>
-            <w:r>
-              <w:t>Leader</w:t>
-            </w:r>
-          </w:p>
-        </w:tc>
-      </w:tr>
-      <w:tr>
-        <w:tc>
-          <w:tcPr>
-            <w:tcW w:w="4508" w:type="dxa"/>
-          </w:tcPr>
-          <w:p>
-            <w:pPr>
-              <w:jc w:val="left"/>
-            </w:pPr>
-            <w:r>
-              <w:t xml:space="preserve">Attori secondari </w:t>
-            </w:r>
-          </w:p>
-        </w:tc>
-        <w:tc>
-          <w:tcPr>
-            <w:tcW w:w="4508" w:type="dxa"/>
-          </w:tcPr>
-          <w:p>
-            <w:pPr>
-              <w:jc w:val="left"/>
-            </w:pPr>
-            <w:r>
-              <w:t>Teammate</w:t>
-            </w:r>
-          </w:p>
-        </w:tc>
-      </w:tr>
-      <w:tr>
-        <w:tc>
-          <w:tcPr>
-            <w:tcW w:w="4508" w:type="dxa"/>
-          </w:tcPr>
-          <w:p>
-            <w:pPr>
-              <w:jc w:val="left"/>
-            </w:pPr>
-            <w:r>
-              <w:t>Sequenza principale degli eventi</w:t>
-            </w:r>
-          </w:p>
-        </w:tc>
-        <w:tc>
-          <w:tcPr>
-            <w:tcW w:w="4508" w:type="dxa"/>
-          </w:tcPr>
-          <w:p>
-            <w:pPr>
-              <w:jc w:val="left"/>
-            </w:pPr>
-            <w:r>
-              <w:t>1.</w:t>
-            </w:r>
-            <w:r>
-              <w:t xml:space="preserve">Il caso d’uso inizia quando </w:t>
-            </w:r>
-            <w:r>
-              <w:t>il leader</w:t>
-            </w:r>
-            <w:r>
-              <w:t xml:space="preserve"> clicca “</w:t>
-            </w:r>
-            <w:r>
-              <w:t>Espelli leader</w:t>
-            </w:r>
-            <w:r>
-              <w:t>”.</w:t>
-            </w:r>
-          </w:p>
-          <w:p>
-            <w:pPr>
-              <w:jc w:val="left"/>
-            </w:pPr>
-            <w:r>
-              <w:t xml:space="preserve">2.Il leader seleziona </w:t>
-            </w:r>
-            <w:r>
-              <w:t xml:space="preserve">ed espelle </w:t>
-            </w:r>
-            <w:r>
-              <w:t xml:space="preserve">il </w:t>
-            </w:r>
+          <w:p>
+            <w:pPr>
+              <w:jc w:val="left"/>
+            </w:pPr>
+            <w:r>
+              <w:t>3.Il leader viene re-indirizzato home page.</w:t>
+            </w:r>
+          </w:p>
+        </w:tc>
+      </w:tr>
+      <w:tr>
+        <w:tc>
+          <w:tcPr>
+            <w:tcW w:w="4508" w:type="dxa"/>
+          </w:tcPr>
+          <w:p>
+            <w:pPr>
+              <w:jc w:val="left"/>
+            </w:pPr>
+            <w:r>
+              <w:t>Post-condizioni</w:t>
+            </w:r>
+          </w:p>
+        </w:tc>
+        <w:tc>
+          <w:tcPr>
+            <w:tcW w:w="4508" w:type="dxa"/>
+          </w:tcPr>
+          <w:p>
+            <w:pPr>
+              <w:jc w:val="left"/>
+            </w:pPr>
+            <w:r>
+              <w:t xml:space="preserve">Il leader ha effettuato l’espulsione del </w:t>
+            </w:r>
+            <w:proofErr w:type="spellStart"/>
             <w:r>
               <w:t>teammate</w:t>
             </w:r>
-            <w:r>
-              <w:t>.</w:t>
-            </w:r>
-          </w:p>
-          <w:p>
-            <w:pPr>
-              <w:jc w:val="left"/>
-            </w:pPr>
-            <w:r>
-              <w:t>3.</w:t>
-            </w:r>
-            <w:r>
-              <w:t>Il leader</w:t>
-            </w:r>
-            <w:r>
-              <w:t xml:space="preserve"> viene re-indirizzato home page.</w:t>
-            </w:r>
-          </w:p>
-        </w:tc>
-      </w:tr>
-      <w:tr>
-        <w:tc>
-          <w:tcPr>
-            <w:tcW w:w="4508" w:type="dxa"/>
-          </w:tcPr>
-          <w:p>
-            <w:pPr>
-              <w:jc w:val="left"/>
-            </w:pPr>
-            <w:r>
-              <w:t>Post-condizioni</w:t>
-            </w:r>
-          </w:p>
-        </w:tc>
-        <w:tc>
-          <w:tcPr>
-            <w:tcW w:w="4508" w:type="dxa"/>
-          </w:tcPr>
-          <w:p>
-            <w:pPr>
-              <w:jc w:val="left"/>
-            </w:pPr>
-            <w:r>
-              <w:t xml:space="preserve">Il leader ha effettuato </w:t>
-            </w:r>
-            <w:r>
-              <w:t>l’espulsione del teammate</w:t>
-            </w:r>
+            <w:proofErr w:type="spellEnd"/>
             <w:r>
               <w:t xml:space="preserve"> con successo.</w:t>
             </w:r>
@@ -6983,10 +7095,7 @@
               <w:jc w:val="left"/>
             </w:pPr>
             <w:r>
-              <w:t>1</w:t>
-            </w:r>
-            <w:r>
-              <w:t>4</w:t>
+              <w:t>14</w:t>
             </w:r>
           </w:p>
         </w:tc>
@@ -7014,217 +7123,234 @@
               <w:jc w:val="left"/>
             </w:pPr>
             <w:r>
-              <w:t>L’utente (teammate) abbandona il team del progetto</w:t>
+              <w:t>L’utente (</w:t>
+            </w:r>
+            <w:proofErr w:type="spellStart"/>
+            <w:r>
+              <w:t>teammate</w:t>
+            </w:r>
+            <w:proofErr w:type="spellEnd"/>
+            <w:r>
+              <w:t>) abbandona il team del progetto.</w:t>
+            </w:r>
+          </w:p>
+        </w:tc>
+      </w:tr>
+      <w:tr>
+        <w:tc>
+          <w:tcPr>
+            <w:tcW w:w="4508" w:type="dxa"/>
+          </w:tcPr>
+          <w:p>
+            <w:pPr>
+              <w:jc w:val="left"/>
+            </w:pPr>
+            <w:r>
+              <w:t>Pre-condizioni</w:t>
+            </w:r>
+          </w:p>
+        </w:tc>
+        <w:tc>
+          <w:tcPr>
+            <w:tcW w:w="4508" w:type="dxa"/>
+          </w:tcPr>
+          <w:p>
+            <w:pPr>
+              <w:jc w:val="left"/>
+            </w:pPr>
+            <w:r>
+              <w:t>L’utente (</w:t>
+            </w:r>
+            <w:proofErr w:type="spellStart"/>
+            <w:r>
+              <w:t>teammate</w:t>
+            </w:r>
+            <w:proofErr w:type="spellEnd"/>
+            <w:r>
+              <w:t>) deve far parte del team del progetto.</w:t>
+            </w:r>
+          </w:p>
+        </w:tc>
+      </w:tr>
+      <w:tr>
+        <w:tc>
+          <w:tcPr>
+            <w:tcW w:w="4508" w:type="dxa"/>
+          </w:tcPr>
+          <w:p>
+            <w:pPr>
+              <w:jc w:val="left"/>
+            </w:pPr>
+            <w:r>
+              <w:t>Attori primari</w:t>
+            </w:r>
+          </w:p>
+        </w:tc>
+        <w:tc>
+          <w:tcPr>
+            <w:tcW w:w="4508" w:type="dxa"/>
+          </w:tcPr>
+          <w:p>
+            <w:pPr>
+              <w:jc w:val="left"/>
+            </w:pPr>
+            <w:proofErr w:type="spellStart"/>
+            <w:r>
+              <w:t>Teammate</w:t>
+            </w:r>
+            <w:proofErr w:type="spellEnd"/>
+          </w:p>
+        </w:tc>
+      </w:tr>
+      <w:tr>
+        <w:tc>
+          <w:tcPr>
+            <w:tcW w:w="4508" w:type="dxa"/>
+          </w:tcPr>
+          <w:p>
+            <w:pPr>
+              <w:jc w:val="left"/>
+            </w:pPr>
+            <w:r>
+              <w:t xml:space="preserve">Attori secondari </w:t>
+            </w:r>
+          </w:p>
+        </w:tc>
+        <w:tc>
+          <w:tcPr>
+            <w:tcW w:w="4508" w:type="dxa"/>
+          </w:tcPr>
+          <w:p>
+            <w:pPr>
+              <w:jc w:val="left"/>
+            </w:pPr>
+            <w:r>
+              <w:t>Nessuno</w:t>
+            </w:r>
+          </w:p>
+        </w:tc>
+      </w:tr>
+      <w:tr>
+        <w:tc>
+          <w:tcPr>
+            <w:tcW w:w="4508" w:type="dxa"/>
+          </w:tcPr>
+          <w:p>
+            <w:pPr>
+              <w:jc w:val="left"/>
+            </w:pPr>
+            <w:r>
+              <w:t>Sequenza principale degli eventi</w:t>
+            </w:r>
+          </w:p>
+        </w:tc>
+        <w:tc>
+          <w:tcPr>
+            <w:tcW w:w="4508" w:type="dxa"/>
+          </w:tcPr>
+          <w:p>
+            <w:pPr>
+              <w:jc w:val="left"/>
+            </w:pPr>
+            <w:r>
+              <w:t>1.</w:t>
+            </w:r>
+            <w:r>
+              <w:t xml:space="preserve">Il caso d’uso inizia quando </w:t>
+            </w:r>
+            <w:r>
+              <w:t xml:space="preserve">il </w:t>
+            </w:r>
+            <w:proofErr w:type="spellStart"/>
+            <w:r>
+              <w:t>teammate</w:t>
+            </w:r>
+            <w:proofErr w:type="spellEnd"/>
+            <w:r>
+              <w:t xml:space="preserve"> clicca “</w:t>
+            </w:r>
+            <w:r>
+              <w:t>Abbandona team</w:t>
+            </w:r>
+            <w:r>
+              <w:t>”.</w:t>
+            </w:r>
+          </w:p>
+          <w:p>
+            <w:pPr>
+              <w:jc w:val="left"/>
+            </w:pPr>
+            <w:r>
+              <w:t xml:space="preserve">2.Il </w:t>
+            </w:r>
+            <w:proofErr w:type="spellStart"/>
+            <w:r>
+              <w:t>teammate</w:t>
+            </w:r>
+            <w:proofErr w:type="spellEnd"/>
+            <w:r>
+              <w:t xml:space="preserve"> </w:t>
+            </w:r>
+            <w:r>
+              <w:t>seleziona il progetto e abbandona</w:t>
             </w:r>
             <w:r>
               <w:t>.</w:t>
             </w:r>
           </w:p>
-        </w:tc>
-      </w:tr>
-      <w:tr>
-        <w:tc>
-          <w:tcPr>
-            <w:tcW w:w="4508" w:type="dxa"/>
-          </w:tcPr>
-          <w:p>
-            <w:pPr>
-              <w:jc w:val="left"/>
-            </w:pPr>
-            <w:r>
-              <w:t>Pre-condizioni</w:t>
-            </w:r>
-          </w:p>
-        </w:tc>
-        <w:tc>
-          <w:tcPr>
-            <w:tcW w:w="4508" w:type="dxa"/>
-          </w:tcPr>
-          <w:p>
-            <w:pPr>
-              <w:jc w:val="left"/>
-            </w:pPr>
-            <w:r>
-              <w:t>L’utente (teammate) deve far parte del team del progetto.</w:t>
-            </w:r>
-          </w:p>
-        </w:tc>
-      </w:tr>
-      <w:tr>
-        <w:tc>
-          <w:tcPr>
-            <w:tcW w:w="4508" w:type="dxa"/>
-          </w:tcPr>
-          <w:p>
-            <w:pPr>
-              <w:jc w:val="left"/>
-            </w:pPr>
-            <w:r>
-              <w:t>Attori primari</w:t>
-            </w:r>
-          </w:p>
-        </w:tc>
-        <w:tc>
-          <w:tcPr>
-            <w:tcW w:w="4508" w:type="dxa"/>
-          </w:tcPr>
-          <w:p>
-            <w:pPr>
-              <w:jc w:val="left"/>
-            </w:pPr>
-            <w:r>
-              <w:t>Teammate</w:t>
-            </w:r>
-          </w:p>
-        </w:tc>
-      </w:tr>
-      <w:tr>
-        <w:tc>
-          <w:tcPr>
-            <w:tcW w:w="4508" w:type="dxa"/>
-          </w:tcPr>
-          <w:p>
-            <w:pPr>
-              <w:jc w:val="left"/>
-            </w:pPr>
-            <w:r>
-              <w:t xml:space="preserve">Attori secondari </w:t>
-            </w:r>
-          </w:p>
-        </w:tc>
-        <w:tc>
-          <w:tcPr>
-            <w:tcW w:w="4508" w:type="dxa"/>
-          </w:tcPr>
-          <w:p>
-            <w:pPr>
-              <w:jc w:val="left"/>
-            </w:pPr>
-            <w:r>
-              <w:t>Nessuno</w:t>
-            </w:r>
-          </w:p>
-        </w:tc>
-      </w:tr>
-      <w:tr>
-        <w:tc>
-          <w:tcPr>
-            <w:tcW w:w="4508" w:type="dxa"/>
-          </w:tcPr>
-          <w:p>
-            <w:pPr>
-              <w:jc w:val="left"/>
-            </w:pPr>
-            <w:r>
-              <w:t>Sequenza principale degli eventi</w:t>
-            </w:r>
-          </w:p>
-        </w:tc>
-        <w:tc>
-          <w:tcPr>
-            <w:tcW w:w="4508" w:type="dxa"/>
-          </w:tcPr>
-          <w:p>
-            <w:pPr>
-              <w:jc w:val="left"/>
-            </w:pPr>
-            <w:r>
-              <w:t>1.</w:t>
-            </w:r>
-            <w:r>
-              <w:t xml:space="preserve">Il caso d’uso inizia quando </w:t>
-            </w:r>
-            <w:r>
-              <w:t xml:space="preserve">il </w:t>
-            </w:r>
+          <w:p>
+            <w:pPr>
+              <w:jc w:val="left"/>
+            </w:pPr>
+            <w:r>
+              <w:t xml:space="preserve">3.Il </w:t>
+            </w:r>
+            <w:proofErr w:type="spellStart"/>
             <w:r>
               <w:t>teammate</w:t>
             </w:r>
-            <w:r>
-              <w:t xml:space="preserve"> clicca “</w:t>
-            </w:r>
-            <w:r>
-              <w:t>Abbandona team</w:t>
-            </w:r>
-            <w:r>
-              <w:t>”.</w:t>
-            </w:r>
-          </w:p>
-          <w:p>
-            <w:pPr>
-              <w:jc w:val="left"/>
-            </w:pPr>
-            <w:r>
-              <w:t xml:space="preserve">2.Il </w:t>
-            </w:r>
+            <w:proofErr w:type="spellEnd"/>
+            <w:r>
+              <w:t xml:space="preserve"> viene re-indirizzato home page.</w:t>
+            </w:r>
+          </w:p>
+        </w:tc>
+      </w:tr>
+      <w:tr>
+        <w:tc>
+          <w:tcPr>
+            <w:tcW w:w="4508" w:type="dxa"/>
+          </w:tcPr>
+          <w:p>
+            <w:pPr>
+              <w:jc w:val="left"/>
+            </w:pPr>
+            <w:r>
+              <w:t>Post-condizioni</w:t>
+            </w:r>
+          </w:p>
+        </w:tc>
+        <w:tc>
+          <w:tcPr>
+            <w:tcW w:w="4508" w:type="dxa"/>
+          </w:tcPr>
+          <w:p>
+            <w:pPr>
+              <w:jc w:val="left"/>
+            </w:pPr>
+            <w:r>
+              <w:t xml:space="preserve">Il </w:t>
+            </w:r>
+            <w:proofErr w:type="spellStart"/>
             <w:r>
               <w:t>teammate</w:t>
             </w:r>
-            <w:r>
-              <w:t xml:space="preserve"> </w:t>
-            </w:r>
-            <w:r>
-              <w:t>seleziona il progetto e abbandona</w:t>
-            </w:r>
-            <w:r>
-              <w:t>.</w:t>
-            </w:r>
-          </w:p>
-          <w:p>
-            <w:pPr>
-              <w:jc w:val="left"/>
-            </w:pPr>
-            <w:r>
-              <w:t xml:space="preserve">3.Il </w:t>
-            </w:r>
-            <w:r>
-              <w:t>teammate</w:t>
-            </w:r>
-            <w:r>
-              <w:t xml:space="preserve"> viene re-indirizzato home page.</w:t>
-            </w:r>
-          </w:p>
-        </w:tc>
-      </w:tr>
-      <w:tr>
-        <w:tc>
-          <w:tcPr>
-            <w:tcW w:w="4508" w:type="dxa"/>
-          </w:tcPr>
-          <w:p>
-            <w:pPr>
-              <w:jc w:val="left"/>
-            </w:pPr>
-            <w:r>
-              <w:t>Post-condizioni</w:t>
-            </w:r>
-          </w:p>
-        </w:tc>
-        <w:tc>
-          <w:tcPr>
-            <w:tcW w:w="4508" w:type="dxa"/>
-          </w:tcPr>
-          <w:p>
-            <w:pPr>
-              <w:jc w:val="left"/>
-            </w:pPr>
-            <w:r>
-              <w:t xml:space="preserve">Il </w:t>
-            </w:r>
-            <w:r>
-              <w:t>teammate</w:t>
-            </w:r>
+            <w:proofErr w:type="spellEnd"/>
             <w:r>
               <w:t xml:space="preserve"> ha </w:t>
             </w:r>
             <w:r>
-              <w:t xml:space="preserve">abbandonato </w:t>
-            </w:r>
-            <w:r>
-              <w:t>con successo</w:t>
-            </w:r>
-            <w:r>
-              <w:t xml:space="preserve"> il team del progetto</w:t>
+              <w:t>abbandonato con successo il team del progetto</w:t>
             </w:r>
             <w:r>
               <w:t>.</w:t>
@@ -7413,8 +7539,13 @@
       <w:r>
         <w:t xml:space="preserve">Il </w:t>
       </w:r>
-      <w:r>
-        <w:t>DataBase Management System è il sistema di gestione dei dati utente, candidato e progetto.</w:t>
+      <w:proofErr w:type="spellStart"/>
+      <w:r>
+        <w:t>DataBase</w:t>
+      </w:r>
+      <w:proofErr w:type="spellEnd"/>
+      <w:r>
+        <w:t xml:space="preserve"> Management System è il sistema di gestione dei dati utente, candidato e progetto.</w:t>
       </w:r>
     </w:p>
     <w:p/>
@@ -7550,17 +7681,65 @@
     </w:p>
     <w:p>
       <w:r>
-        <w:t>Relazione Teammate-Teammate: Interfaccia grafica(chat) che i Teammate di un progetto visualizzano durante la fase d’interazione tra loro;</w:t>
-      </w:r>
-    </w:p>
-    <w:p>
-      <w:r>
-        <w:t>Relazione Teammate-Leader: Interfaccia grafica(chat) che i Teammate e il Leader di un progetto visualizzano durante la fase d’interazione tra loro;</w:t>
-      </w:r>
-    </w:p>
-    <w:p>
-      <w:r>
-        <w:t>Relazione Leader-Teammate: Interfaccia grafica(chat) che il Leader e Teammate di un progetto visualizzano durante la fase d’interazione tra loro;</w:t>
+        <w:t xml:space="preserve">Relazione </w:t>
+      </w:r>
+      <w:proofErr w:type="spellStart"/>
+      <w:r>
+        <w:t>Teammate-Teammate</w:t>
+      </w:r>
+      <w:proofErr w:type="spellEnd"/>
+      <w:r>
+        <w:t xml:space="preserve">: Interfaccia grafica(chat) che i </w:t>
+      </w:r>
+      <w:proofErr w:type="spellStart"/>
+      <w:r>
+        <w:t>Teammate</w:t>
+      </w:r>
+      <w:proofErr w:type="spellEnd"/>
+      <w:r>
+        <w:t xml:space="preserve"> di un progetto visualizzano durante la fase d’interazione tra loro;</w:t>
+      </w:r>
+    </w:p>
+    <w:p>
+      <w:r>
+        <w:t xml:space="preserve">Relazione </w:t>
+      </w:r>
+      <w:proofErr w:type="spellStart"/>
+      <w:r>
+        <w:t>Teammate</w:t>
+      </w:r>
+      <w:proofErr w:type="spellEnd"/>
+      <w:r>
+        <w:t xml:space="preserve">-Leader: Interfaccia grafica(chat) che i </w:t>
+      </w:r>
+      <w:proofErr w:type="spellStart"/>
+      <w:r>
+        <w:t>Teammate</w:t>
+      </w:r>
+      <w:proofErr w:type="spellEnd"/>
+      <w:r>
+        <w:t xml:space="preserve"> e il Leader di un progetto visualizzano durante la fase d’interazione tra loro;</w:t>
+      </w:r>
+    </w:p>
+    <w:p>
+      <w:r>
+        <w:t>Relazione Leader-</w:t>
+      </w:r>
+      <w:proofErr w:type="spellStart"/>
+      <w:r>
+        <w:t>Teammate</w:t>
+      </w:r>
+      <w:proofErr w:type="spellEnd"/>
+      <w:r>
+        <w:t xml:space="preserve">: Interfaccia grafica(chat) che il Leader e </w:t>
+      </w:r>
+      <w:proofErr w:type="spellStart"/>
+      <w:r>
+        <w:t>Teammate</w:t>
+      </w:r>
+      <w:proofErr w:type="spellEnd"/>
+      <w:r>
+        <w:t xml:space="preserve"> di un progetto visualizzano durante la fase d’interazione tra loro;</w:t>
       </w:r>
     </w:p>
     <w:p>
@@ -7583,46 +7762,34 @@
       <w:pPr>
         <w:pStyle w:val="Titolo3"/>
       </w:pPr>
-      <w:bookmarkStart w:id="16" w:name="_Toc39429308"/>
       <w:r>
         <w:lastRenderedPageBreak/>
-        <w:t>Specifica delle interfacce</w:t>
-      </w:r>
+        <w:t>Diagramma d</w:t>
+      </w:r>
+      <w:r>
+        <w:t xml:space="preserve">i </w:t>
+      </w:r>
+      <w:proofErr w:type="spellStart"/>
+      <w:r>
+        <w:t>Deploy</w:t>
+      </w:r>
+      <w:proofErr w:type="spellEnd"/>
+    </w:p>
+    <w:p>
+      <w:bookmarkStart w:id="16" w:name="_GoBack"/>
       <w:bookmarkEnd w:id="16"/>
     </w:p>
-    <w:p>
-      <w:pPr>
-        <w:rPr>
-          <w:u w:val="single"/>
-        </w:rPr>
-      </w:pPr>
-    </w:p>
-    <w:p>
-      <w:pPr>
-        <w:pStyle w:val="Titolo4"/>
-        <w:rPr>
-          <w:sz w:val="24"/>
-          <w:szCs w:val="24"/>
-        </w:rPr>
-      </w:pPr>
-      <w:r>
-        <w:rPr>
-          <w:sz w:val="24"/>
-          <w:szCs w:val="24"/>
-        </w:rPr>
-        <w:t>Login</w:t>
-      </w:r>
-    </w:p>
+    <w:p/>
     <w:p>
       <w:r>
         <w:rPr>
           <w:noProof/>
         </w:rPr>
         <w:drawing>
-          <wp:inline distT="0" distB="0" distL="0" distR="0" wp14:anchorId="2E381972" wp14:editId="7F79A4BA">
-            <wp:extent cx="5731510" cy="3222625"/>
-            <wp:effectExtent l="0" t="0" r="2540" b="0"/>
-            <wp:docPr id="5" name="Immagine 5"/>
+          <wp:inline distT="0" distB="0" distL="0" distR="0" wp14:anchorId="10B69432" wp14:editId="49FB3EA1">
+            <wp:extent cx="6534150" cy="4431147"/>
+            <wp:effectExtent l="0" t="0" r="0" b="7620"/>
+            <wp:docPr id="8" name="Immagine 8"/>
             <wp:cNvGraphicFramePr>
               <a:graphicFrameLocks xmlns:a="http://schemas.openxmlformats.org/drawingml/2006/main" noChangeAspect="1"/>
             </wp:cNvGraphicFramePr>
@@ -7630,11 +7797,17 @@
               <a:graphicData uri="http://schemas.openxmlformats.org/drawingml/2006/picture">
                 <pic:pic xmlns:pic="http://schemas.openxmlformats.org/drawingml/2006/picture">
                   <pic:nvPicPr>
-                    <pic:cNvPr id="1" name=""/>
+                    <pic:cNvPr id="8" name="Deployment Diagram1.png"/>
                     <pic:cNvPicPr/>
                   </pic:nvPicPr>
                   <pic:blipFill>
-                    <a:blip r:embed="rId10"/>
+                    <a:blip r:embed="rId10" cstate="print">
+                      <a:extLst>
+                        <a:ext uri="{28A0092B-C50C-407E-A947-70E740481C1C}">
+                          <a14:useLocalDpi xmlns:a14="http://schemas.microsoft.com/office/drawing/2010/main" val="0"/>
+                        </a:ext>
+                      </a:extLst>
+                    </a:blip>
                     <a:stretch>
                       <a:fillRect/>
                     </a:stretch>
@@ -7642,7 +7815,7 @@
                   <pic:spPr>
                     <a:xfrm>
                       <a:off x="0" y="0"/>
-                      <a:ext cx="5731510" cy="3222625"/>
+                      <a:ext cx="6545956" cy="4439153"/>
                     </a:xfrm>
                     <a:prstGeom prst="rect">
                       <a:avLst/>
@@ -7656,6 +7829,32 @@
       </w:r>
     </w:p>
     <w:p/>
+    <w:p/>
+    <w:p/>
+    <w:p/>
+    <w:p/>
+    <w:p/>
+    <w:p/>
+    <w:p/>
+    <w:p/>
+    <w:p>
+      <w:pPr>
+        <w:pStyle w:val="Titolo3"/>
+      </w:pPr>
+      <w:bookmarkStart w:id="17" w:name="_Toc39429308"/>
+      <w:r>
+        <w:lastRenderedPageBreak/>
+        <w:t>Specifica delle interfacce</w:t>
+      </w:r>
+      <w:bookmarkEnd w:id="17"/>
+    </w:p>
+    <w:p>
+      <w:pPr>
+        <w:rPr>
+          <w:u w:val="single"/>
+        </w:rPr>
+      </w:pPr>
+    </w:p>
     <w:p>
       <w:pPr>
         <w:pStyle w:val="Titolo4"/>
@@ -7669,24 +7868,19 @@
           <w:sz w:val="24"/>
           <w:szCs w:val="24"/>
         </w:rPr>
-        <w:t>Registrazione</w:t>
-      </w:r>
-    </w:p>
-    <w:p>
-      <w:pPr>
-        <w:rPr>
-          <w:u w:val="single"/>
-        </w:rPr>
-      </w:pPr>
+        <w:t>Login</w:t>
+      </w:r>
+    </w:p>
+    <w:p>
       <w:r>
         <w:rPr>
           <w:noProof/>
         </w:rPr>
         <w:drawing>
-          <wp:inline distT="0" distB="0" distL="0" distR="0" wp14:anchorId="33F34C8E" wp14:editId="0B088E1F">
+          <wp:inline distT="0" distB="0" distL="0" distR="0" wp14:anchorId="2E381972" wp14:editId="7F79A4BA">
             <wp:extent cx="5731510" cy="3222625"/>
             <wp:effectExtent l="0" t="0" r="2540" b="0"/>
-            <wp:docPr id="7" name="Immagine 7"/>
+            <wp:docPr id="5" name="Immagine 5"/>
             <wp:cNvGraphicFramePr>
               <a:graphicFrameLocks xmlns:a="http://schemas.openxmlformats.org/drawingml/2006/main" noChangeAspect="1"/>
             </wp:cNvGraphicFramePr>
@@ -7719,28 +7913,97 @@
         </w:drawing>
       </w:r>
     </w:p>
+    <w:p/>
+    <w:p>
+      <w:pPr>
+        <w:pStyle w:val="Titolo4"/>
+        <w:rPr>
+          <w:sz w:val="24"/>
+          <w:szCs w:val="24"/>
+        </w:rPr>
+      </w:pPr>
+      <w:r>
+        <w:rPr>
+          <w:sz w:val="24"/>
+          <w:szCs w:val="24"/>
+        </w:rPr>
+        <w:t>Registrazione</w:t>
+      </w:r>
+    </w:p>
+    <w:p>
+      <w:pPr>
+        <w:rPr>
+          <w:u w:val="single"/>
+        </w:rPr>
+      </w:pPr>
+      <w:r>
+        <w:rPr>
+          <w:noProof/>
+        </w:rPr>
+        <w:drawing>
+          <wp:inline distT="0" distB="0" distL="0" distR="0" wp14:anchorId="33F34C8E" wp14:editId="0B088E1F">
+            <wp:extent cx="5731510" cy="3222625"/>
+            <wp:effectExtent l="0" t="0" r="2540" b="0"/>
+            <wp:docPr id="7" name="Immagine 7"/>
+            <wp:cNvGraphicFramePr>
+              <a:graphicFrameLocks xmlns:a="http://schemas.openxmlformats.org/drawingml/2006/main" noChangeAspect="1"/>
+            </wp:cNvGraphicFramePr>
+            <a:graphic xmlns:a="http://schemas.openxmlformats.org/drawingml/2006/main">
+              <a:graphicData uri="http://schemas.openxmlformats.org/drawingml/2006/picture">
+                <pic:pic xmlns:pic="http://schemas.openxmlformats.org/drawingml/2006/picture">
+                  <pic:nvPicPr>
+                    <pic:cNvPr id="1" name=""/>
+                    <pic:cNvPicPr/>
+                  </pic:nvPicPr>
+                  <pic:blipFill>
+                    <a:blip r:embed="rId12"/>
+                    <a:stretch>
+                      <a:fillRect/>
+                    </a:stretch>
+                  </pic:blipFill>
+                  <pic:spPr>
+                    <a:xfrm>
+                      <a:off x="0" y="0"/>
+                      <a:ext cx="5731510" cy="3222625"/>
+                    </a:xfrm>
+                    <a:prstGeom prst="rect">
+                      <a:avLst/>
+                    </a:prstGeom>
+                  </pic:spPr>
+                </pic:pic>
+              </a:graphicData>
+            </a:graphic>
+          </wp:inline>
+        </w:drawing>
+      </w:r>
+    </w:p>
     <w:p>
       <w:pPr>
         <w:pStyle w:val="Titolo2"/>
       </w:pPr>
-      <w:bookmarkStart w:id="17" w:name="_Toc39429309"/>
+      <w:bookmarkStart w:id="18" w:name="_Toc39429309"/>
+      <w:proofErr w:type="spellStart"/>
       <w:r>
         <w:lastRenderedPageBreak/>
-        <w:t>Detailed Product Design</w:t>
-      </w:r>
-      <w:bookmarkEnd w:id="17"/>
+        <w:t>Detailed</w:t>
+      </w:r>
+      <w:proofErr w:type="spellEnd"/>
+      <w:r>
+        <w:t xml:space="preserve"> Product Design</w:t>
+      </w:r>
+      <w:bookmarkEnd w:id="18"/>
     </w:p>
     <w:p>
       <w:pPr>
         <w:pStyle w:val="Titolo3"/>
       </w:pPr>
-      <w:bookmarkStart w:id="18" w:name="_Toc39429310"/>
-      <w:bookmarkStart w:id="19" w:name="_Toc357915682"/>
-      <w:bookmarkStart w:id="20" w:name="_Toc8064825"/>
+      <w:bookmarkStart w:id="19" w:name="_Toc39429310"/>
+      <w:bookmarkStart w:id="20" w:name="_Toc357915682"/>
+      <w:bookmarkStart w:id="21" w:name="_Toc8064825"/>
       <w:r>
         <w:t>Diagramma delle Classi</w:t>
       </w:r>
-      <w:bookmarkEnd w:id="18"/>
+      <w:bookmarkEnd w:id="19"/>
     </w:p>
     <w:p/>
     <w:p>
@@ -7764,7 +8027,7 @@
                     <pic:cNvPicPr/>
                   </pic:nvPicPr>
                   <pic:blipFill>
-                    <a:blip r:embed="rId12">
+                    <a:blip r:embed="rId13">
                       <a:extLst>
                         <a:ext uri="{28A0092B-C50C-407E-A947-70E740481C1C}">
                           <a14:useLocalDpi xmlns:a14="http://schemas.microsoft.com/office/drawing/2010/main" val="0"/>
@@ -7811,17 +8074,17 @@
         <w:lastRenderedPageBreak/>
         <w:t xml:space="preserve"> </w:t>
       </w:r>
-      <w:bookmarkStart w:id="21" w:name="_Toc357915679"/>
-      <w:bookmarkStart w:id="22" w:name="_Toc8064822"/>
-      <w:bookmarkStart w:id="23" w:name="_Toc39429311"/>
+      <w:bookmarkStart w:id="22" w:name="_Toc357915679"/>
+      <w:bookmarkStart w:id="23" w:name="_Toc8064822"/>
+      <w:bookmarkStart w:id="24" w:name="_Toc39429311"/>
       <w:r>
         <w:t>Specifiche delle Classi</w:t>
       </w:r>
-      <w:bookmarkStart w:id="24" w:name="_Toc357915680"/>
-      <w:bookmarkStart w:id="25" w:name="_Toc8064823"/>
-      <w:bookmarkEnd w:id="21"/>
+      <w:bookmarkStart w:id="25" w:name="_Toc357915680"/>
+      <w:bookmarkStart w:id="26" w:name="_Toc8064823"/>
       <w:bookmarkEnd w:id="22"/>
       <w:bookmarkEnd w:id="23"/>
+      <w:bookmarkEnd w:id="24"/>
     </w:p>
     <w:p/>
     <w:p>
@@ -7853,7 +8116,39 @@
         <w:jc w:val="left"/>
       </w:pPr>
       <w:r>
-        <w:t>• Teammate: La classe Teammate contiene al suo interno gli attributi e i metodi relativi all’entità Teammate. Gli attributi di cui si tiene traccia sono equivalenti a quelli presenti nella classe utente, essendo la classe Teammate una specifica della classe Utente.</w:t>
+        <w:t xml:space="preserve">• </w:t>
+      </w:r>
+      <w:proofErr w:type="spellStart"/>
+      <w:r>
+        <w:t>Teammate</w:t>
+      </w:r>
+      <w:proofErr w:type="spellEnd"/>
+      <w:r>
+        <w:t xml:space="preserve">: La classe </w:t>
+      </w:r>
+      <w:proofErr w:type="spellStart"/>
+      <w:r>
+        <w:t>Teammate</w:t>
+      </w:r>
+      <w:proofErr w:type="spellEnd"/>
+      <w:r>
+        <w:t xml:space="preserve"> contiene al suo interno gli attributi e i metodi relativi all’entità </w:t>
+      </w:r>
+      <w:proofErr w:type="spellStart"/>
+      <w:r>
+        <w:t>Teammate</w:t>
+      </w:r>
+      <w:proofErr w:type="spellEnd"/>
+      <w:r>
+        <w:t xml:space="preserve">. Gli attributi di cui si tiene traccia sono equivalenti a quelli presenti nella classe utente, essendo la classe </w:t>
+      </w:r>
+      <w:proofErr w:type="spellStart"/>
+      <w:r>
+        <w:t>Teammate</w:t>
+      </w:r>
+      <w:proofErr w:type="spellEnd"/>
+      <w:r>
+        <w:t xml:space="preserve"> una specifica della classe Utente.</w:t>
       </w:r>
     </w:p>
     <w:p>
@@ -7866,7 +8161,39 @@
         <w:jc w:val="left"/>
       </w:pPr>
       <w:r>
-        <w:t>• Progetto: La classe Progetto contiene al suo interno gli attributi associabili alle classi Leader e Teammate. Gli attributi di cui si tiene traccia sono Leader, Nome, Descrizione, data_scadenza, data_creazione, numero_candidati.</w:t>
+        <w:t xml:space="preserve">• Progetto: La classe Progetto contiene al suo interno gli attributi associabili alle classi Leader e </w:t>
+      </w:r>
+      <w:proofErr w:type="spellStart"/>
+      <w:r>
+        <w:t>Teammate</w:t>
+      </w:r>
+      <w:proofErr w:type="spellEnd"/>
+      <w:r>
+        <w:t xml:space="preserve">. Gli attributi di cui si tiene traccia sono Leader, Nome, Descrizione, </w:t>
+      </w:r>
+      <w:proofErr w:type="spellStart"/>
+      <w:r>
+        <w:t>data_scadenza</w:t>
+      </w:r>
+      <w:proofErr w:type="spellEnd"/>
+      <w:r>
+        <w:t xml:space="preserve">, </w:t>
+      </w:r>
+      <w:proofErr w:type="spellStart"/>
+      <w:r>
+        <w:t>data_creazione</w:t>
+      </w:r>
+      <w:proofErr w:type="spellEnd"/>
+      <w:r>
+        <w:t xml:space="preserve">, </w:t>
+      </w:r>
+      <w:proofErr w:type="spellStart"/>
+      <w:r>
+        <w:t>numero_candidati</w:t>
+      </w:r>
+      <w:proofErr w:type="spellEnd"/>
+      <w:r>
+        <w:t>.</w:t>
       </w:r>
     </w:p>
     <w:p/>
@@ -7883,14 +8210,14 @@
       <w:pPr>
         <w:pStyle w:val="Titolo3"/>
       </w:pPr>
-      <w:bookmarkStart w:id="26" w:name="_Toc39429312"/>
+      <w:bookmarkStart w:id="27" w:name="_Toc39429312"/>
       <w:r>
         <w:lastRenderedPageBreak/>
         <w:t>Diagrammi di Sequenza</w:t>
       </w:r>
-      <w:bookmarkEnd w:id="24"/>
       <w:bookmarkEnd w:id="25"/>
       <w:bookmarkEnd w:id="26"/>
+      <w:bookmarkEnd w:id="27"/>
     </w:p>
     <w:p>
       <w:pPr>
@@ -7935,7 +8262,7 @@
                     <pic:cNvPicPr/>
                   </pic:nvPicPr>
                   <pic:blipFill>
-                    <a:blip r:embed="rId13">
+                    <a:blip r:embed="rId14">
                       <a:extLst>
                         <a:ext uri="{28A0092B-C50C-407E-A947-70E740481C1C}">
                           <a14:useLocalDpi xmlns:a14="http://schemas.microsoft.com/office/drawing/2010/main" val="0"/>
@@ -8014,7 +8341,7 @@
                     <pic:cNvPicPr/>
                   </pic:nvPicPr>
                   <pic:blipFill>
-                    <a:blip r:embed="rId14">
+                    <a:blip r:embed="rId15">
                       <a:extLst>
                         <a:ext uri="{28A0092B-C50C-407E-A947-70E740481C1C}">
                           <a14:useLocalDpi xmlns:a14="http://schemas.microsoft.com/office/drawing/2010/main" val="0"/>
@@ -8086,7 +8413,7 @@
                     <pic:cNvPicPr/>
                   </pic:nvPicPr>
                   <pic:blipFill>
-                    <a:blip r:embed="rId15">
+                    <a:blip r:embed="rId16">
                       <a:extLst>
                         <a:ext uri="{28A0092B-C50C-407E-A947-70E740481C1C}">
                           <a14:useLocalDpi xmlns:a14="http://schemas.microsoft.com/office/drawing/2010/main" val="0"/>
@@ -8162,7 +8489,7 @@
                     <pic:cNvPicPr/>
                   </pic:nvPicPr>
                   <pic:blipFill>
-                    <a:blip r:embed="rId16">
+                    <a:blip r:embed="rId17">
                       <a:extLst>
                         <a:ext uri="{28A0092B-C50C-407E-A947-70E740481C1C}">
                           <a14:useLocalDpi xmlns:a14="http://schemas.microsoft.com/office/drawing/2010/main" val="0"/>
@@ -8240,15 +8567,23 @@
         <w:spacing w:line="360" w:lineRule="auto"/>
         <w:jc w:val="both"/>
       </w:pPr>
-      <w:bookmarkStart w:id="27" w:name="_Toc39429313"/>
+      <w:bookmarkStart w:id="28" w:name="_Toc39429313"/>
       <w:r>
         <w:lastRenderedPageBreak/>
-        <w:t>Data modeling and design</w:t>
-      </w:r>
-      <w:bookmarkEnd w:id="27"/>
-    </w:p>
-    <w:bookmarkEnd w:id="19"/>
+        <w:t xml:space="preserve">Data </w:t>
+      </w:r>
+      <w:proofErr w:type="spellStart"/>
+      <w:r>
+        <w:t>modeling</w:t>
+      </w:r>
+      <w:proofErr w:type="spellEnd"/>
+      <w:r>
+        <w:t xml:space="preserve"> and design</w:t>
+      </w:r>
+      <w:bookmarkEnd w:id="28"/>
+    </w:p>
     <w:bookmarkEnd w:id="20"/>
+    <w:bookmarkEnd w:id="21"/>
     <w:p>
       <w:r>
         <w:t>Qui va fornita la specifica di tutti i dati e le informazioni scambiate dal sistema in corso di realizzazione con l’utenza di riferimento e/o gli eventuali altri sistemi con cui esso comunica. Deve essere descritto il modello logico della base di dati e la sua struttura fisica.</w:t>
@@ -8260,9 +8595,9 @@
       <w:pPr>
         <w:pStyle w:val="Titolo3"/>
       </w:pPr>
-      <w:bookmarkStart w:id="28" w:name="_Toc357915685"/>
-      <w:bookmarkStart w:id="29" w:name="_Toc8064828"/>
-      <w:bookmarkStart w:id="30" w:name="_Toc39429314"/>
+      <w:bookmarkStart w:id="29" w:name="_Toc357915685"/>
+      <w:bookmarkStart w:id="30" w:name="_Toc8064828"/>
+      <w:bookmarkStart w:id="31" w:name="_Toc39429314"/>
       <w:r>
         <w:t xml:space="preserve">Modello </w:t>
       </w:r>
@@ -8272,9 +8607,9 @@
       <w:r>
         <w:t>del Database</w:t>
       </w:r>
-      <w:bookmarkEnd w:id="28"/>
       <w:bookmarkEnd w:id="29"/>
       <w:bookmarkEnd w:id="30"/>
+      <w:bookmarkEnd w:id="31"/>
     </w:p>
     <w:p/>
     <w:p>
@@ -8298,7 +8633,7 @@
                     <pic:cNvPicPr/>
                   </pic:nvPicPr>
                   <pic:blipFill>
-                    <a:blip r:embed="rId17"/>
+                    <a:blip r:embed="rId18"/>
                     <a:stretch>
                       <a:fillRect/>
                     </a:stretch>
@@ -8331,12 +8666,12 @@
       <w:pPr>
         <w:pStyle w:val="Titolo3"/>
       </w:pPr>
-      <w:bookmarkStart w:id="31" w:name="_Toc39429315"/>
+      <w:bookmarkStart w:id="32" w:name="_Toc39429315"/>
       <w:r>
         <w:lastRenderedPageBreak/>
         <w:t>Struttura fisica del Database</w:t>
       </w:r>
-      <w:bookmarkEnd w:id="31"/>
+      <w:bookmarkEnd w:id="32"/>
     </w:p>
     <w:p>
       <w:pPr>
@@ -8347,7 +8682,7 @@
           <w:rFonts w:ascii="Verdana" w:hAnsi="Verdana"/>
         </w:rPr>
       </w:pPr>
-      <w:bookmarkStart w:id="32" w:name="_Toc39429316"/>
+      <w:bookmarkStart w:id="33" w:name="_Toc39429316"/>
       <w:r>
         <w:rPr>
           <w:rFonts w:ascii="Verdana" w:hAnsi="Verdana"/>
@@ -8355,27 +8690,27 @@
         <w:lastRenderedPageBreak/>
         <w:t>Glossario</w:t>
       </w:r>
-      <w:bookmarkEnd w:id="32"/>
+      <w:bookmarkEnd w:id="33"/>
     </w:p>
     <w:p>
       <w:pPr>
         <w:pStyle w:val="Titolo2"/>
       </w:pPr>
-      <w:bookmarkStart w:id="33" w:name="_Toc39429317"/>
+      <w:bookmarkStart w:id="34" w:name="_Toc39429317"/>
       <w:r>
         <w:t>Acronimi</w:t>
       </w:r>
-      <w:bookmarkEnd w:id="33"/>
+      <w:bookmarkEnd w:id="34"/>
     </w:p>
     <w:p>
       <w:pPr>
         <w:pStyle w:val="Titolo2"/>
       </w:pPr>
-      <w:bookmarkStart w:id="34" w:name="_Toc39429318"/>
+      <w:bookmarkStart w:id="35" w:name="_Toc39429318"/>
       <w:r>
         <w:t>Definizioni</w:t>
       </w:r>
-      <w:bookmarkEnd w:id="34"/>
+      <w:bookmarkEnd w:id="35"/>
     </w:p>
     <w:p/>
     <w:tbl>
@@ -8526,9 +8861,11 @@
             <w:tcW w:w="2965" w:type="dxa"/>
           </w:tcPr>
           <w:p>
+            <w:proofErr w:type="spellStart"/>
             <w:r>
               <w:t>Teammate</w:t>
             </w:r>
+            <w:proofErr w:type="spellEnd"/>
           </w:p>
         </w:tc>
         <w:tc>
@@ -8595,12 +8932,12 @@
     </w:p>
     <w:p/>
     <w:sectPr>
-      <w:headerReference w:type="even" r:id="rId18"/>
-      <w:headerReference w:type="default" r:id="rId19"/>
-      <w:footerReference w:type="even" r:id="rId20"/>
-      <w:footerReference w:type="default" r:id="rId21"/>
-      <w:headerReference w:type="first" r:id="rId22"/>
-      <w:footerReference w:type="first" r:id="rId23"/>
+      <w:headerReference w:type="even" r:id="rId19"/>
+      <w:headerReference w:type="default" r:id="rId20"/>
+      <w:footerReference w:type="even" r:id="rId21"/>
+      <w:footerReference w:type="default" r:id="rId22"/>
+      <w:headerReference w:type="first" r:id="rId23"/>
+      <w:footerReference w:type="first" r:id="rId24"/>
       <w:pgSz w:w="11906" w:h="16838"/>
       <w:pgMar w:top="1797" w:right="1440" w:bottom="1797" w:left="1440" w:header="624" w:footer="1134" w:gutter="0"/>
       <w:cols w:space="708"/>
@@ -9006,7 +9343,7 @@
                   </a:ln>
                   <a:extLst>
                     <a:ext uri="{FAA26D3D-D897-4be2-8F04-BA451C77F1D7}">
-                      <ma14:placeholderFlag xmlns="" xmlns:mo="http://schemas.microsoft.com/office/mac/office/2008/main" xmlns:mv="urn:schemas-microsoft-com:mac:vml" xmlns:o="urn:schemas-microsoft-com:office:office" xmlns:v="urn:schemas-microsoft-com:vml" xmlns:w10="urn:schemas-microsoft-com:office:word" xmlns:w="http://schemas.openxmlformats.org/wordprocessingml/2006/main" xmlns:ma14="http://schemas.microsoft.com/office/mac/drawingml/2011/main" xmlns:a14="http://schemas.microsoft.com/office/drawing/2010/main"/>
+                      <ma14:placeholderFlag xmlns:a14="http://schemas.microsoft.com/office/drawing/2010/main" xmlns:ma14="http://schemas.microsoft.com/office/mac/drawingml/2011/main" xmlns:w="http://schemas.openxmlformats.org/wordprocessingml/2006/main" xmlns:w10="urn:schemas-microsoft-com:office:word" xmlns:v="urn:schemas-microsoft-com:vml" xmlns:o="urn:schemas-microsoft-com:office:office" xmlns:mv="urn:schemas-microsoft-com:mac:vml" xmlns:mo="http://schemas.microsoft.com/office/mac/office/2008/main" xmlns=""/>
                     </a:ext>
                   </a:extLst>
                 </pic:spPr>
@@ -10812,7 +11149,7 @@
 </file>
 
 <file path=customXml/itemProps1.xml><?xml version="1.0" encoding="utf-8"?>
-<ds:datastoreItem xmlns:ds="http://schemas.openxmlformats.org/officeDocument/2006/customXml" ds:itemID="{C8F0DC42-DFB0-4867-99CE-7F08BD5147C7}">
+<ds:datastoreItem xmlns:ds="http://schemas.openxmlformats.org/officeDocument/2006/customXml" ds:itemID="{D023AE85-165C-4BA6-8A1B-845D6E43711F}">
   <ds:schemaRefs>
     <ds:schemaRef ds:uri="http://schemas.openxmlformats.org/officeDocument/2006/bibliography"/>
   </ds:schemaRefs>

</xml_diff>

<commit_message>
Abbandono progetto, Espulsione Teammate ed Elimina Account
Revisione e modifiche
</commit_message>
<xml_diff>
--- a/Documentazione di progetto/Sprint Report.docx
+++ b/Documentazione di progetto/Sprint Report.docx
@@ -52,7 +52,6 @@
           <w:szCs w:val="48"/>
         </w:rPr>
       </w:pPr>
-      <w:proofErr w:type="spellStart"/>
       <w:r>
         <w:rPr>
           <w:b/>
@@ -61,7 +60,6 @@
         </w:rPr>
         <w:t>TeamUp</w:t>
       </w:r>
-      <w:proofErr w:type="spellEnd"/>
     </w:p>
     <w:p>
       <w:pPr>
@@ -164,25 +162,7 @@
           <w:sz w:val="32"/>
           <w:szCs w:val="32"/>
         </w:rPr>
-        <w:t xml:space="preserve">Ingegneria del Software </w:t>
-      </w:r>
-      <w:proofErr w:type="spellStart"/>
-      <w:r>
-        <w:rPr>
-          <w:rFonts w:ascii="Verdana" w:hAnsi="Verdana"/>
-          <w:sz w:val="32"/>
-          <w:szCs w:val="32"/>
-        </w:rPr>
-        <w:t>a.a</w:t>
-      </w:r>
-      <w:proofErr w:type="spellEnd"/>
-      <w:r>
-        <w:rPr>
-          <w:rFonts w:ascii="Verdana" w:hAnsi="Verdana"/>
-          <w:sz w:val="32"/>
-          <w:szCs w:val="32"/>
-        </w:rPr>
-        <w:t>. 2019-2020</w:t>
+        <w:t>Ingegneria del Software a.a. 2019-2020</w:t>
       </w:r>
     </w:p>
     <w:p>
@@ -224,21 +204,12 @@
           <w:szCs w:val="26"/>
         </w:rPr>
       </w:pPr>
-      <w:proofErr w:type="spellStart"/>
       <w:r>
         <w:rPr>
           <w:sz w:val="26"/>
           <w:szCs w:val="26"/>
         </w:rPr>
-        <w:t>Insabato</w:t>
-      </w:r>
-      <w:proofErr w:type="spellEnd"/>
-      <w:r>
-        <w:rPr>
-          <w:sz w:val="26"/>
-          <w:szCs w:val="26"/>
-        </w:rPr>
-        <w:t xml:space="preserve"> Daniele 697904 ITPS danieleins@outlook.it</w:t>
+        <w:t>Insabato Daniele 697904 ITPS danieleins@outlook.it</w:t>
       </w:r>
     </w:p>
     <w:p>
@@ -284,21 +255,12 @@
           <w:szCs w:val="26"/>
         </w:rPr>
       </w:pPr>
-      <w:proofErr w:type="spellStart"/>
       <w:r>
         <w:rPr>
           <w:sz w:val="26"/>
           <w:szCs w:val="26"/>
         </w:rPr>
-        <w:t>Piteo</w:t>
-      </w:r>
-      <w:proofErr w:type="spellEnd"/>
-      <w:r>
-        <w:rPr>
-          <w:sz w:val="26"/>
-          <w:szCs w:val="26"/>
-        </w:rPr>
-        <w:t xml:space="preserve"> Alfonso </w:t>
+        <w:t xml:space="preserve">Piteo Alfonso </w:t>
       </w:r>
       <w:r>
         <w:rPr>
@@ -381,14 +343,12 @@
           <w:szCs w:val="72"/>
         </w:rPr>
       </w:pPr>
-      <w:proofErr w:type="spellStart"/>
       <w:r>
         <w:rPr>
           <w:szCs w:val="72"/>
         </w:rPr>
         <w:t>TeamUp</w:t>
       </w:r>
-      <w:proofErr w:type="spellEnd"/>
     </w:p>
     <w:p>
       <w:pPr>
@@ -1108,13 +1068,8 @@
           </w:tcPr>
           <w:p>
             <w:r>
-              <w:t xml:space="preserve">Espulsione </w:t>
-            </w:r>
-            <w:proofErr w:type="spellStart"/>
-            <w:r>
-              <w:t>Teammate</w:t>
-            </w:r>
-            <w:proofErr w:type="spellEnd"/>
+              <w:t>Espulsione Teammate</w:t>
+            </w:r>
           </w:p>
         </w:tc>
       </w:tr>
@@ -1356,22 +1311,9 @@
       <w:bookmarkStart w:id="6" w:name="_Toc8064815"/>
       <w:r>
         <w:lastRenderedPageBreak/>
-        <w:t xml:space="preserve">Product </w:t>
-      </w:r>
-      <w:proofErr w:type="spellStart"/>
-      <w:r>
-        <w:t>Requirement</w:t>
-      </w:r>
-      <w:proofErr w:type="spellEnd"/>
-      <w:r>
-        <w:t xml:space="preserve"> </w:t>
-      </w:r>
-      <w:proofErr w:type="spellStart"/>
-      <w:r>
-        <w:t>Specification</w:t>
+        <w:t>Product Requirement Specification</w:t>
       </w:r>
       <w:bookmarkEnd w:id="4"/>
-      <w:proofErr w:type="spellEnd"/>
       <w:r>
         <w:t xml:space="preserve"> </w:t>
       </w:r>
@@ -2757,7 +2699,15 @@
               <w:jc w:val="left"/>
             </w:pPr>
             <w:r>
-              <w:t>4.Il sistema re-indirizza l’utente nella home page.</w:t>
+              <w:t xml:space="preserve">4.Il sistema re-indirizza l’utente </w:t>
+            </w:r>
+            <w:r>
+              <w:t>a</w:t>
+            </w:r>
+            <w:bookmarkStart w:id="8" w:name="_GoBack"/>
+            <w:bookmarkEnd w:id="8"/>
+            <w:r>
+              <w:t>lla home page.</w:t>
             </w:r>
           </w:p>
         </w:tc>
@@ -3737,39 +3687,15 @@
               <w:jc w:val="left"/>
             </w:pPr>
             <w:r>
-              <w:t xml:space="preserve">2.L’utente viene re-indirizzato in </w:t>
-            </w:r>
-            <w:proofErr w:type="spellStart"/>
-            <w:r>
-              <w:t>modify</w:t>
-            </w:r>
-            <w:proofErr w:type="spellEnd"/>
-            <w:r>
-              <w:t xml:space="preserve"> </w:t>
-            </w:r>
-            <w:proofErr w:type="spellStart"/>
-            <w:r>
-              <w:t>profile</w:t>
-            </w:r>
-            <w:proofErr w:type="spellEnd"/>
-            <w:r>
-              <w:t xml:space="preserve"> page.</w:t>
-            </w:r>
-          </w:p>
-          <w:p>
-            <w:pPr>
-              <w:jc w:val="left"/>
-            </w:pPr>
-            <w:r>
-              <w:t xml:space="preserve">3.L’utente seleziona il dato del profilo che vuole modificare. </w:t>
-            </w:r>
-            <w:proofErr w:type="spellStart"/>
-            <w:r>
-              <w:t>Finchè</w:t>
-            </w:r>
-            <w:proofErr w:type="spellEnd"/>
-            <w:r>
-              <w:t xml:space="preserve"> i dati inseriti dall’utente non sono validi:</w:t>
+              <w:t>2.L’utente viene re-indirizzato in modify profile page.</w:t>
+            </w:r>
+          </w:p>
+          <w:p>
+            <w:pPr>
+              <w:jc w:val="left"/>
+            </w:pPr>
+            <w:r>
+              <w:t>3.L’utente seleziona il dato del profilo che vuole modificare. Finchè i dati inseriti dall’utente non sono validi:</w:t>
             </w:r>
           </w:p>
           <w:p>
@@ -3793,15 +3719,7 @@
               <w:jc w:val="left"/>
             </w:pPr>
             <w:r>
-              <w:t xml:space="preserve">4.Il sistema re-indirizza l’utente in </w:t>
-            </w:r>
-            <w:proofErr w:type="spellStart"/>
-            <w:r>
-              <w:t>Profile</w:t>
-            </w:r>
-            <w:proofErr w:type="spellEnd"/>
-            <w:r>
-              <w:t xml:space="preserve"> page.</w:t>
+              <w:t>4.Il sistema re-indirizza l’utente in Profile page.</w:t>
             </w:r>
           </w:p>
         </w:tc>
@@ -4692,15 +4610,7 @@
               <w:jc w:val="left"/>
             </w:pPr>
             <w:r>
-              <w:t xml:space="preserve">2.L’utente viene re-indirizzato in </w:t>
-            </w:r>
-            <w:proofErr w:type="spellStart"/>
-            <w:r>
-              <w:t>insert</w:t>
-            </w:r>
-            <w:proofErr w:type="spellEnd"/>
-            <w:r>
-              <w:t xml:space="preserve"> project page.</w:t>
+              <w:t>2.L’utente viene re-indirizzato in insert project page.</w:t>
             </w:r>
           </w:p>
         </w:tc>
@@ -5320,13 +5230,8 @@
             <w:r>
               <w:t xml:space="preserve">2.L’utente viene re-indirizzato su </w:t>
             </w:r>
-            <w:proofErr w:type="spellStart"/>
-            <w:r>
-              <w:t>modify</w:t>
-            </w:r>
-            <w:proofErr w:type="spellEnd"/>
-            <w:r>
-              <w:t xml:space="preserve"> </w:t>
+            <w:r>
+              <w:t xml:space="preserve">modify </w:t>
             </w:r>
             <w:r>
               <w:t>project page.</w:t>
@@ -6567,31 +6472,15 @@
               <w:jc w:val="left"/>
             </w:pPr>
             <w:r>
-              <w:t xml:space="preserve">   2.</w:t>
-            </w:r>
-            <w:proofErr w:type="gramStart"/>
-            <w:r>
-              <w:t>1.Il</w:t>
-            </w:r>
-            <w:proofErr w:type="gramEnd"/>
-            <w:r>
-              <w:t xml:space="preserve"> leader conferma la candidatura.</w:t>
-            </w:r>
-          </w:p>
-          <w:p>
-            <w:pPr>
-              <w:jc w:val="left"/>
-            </w:pPr>
-            <w:r>
-              <w:t xml:space="preserve">   2.</w:t>
-            </w:r>
-            <w:proofErr w:type="gramStart"/>
-            <w:r>
-              <w:t>2.Il</w:t>
-            </w:r>
-            <w:proofErr w:type="gramEnd"/>
-            <w:r>
-              <w:t xml:space="preserve"> leader rifiuta la candidatura.</w:t>
+              <w:t xml:space="preserve">   2.1.Il leader conferma la candidatura.</w:t>
+            </w:r>
+          </w:p>
+          <w:p>
+            <w:pPr>
+              <w:jc w:val="left"/>
+            </w:pPr>
+            <w:r>
+              <w:t xml:space="preserve">   2.2.Il leader rifiuta la candidatura.</w:t>
             </w:r>
           </w:p>
           <w:p>
@@ -6676,13 +6565,8 @@
       </w:pPr>
       <w:r>
         <w:lastRenderedPageBreak/>
-        <w:t xml:space="preserve">Espulsione </w:t>
-      </w:r>
-      <w:proofErr w:type="spellStart"/>
-      <w:r>
-        <w:t>teammate</w:t>
-      </w:r>
-      <w:proofErr w:type="spellEnd"/>
+        <w:t>Espulsione teammate</w:t>
+      </w:r>
     </w:p>
     <w:tbl>
       <w:tblPr>
@@ -6717,13 +6601,8 @@
               <w:jc w:val="left"/>
             </w:pPr>
             <w:r>
-              <w:t xml:space="preserve">Espulsione </w:t>
-            </w:r>
-            <w:proofErr w:type="spellStart"/>
-            <w:r>
-              <w:t>teammate</w:t>
-            </w:r>
-            <w:proofErr w:type="spellEnd"/>
+              <w:t>Espulsione teammate</w:t>
+            </w:r>
           </w:p>
         </w:tc>
       </w:tr>
@@ -6778,15 +6657,7 @@
               <w:jc w:val="left"/>
             </w:pPr>
             <w:r>
-              <w:t>Il leader espelle l’utente (</w:t>
-            </w:r>
-            <w:proofErr w:type="spellStart"/>
-            <w:r>
-              <w:t>teammate</w:t>
-            </w:r>
-            <w:proofErr w:type="spellEnd"/>
-            <w:r>
-              <w:t>) dal team del progetto.</w:t>
+              <w:t>Il leader espelle l’utente (teammate) dal team del progetto.</w:t>
             </w:r>
           </w:p>
         </w:tc>
@@ -6814,15 +6685,7 @@
               <w:jc w:val="left"/>
             </w:pPr>
             <w:r>
-              <w:t>L’utente (</w:t>
-            </w:r>
-            <w:proofErr w:type="spellStart"/>
-            <w:r>
-              <w:t>teammate</w:t>
-            </w:r>
-            <w:proofErr w:type="spellEnd"/>
-            <w:r>
-              <w:t>) deve far parte del team del progetto.</w:t>
+              <w:t>L’utente (teammate) deve far parte del team del progetto.</w:t>
             </w:r>
           </w:p>
         </w:tc>
@@ -6877,11 +6740,9 @@
             <w:pPr>
               <w:jc w:val="left"/>
             </w:pPr>
-            <w:proofErr w:type="spellStart"/>
             <w:r>
               <w:t>Teammate</w:t>
             </w:r>
-            <w:proofErr w:type="spellEnd"/>
           </w:p>
         </w:tc>
       </w:tr>
@@ -6928,15 +6789,7 @@
               <w:jc w:val="left"/>
             </w:pPr>
             <w:r>
-              <w:t xml:space="preserve">2.Il leader seleziona ed espelle il </w:t>
-            </w:r>
-            <w:proofErr w:type="spellStart"/>
-            <w:r>
-              <w:t>teammate</w:t>
-            </w:r>
-            <w:proofErr w:type="spellEnd"/>
-            <w:r>
-              <w:t>.</w:t>
+              <w:t>2.Il leader seleziona ed espelle il teammate.</w:t>
             </w:r>
           </w:p>
           <w:p>
@@ -6972,15 +6825,7 @@
               <w:jc w:val="left"/>
             </w:pPr>
             <w:r>
-              <w:t xml:space="preserve">Il leader ha effettuato l’espulsione del </w:t>
-            </w:r>
-            <w:proofErr w:type="spellStart"/>
-            <w:r>
-              <w:t>teammate</w:t>
-            </w:r>
-            <w:proofErr w:type="spellEnd"/>
-            <w:r>
-              <w:t xml:space="preserve"> con successo.</w:t>
+              <w:t>Il leader ha effettuato l’espulsione del teammate con successo.</w:t>
             </w:r>
           </w:p>
         </w:tc>
@@ -7123,239 +6968,213 @@
               <w:jc w:val="left"/>
             </w:pPr>
             <w:r>
-              <w:t>L’utente (</w:t>
-            </w:r>
-            <w:proofErr w:type="spellStart"/>
+              <w:t>L’utente (teammate) abbandona il team del progetto.</w:t>
+            </w:r>
+          </w:p>
+        </w:tc>
+      </w:tr>
+      <w:tr>
+        <w:tc>
+          <w:tcPr>
+            <w:tcW w:w="4508" w:type="dxa"/>
+          </w:tcPr>
+          <w:p>
+            <w:pPr>
+              <w:jc w:val="left"/>
+            </w:pPr>
+            <w:r>
+              <w:t>Pre-condizioni</w:t>
+            </w:r>
+          </w:p>
+        </w:tc>
+        <w:tc>
+          <w:tcPr>
+            <w:tcW w:w="4508" w:type="dxa"/>
+          </w:tcPr>
+          <w:p>
+            <w:pPr>
+              <w:jc w:val="left"/>
+            </w:pPr>
+            <w:r>
+              <w:t>L’utente (teammate) deve far parte del team del progetto.</w:t>
+            </w:r>
+          </w:p>
+        </w:tc>
+      </w:tr>
+      <w:tr>
+        <w:tc>
+          <w:tcPr>
+            <w:tcW w:w="4508" w:type="dxa"/>
+          </w:tcPr>
+          <w:p>
+            <w:pPr>
+              <w:jc w:val="left"/>
+            </w:pPr>
+            <w:r>
+              <w:t>Attori primari</w:t>
+            </w:r>
+          </w:p>
+        </w:tc>
+        <w:tc>
+          <w:tcPr>
+            <w:tcW w:w="4508" w:type="dxa"/>
+          </w:tcPr>
+          <w:p>
+            <w:pPr>
+              <w:jc w:val="left"/>
+            </w:pPr>
+            <w:r>
+              <w:t>Teammate</w:t>
+            </w:r>
+          </w:p>
+        </w:tc>
+      </w:tr>
+      <w:tr>
+        <w:tc>
+          <w:tcPr>
+            <w:tcW w:w="4508" w:type="dxa"/>
+          </w:tcPr>
+          <w:p>
+            <w:pPr>
+              <w:jc w:val="left"/>
+            </w:pPr>
+            <w:r>
+              <w:t xml:space="preserve">Attori secondari </w:t>
+            </w:r>
+          </w:p>
+        </w:tc>
+        <w:tc>
+          <w:tcPr>
+            <w:tcW w:w="4508" w:type="dxa"/>
+          </w:tcPr>
+          <w:p>
+            <w:pPr>
+              <w:jc w:val="left"/>
+            </w:pPr>
+            <w:r>
+              <w:t>Nessuno</w:t>
+            </w:r>
+          </w:p>
+        </w:tc>
+      </w:tr>
+      <w:tr>
+        <w:tc>
+          <w:tcPr>
+            <w:tcW w:w="4508" w:type="dxa"/>
+          </w:tcPr>
+          <w:p>
+            <w:pPr>
+              <w:jc w:val="left"/>
+            </w:pPr>
+            <w:r>
+              <w:t>Sequenza principale degli eventi</w:t>
+            </w:r>
+          </w:p>
+        </w:tc>
+        <w:tc>
+          <w:tcPr>
+            <w:tcW w:w="4508" w:type="dxa"/>
+          </w:tcPr>
+          <w:p>
+            <w:pPr>
+              <w:jc w:val="left"/>
+            </w:pPr>
+            <w:r>
+              <w:t>1.</w:t>
+            </w:r>
+            <w:r>
+              <w:t xml:space="preserve">Il caso d’uso inizia quando </w:t>
+            </w:r>
+            <w:r>
+              <w:t xml:space="preserve">il </w:t>
+            </w:r>
             <w:r>
               <w:t>teammate</w:t>
             </w:r>
-            <w:proofErr w:type="spellEnd"/>
-            <w:r>
-              <w:t>) abbandona il team del progetto.</w:t>
-            </w:r>
-          </w:p>
-        </w:tc>
-      </w:tr>
-      <w:tr>
-        <w:tc>
-          <w:tcPr>
-            <w:tcW w:w="4508" w:type="dxa"/>
-          </w:tcPr>
-          <w:p>
-            <w:pPr>
-              <w:jc w:val="left"/>
-            </w:pPr>
-            <w:r>
-              <w:t>Pre-condizioni</w:t>
-            </w:r>
-          </w:p>
-        </w:tc>
-        <w:tc>
-          <w:tcPr>
-            <w:tcW w:w="4508" w:type="dxa"/>
-          </w:tcPr>
-          <w:p>
-            <w:pPr>
-              <w:jc w:val="left"/>
-            </w:pPr>
-            <w:r>
-              <w:t>L’utente (</w:t>
-            </w:r>
-            <w:proofErr w:type="spellStart"/>
+            <w:r>
+              <w:t xml:space="preserve"> clicca “</w:t>
+            </w:r>
+            <w:r>
+              <w:t>Abbandona team</w:t>
+            </w:r>
+            <w:r>
+              <w:t>”.</w:t>
+            </w:r>
+          </w:p>
+          <w:p>
+            <w:pPr>
+              <w:jc w:val="left"/>
+            </w:pPr>
+            <w:r>
+              <w:t xml:space="preserve">2.Il </w:t>
+            </w:r>
             <w:r>
               <w:t>teammate</w:t>
             </w:r>
-            <w:proofErr w:type="spellEnd"/>
-            <w:r>
-              <w:t>) deve far parte del team del progetto.</w:t>
-            </w:r>
-          </w:p>
-        </w:tc>
-      </w:tr>
-      <w:tr>
-        <w:tc>
-          <w:tcPr>
-            <w:tcW w:w="4508" w:type="dxa"/>
-          </w:tcPr>
-          <w:p>
-            <w:pPr>
-              <w:jc w:val="left"/>
-            </w:pPr>
-            <w:r>
-              <w:t>Attori primari</w:t>
-            </w:r>
-          </w:p>
-        </w:tc>
-        <w:tc>
-          <w:tcPr>
-            <w:tcW w:w="4508" w:type="dxa"/>
-          </w:tcPr>
-          <w:p>
-            <w:pPr>
-              <w:jc w:val="left"/>
-            </w:pPr>
-            <w:proofErr w:type="spellStart"/>
-            <w:r>
-              <w:t>Teammate</w:t>
-            </w:r>
-            <w:proofErr w:type="spellEnd"/>
-          </w:p>
-        </w:tc>
-      </w:tr>
-      <w:tr>
-        <w:tc>
-          <w:tcPr>
-            <w:tcW w:w="4508" w:type="dxa"/>
-          </w:tcPr>
-          <w:p>
-            <w:pPr>
-              <w:jc w:val="left"/>
-            </w:pPr>
-            <w:r>
-              <w:t xml:space="preserve">Attori secondari </w:t>
-            </w:r>
-          </w:p>
-        </w:tc>
-        <w:tc>
-          <w:tcPr>
-            <w:tcW w:w="4508" w:type="dxa"/>
-          </w:tcPr>
-          <w:p>
-            <w:pPr>
-              <w:jc w:val="left"/>
-            </w:pPr>
-            <w:r>
-              <w:t>Nessuno</w:t>
-            </w:r>
-          </w:p>
-        </w:tc>
-      </w:tr>
-      <w:tr>
-        <w:tc>
-          <w:tcPr>
-            <w:tcW w:w="4508" w:type="dxa"/>
-          </w:tcPr>
-          <w:p>
-            <w:pPr>
-              <w:jc w:val="left"/>
-            </w:pPr>
-            <w:r>
-              <w:t>Sequenza principale degli eventi</w:t>
-            </w:r>
-          </w:p>
-        </w:tc>
-        <w:tc>
-          <w:tcPr>
-            <w:tcW w:w="4508" w:type="dxa"/>
-          </w:tcPr>
-          <w:p>
-            <w:pPr>
-              <w:jc w:val="left"/>
-            </w:pPr>
-            <w:r>
-              <w:t>1.</w:t>
-            </w:r>
-            <w:r>
-              <w:t xml:space="preserve">Il caso d’uso inizia quando </w:t>
-            </w:r>
-            <w:r>
-              <w:t xml:space="preserve">il </w:t>
-            </w:r>
-            <w:proofErr w:type="spellStart"/>
+            <w:r>
+              <w:t xml:space="preserve"> </w:t>
+            </w:r>
+            <w:r>
+              <w:t>seleziona il progetto e abbandona</w:t>
+            </w:r>
+            <w:r>
+              <w:t>.</w:t>
+            </w:r>
+          </w:p>
+          <w:p>
+            <w:pPr>
+              <w:jc w:val="left"/>
+            </w:pPr>
+            <w:r>
+              <w:t xml:space="preserve">3.Il </w:t>
+            </w:r>
             <w:r>
               <w:t>teammate</w:t>
             </w:r>
-            <w:proofErr w:type="spellEnd"/>
-            <w:r>
-              <w:t xml:space="preserve"> clicca “</w:t>
-            </w:r>
-            <w:r>
-              <w:t>Abbandona team</w:t>
-            </w:r>
-            <w:r>
-              <w:t>”.</w:t>
-            </w:r>
-          </w:p>
-          <w:p>
-            <w:pPr>
-              <w:jc w:val="left"/>
-            </w:pPr>
-            <w:r>
-              <w:t xml:space="preserve">2.Il </w:t>
-            </w:r>
-            <w:proofErr w:type="spellStart"/>
+            <w:r>
+              <w:t xml:space="preserve"> viene re-indirizzato home page.</w:t>
+            </w:r>
+          </w:p>
+        </w:tc>
+      </w:tr>
+      <w:tr>
+        <w:tc>
+          <w:tcPr>
+            <w:tcW w:w="4508" w:type="dxa"/>
+          </w:tcPr>
+          <w:p>
+            <w:pPr>
+              <w:jc w:val="left"/>
+            </w:pPr>
+            <w:r>
+              <w:t>Post-condizioni</w:t>
+            </w:r>
+          </w:p>
+        </w:tc>
+        <w:tc>
+          <w:tcPr>
+            <w:tcW w:w="4508" w:type="dxa"/>
+          </w:tcPr>
+          <w:p>
+            <w:pPr>
+              <w:jc w:val="left"/>
+            </w:pPr>
+            <w:r>
+              <w:t xml:space="preserve">Il </w:t>
+            </w:r>
             <w:r>
               <w:t>teammate</w:t>
             </w:r>
-            <w:proofErr w:type="spellEnd"/>
-            <w:r>
-              <w:t xml:space="preserve"> </w:t>
-            </w:r>
-            <w:r>
-              <w:t>seleziona il progetto e abbandona</w:t>
+            <w:r>
+              <w:t xml:space="preserve"> ha </w:t>
+            </w:r>
+            <w:r>
+              <w:t>abbandonato con successo il team del progetto</w:t>
             </w:r>
             <w:r>
               <w:t>.</w:t>
             </w:r>
           </w:p>
-          <w:p>
-            <w:pPr>
-              <w:jc w:val="left"/>
-            </w:pPr>
-            <w:r>
-              <w:t xml:space="preserve">3.Il </w:t>
-            </w:r>
-            <w:proofErr w:type="spellStart"/>
-            <w:r>
-              <w:t>teammate</w:t>
-            </w:r>
-            <w:proofErr w:type="spellEnd"/>
-            <w:r>
-              <w:t xml:space="preserve"> viene re-indirizzato home page.</w:t>
-            </w:r>
-          </w:p>
-        </w:tc>
-      </w:tr>
-      <w:tr>
-        <w:tc>
-          <w:tcPr>
-            <w:tcW w:w="4508" w:type="dxa"/>
-          </w:tcPr>
-          <w:p>
-            <w:pPr>
-              <w:jc w:val="left"/>
-            </w:pPr>
-            <w:r>
-              <w:t>Post-condizioni</w:t>
-            </w:r>
-          </w:p>
-        </w:tc>
-        <w:tc>
-          <w:tcPr>
-            <w:tcW w:w="4508" w:type="dxa"/>
-          </w:tcPr>
-          <w:p>
-            <w:pPr>
-              <w:jc w:val="left"/>
-            </w:pPr>
-            <w:r>
-              <w:t xml:space="preserve">Il </w:t>
-            </w:r>
-            <w:proofErr w:type="spellStart"/>
-            <w:r>
-              <w:t>teammate</w:t>
-            </w:r>
-            <w:proofErr w:type="spellEnd"/>
-            <w:r>
-              <w:t xml:space="preserve"> ha </w:t>
-            </w:r>
-            <w:r>
-              <w:t>abbandonato con successo il team del progetto</w:t>
-            </w:r>
-            <w:r>
-              <w:t>.</w:t>
-            </w:r>
-          </w:p>
         </w:tc>
       </w:tr>
       <w:tr>
@@ -7392,15 +7211,15 @@
       <w:pPr>
         <w:pStyle w:val="Titolo3"/>
       </w:pPr>
-      <w:bookmarkStart w:id="8" w:name="_Toc357915676"/>
-      <w:bookmarkStart w:id="9" w:name="_Toc8064819"/>
-      <w:bookmarkStart w:id="10" w:name="_Toc39429304"/>
+      <w:bookmarkStart w:id="9" w:name="_Toc357915676"/>
+      <w:bookmarkStart w:id="10" w:name="_Toc8064819"/>
+      <w:bookmarkStart w:id="11" w:name="_Toc39429304"/>
       <w:r>
         <w:t>Altro</w:t>
       </w:r>
-      <w:bookmarkEnd w:id="8"/>
       <w:bookmarkEnd w:id="9"/>
       <w:bookmarkEnd w:id="10"/>
+      <w:bookmarkEnd w:id="11"/>
     </w:p>
     <w:p/>
     <w:p/>
@@ -7417,24 +7236,24 @@
       <w:pPr>
         <w:pStyle w:val="Titolo2"/>
       </w:pPr>
-      <w:bookmarkStart w:id="11" w:name="_Toc39429305"/>
-      <w:bookmarkStart w:id="12" w:name="_Toc357915678"/>
-      <w:bookmarkStart w:id="13" w:name="_Toc8064821"/>
+      <w:bookmarkStart w:id="12" w:name="_Toc39429305"/>
+      <w:bookmarkStart w:id="13" w:name="_Toc357915678"/>
+      <w:bookmarkStart w:id="14" w:name="_Toc8064821"/>
       <w:r>
         <w:lastRenderedPageBreak/>
         <w:t>System Architecture</w:t>
       </w:r>
-      <w:bookmarkEnd w:id="11"/>
+      <w:bookmarkEnd w:id="12"/>
     </w:p>
     <w:p>
       <w:pPr>
         <w:pStyle w:val="Titolo3"/>
       </w:pPr>
-      <w:bookmarkStart w:id="14" w:name="_Toc39429306"/>
+      <w:bookmarkStart w:id="15" w:name="_Toc39429306"/>
       <w:r>
         <w:t>Diagramma delle Componenti</w:t>
       </w:r>
-      <w:bookmarkEnd w:id="14"/>
+      <w:bookmarkEnd w:id="15"/>
     </w:p>
     <w:p/>
     <w:p>
@@ -7492,12 +7311,12 @@
       <w:pPr>
         <w:pStyle w:val="Titolo3"/>
       </w:pPr>
-      <w:bookmarkStart w:id="15" w:name="_Toc39429307"/>
+      <w:bookmarkStart w:id="16" w:name="_Toc39429307"/>
       <w:r>
         <w:lastRenderedPageBreak/>
         <w:t>Specifica delle componenti</w:t>
       </w:r>
-      <w:bookmarkEnd w:id="15"/>
+      <w:bookmarkEnd w:id="16"/>
     </w:p>
     <w:p>
       <w:r>
@@ -7539,13 +7358,8 @@
       <w:r>
         <w:t xml:space="preserve">Il </w:t>
       </w:r>
-      <w:proofErr w:type="spellStart"/>
-      <w:r>
-        <w:t>DataBase</w:t>
-      </w:r>
-      <w:proofErr w:type="spellEnd"/>
-      <w:r>
-        <w:t xml:space="preserve"> Management System è il sistema di gestione dei dati utente, candidato e progetto.</w:t>
+      <w:r>
+        <w:t>DataBase Management System è il sistema di gestione dei dati utente, candidato e progetto.</w:t>
       </w:r>
     </w:p>
     <w:p/>
@@ -7681,65 +7495,17 @@
     </w:p>
     <w:p>
       <w:r>
-        <w:t xml:space="preserve">Relazione </w:t>
-      </w:r>
-      <w:proofErr w:type="spellStart"/>
-      <w:r>
-        <w:t>Teammate-Teammate</w:t>
-      </w:r>
-      <w:proofErr w:type="spellEnd"/>
-      <w:r>
-        <w:t xml:space="preserve">: Interfaccia grafica(chat) che i </w:t>
-      </w:r>
-      <w:proofErr w:type="spellStart"/>
-      <w:r>
-        <w:t>Teammate</w:t>
-      </w:r>
-      <w:proofErr w:type="spellEnd"/>
-      <w:r>
-        <w:t xml:space="preserve"> di un progetto visualizzano durante la fase d’interazione tra loro;</w:t>
-      </w:r>
-    </w:p>
-    <w:p>
-      <w:r>
-        <w:t xml:space="preserve">Relazione </w:t>
-      </w:r>
-      <w:proofErr w:type="spellStart"/>
-      <w:r>
-        <w:t>Teammate</w:t>
-      </w:r>
-      <w:proofErr w:type="spellEnd"/>
-      <w:r>
-        <w:t xml:space="preserve">-Leader: Interfaccia grafica(chat) che i </w:t>
-      </w:r>
-      <w:proofErr w:type="spellStart"/>
-      <w:r>
-        <w:t>Teammate</w:t>
-      </w:r>
-      <w:proofErr w:type="spellEnd"/>
-      <w:r>
-        <w:t xml:space="preserve"> e il Leader di un progetto visualizzano durante la fase d’interazione tra loro;</w:t>
-      </w:r>
-    </w:p>
-    <w:p>
-      <w:r>
-        <w:t>Relazione Leader-</w:t>
-      </w:r>
-      <w:proofErr w:type="spellStart"/>
-      <w:r>
-        <w:t>Teammate</w:t>
-      </w:r>
-      <w:proofErr w:type="spellEnd"/>
-      <w:r>
-        <w:t xml:space="preserve">: Interfaccia grafica(chat) che il Leader e </w:t>
-      </w:r>
-      <w:proofErr w:type="spellStart"/>
-      <w:r>
-        <w:t>Teammate</w:t>
-      </w:r>
-      <w:proofErr w:type="spellEnd"/>
-      <w:r>
-        <w:t xml:space="preserve"> di un progetto visualizzano durante la fase d’interazione tra loro;</w:t>
+        <w:t>Relazione Teammate-Teammate: Interfaccia grafica(chat) che i Teammate di un progetto visualizzano durante la fase d’interazione tra loro;</w:t>
+      </w:r>
+    </w:p>
+    <w:p>
+      <w:r>
+        <w:t>Relazione Teammate-Leader: Interfaccia grafica(chat) che i Teammate e il Leader di un progetto visualizzano durante la fase d’interazione tra loro;</w:t>
+      </w:r>
+    </w:p>
+    <w:p>
+      <w:r>
+        <w:t>Relazione Leader-Teammate: Interfaccia grafica(chat) che il Leader e Teammate di un progetto visualizzano durante la fase d’interazione tra loro;</w:t>
       </w:r>
     </w:p>
     <w:p>
@@ -7764,21 +7530,10 @@
       </w:pPr>
       <w:r>
         <w:lastRenderedPageBreak/>
-        <w:t>Diagramma d</w:t>
-      </w:r>
-      <w:r>
-        <w:t xml:space="preserve">i </w:t>
-      </w:r>
-      <w:proofErr w:type="spellStart"/>
-      <w:r>
-        <w:t>Deploy</w:t>
-      </w:r>
-      <w:proofErr w:type="spellEnd"/>
-    </w:p>
-    <w:p>
-      <w:bookmarkStart w:id="16" w:name="_GoBack"/>
-      <w:bookmarkEnd w:id="16"/>
-    </w:p>
+        <w:t>Diagramma di Deploy</w:t>
+      </w:r>
+    </w:p>
+    <w:p/>
     <w:p/>
     <w:p>
       <w:r>
@@ -7982,14 +7737,9 @@
         <w:pStyle w:val="Titolo2"/>
       </w:pPr>
       <w:bookmarkStart w:id="18" w:name="_Toc39429309"/>
-      <w:proofErr w:type="spellStart"/>
       <w:r>
         <w:lastRenderedPageBreak/>
-        <w:t>Detailed</w:t>
-      </w:r>
-      <w:proofErr w:type="spellEnd"/>
-      <w:r>
-        <w:t xml:space="preserve"> Product Design</w:t>
+        <w:t>Detailed Product Design</w:t>
       </w:r>
       <w:bookmarkEnd w:id="18"/>
     </w:p>
@@ -8116,39 +7866,7 @@
         <w:jc w:val="left"/>
       </w:pPr>
       <w:r>
-        <w:t xml:space="preserve">• </w:t>
-      </w:r>
-      <w:proofErr w:type="spellStart"/>
-      <w:r>
-        <w:t>Teammate</w:t>
-      </w:r>
-      <w:proofErr w:type="spellEnd"/>
-      <w:r>
-        <w:t xml:space="preserve">: La classe </w:t>
-      </w:r>
-      <w:proofErr w:type="spellStart"/>
-      <w:r>
-        <w:t>Teammate</w:t>
-      </w:r>
-      <w:proofErr w:type="spellEnd"/>
-      <w:r>
-        <w:t xml:space="preserve"> contiene al suo interno gli attributi e i metodi relativi all’entità </w:t>
-      </w:r>
-      <w:proofErr w:type="spellStart"/>
-      <w:r>
-        <w:t>Teammate</w:t>
-      </w:r>
-      <w:proofErr w:type="spellEnd"/>
-      <w:r>
-        <w:t xml:space="preserve">. Gli attributi di cui si tiene traccia sono equivalenti a quelli presenti nella classe utente, essendo la classe </w:t>
-      </w:r>
-      <w:proofErr w:type="spellStart"/>
-      <w:r>
-        <w:t>Teammate</w:t>
-      </w:r>
-      <w:proofErr w:type="spellEnd"/>
-      <w:r>
-        <w:t xml:space="preserve"> una specifica della classe Utente.</w:t>
+        <w:t>• Teammate: La classe Teammate contiene al suo interno gli attributi e i metodi relativi all’entità Teammate. Gli attributi di cui si tiene traccia sono equivalenti a quelli presenti nella classe utente, essendo la classe Teammate una specifica della classe Utente.</w:t>
       </w:r>
     </w:p>
     <w:p>
@@ -8161,39 +7879,7 @@
         <w:jc w:val="left"/>
       </w:pPr>
       <w:r>
-        <w:t xml:space="preserve">• Progetto: La classe Progetto contiene al suo interno gli attributi associabili alle classi Leader e </w:t>
-      </w:r>
-      <w:proofErr w:type="spellStart"/>
-      <w:r>
-        <w:t>Teammate</w:t>
-      </w:r>
-      <w:proofErr w:type="spellEnd"/>
-      <w:r>
-        <w:t xml:space="preserve">. Gli attributi di cui si tiene traccia sono Leader, Nome, Descrizione, </w:t>
-      </w:r>
-      <w:proofErr w:type="spellStart"/>
-      <w:r>
-        <w:t>data_scadenza</w:t>
-      </w:r>
-      <w:proofErr w:type="spellEnd"/>
-      <w:r>
-        <w:t xml:space="preserve">, </w:t>
-      </w:r>
-      <w:proofErr w:type="spellStart"/>
-      <w:r>
-        <w:t>data_creazione</w:t>
-      </w:r>
-      <w:proofErr w:type="spellEnd"/>
-      <w:r>
-        <w:t xml:space="preserve">, </w:t>
-      </w:r>
-      <w:proofErr w:type="spellStart"/>
-      <w:r>
-        <w:t>numero_candidati</w:t>
-      </w:r>
-      <w:proofErr w:type="spellEnd"/>
-      <w:r>
-        <w:t>.</w:t>
+        <w:t>• Progetto: La classe Progetto contiene al suo interno gli attributi associabili alle classi Leader e Teammate. Gli attributi di cui si tiene traccia sono Leader, Nome, Descrizione, data_scadenza, data_creazione, numero_candidati.</w:t>
       </w:r>
     </w:p>
     <w:p/>
@@ -8570,15 +8256,7 @@
       <w:bookmarkStart w:id="28" w:name="_Toc39429313"/>
       <w:r>
         <w:lastRenderedPageBreak/>
-        <w:t xml:space="preserve">Data </w:t>
-      </w:r>
-      <w:proofErr w:type="spellStart"/>
-      <w:r>
-        <w:t>modeling</w:t>
-      </w:r>
-      <w:proofErr w:type="spellEnd"/>
-      <w:r>
-        <w:t xml:space="preserve"> and design</w:t>
+        <w:t>Data modeling and design</w:t>
       </w:r>
       <w:bookmarkEnd w:id="28"/>
     </w:p>
@@ -8861,11 +8539,9 @@
             <w:tcW w:w="2965" w:type="dxa"/>
           </w:tcPr>
           <w:p>
-            <w:proofErr w:type="spellStart"/>
             <w:r>
               <w:t>Teammate</w:t>
             </w:r>
-            <w:proofErr w:type="spellEnd"/>
           </w:p>
         </w:tc>
         <w:tc>
@@ -8900,8 +8576,8 @@
     <w:p/>
     <w:p/>
     <w:p/>
-    <w:bookmarkEnd w:id="12"/>
     <w:bookmarkEnd w:id="13"/>
+    <w:bookmarkEnd w:id="14"/>
     <w:p>
       <w:pPr>
         <w:pStyle w:val="NormaleWeb"/>
@@ -9343,7 +9019,7 @@
                   </a:ln>
                   <a:extLst>
                     <a:ext uri="{FAA26D3D-D897-4be2-8F04-BA451C77F1D7}">
-                      <ma14:placeholderFlag xmlns:a14="http://schemas.microsoft.com/office/drawing/2010/main" xmlns:ma14="http://schemas.microsoft.com/office/mac/drawingml/2011/main" xmlns:w="http://schemas.openxmlformats.org/wordprocessingml/2006/main" xmlns:w10="urn:schemas-microsoft-com:office:word" xmlns:v="urn:schemas-microsoft-com:vml" xmlns:o="urn:schemas-microsoft-com:office:office" xmlns:mv="urn:schemas-microsoft-com:mac:vml" xmlns:mo="http://schemas.microsoft.com/office/mac/office/2008/main" xmlns=""/>
+                      <ma14:placeholderFlag xmlns="" xmlns:mo="http://schemas.microsoft.com/office/mac/office/2008/main" xmlns:mv="urn:schemas-microsoft-com:mac:vml" xmlns:o="urn:schemas-microsoft-com:office:office" xmlns:v="urn:schemas-microsoft-com:vml" xmlns:w10="urn:schemas-microsoft-com:office:word" xmlns:w="http://schemas.openxmlformats.org/wordprocessingml/2006/main" xmlns:ma14="http://schemas.microsoft.com/office/mac/drawingml/2011/main" xmlns:a14="http://schemas.microsoft.com/office/drawing/2010/main"/>
                     </a:ext>
                   </a:extLst>
                 </pic:spPr>
@@ -11149,7 +10825,7 @@
 </file>
 
 <file path=customXml/itemProps1.xml><?xml version="1.0" encoding="utf-8"?>
-<ds:datastoreItem xmlns:ds="http://schemas.openxmlformats.org/officeDocument/2006/customXml" ds:itemID="{D023AE85-165C-4BA6-8A1B-845D6E43711F}">
+<ds:datastoreItem xmlns:ds="http://schemas.openxmlformats.org/officeDocument/2006/customXml" ds:itemID="{0AAC6623-92C5-408B-91B8-FA78A9E848E2}">
   <ds:schemaRefs>
     <ds:schemaRef ds:uri="http://schemas.openxmlformats.org/officeDocument/2006/bibliography"/>
   </ds:schemaRefs>

</xml_diff>

<commit_message>
Aggiornamento Sprint Report e Product Backlog
</commit_message>
<xml_diff>
--- a/Documentazione di progetto/Sprint Report.docx
+++ b/Documentazione di progetto/Sprint Report.docx
@@ -308,47 +308,12 @@
     <w:p>
       <w:pPr>
         <w:pStyle w:val="TitoloDocumento"/>
-        <w:rPr>
-          <w:szCs w:val="72"/>
-        </w:rPr>
-      </w:pPr>
-    </w:p>
-    <w:p>
-      <w:pPr>
-        <w:pStyle w:val="TitoloDocumento"/>
+        <w:jc w:val="both"/>
         <w:rPr>
           <w:szCs w:val="72"/>
           <w:u w:val="single"/>
         </w:rPr>
       </w:pPr>
-    </w:p>
-    <w:p>
-      <w:pPr>
-        <w:pStyle w:val="TitoloDocumento"/>
-        <w:rPr>
-          <w:szCs w:val="72"/>
-        </w:rPr>
-      </w:pPr>
-      <w:r>
-        <w:rPr>
-          <w:szCs w:val="72"/>
-        </w:rPr>
-        <w:t>Sprint Report N.</w:t>
-      </w:r>
-    </w:p>
-    <w:p>
-      <w:pPr>
-        <w:pStyle w:val="TitoloDocumento"/>
-        <w:rPr>
-          <w:szCs w:val="72"/>
-        </w:rPr>
-      </w:pPr>
-      <w:r>
-        <w:rPr>
-          <w:szCs w:val="72"/>
-        </w:rPr>
-        <w:t>TeamUp</w:t>
-      </w:r>
     </w:p>
     <w:p>
       <w:pPr>
@@ -847,9 +812,11 @@
             </w:tcBorders>
           </w:tcPr>
           <w:p>
+            <w:bookmarkStart w:id="4" w:name="_GoBack"/>
             <w:r>
               <w:t>Ricerca progetto</w:t>
             </w:r>
+            <w:bookmarkEnd w:id="4"/>
           </w:p>
         </w:tc>
       </w:tr>
@@ -1238,61 +1205,6 @@
           </w:p>
         </w:tc>
       </w:tr>
-      <w:tr>
-        <w:trPr>
-          <w:trHeight w:val="480"/>
-        </w:trPr>
-        <w:tc>
-          <w:tcPr>
-            <w:tcW w:w="2385" w:type="dxa"/>
-            <w:tcBorders>
-              <w:top w:val="single" w:sz="4" w:space="0" w:color="auto"/>
-              <w:left w:val="single" w:sz="4" w:space="0" w:color="auto"/>
-              <w:bottom w:val="single" w:sz="4" w:space="0" w:color="auto"/>
-              <w:right w:val="single" w:sz="4" w:space="0" w:color="auto"/>
-            </w:tcBorders>
-            <w:shd w:val="clear" w:color="auto" w:fill="auto"/>
-          </w:tcPr>
-          <w:p>
-            <w:r>
-              <w:t>IF-15</w:t>
-            </w:r>
-          </w:p>
-        </w:tc>
-        <w:tc>
-          <w:tcPr>
-            <w:tcW w:w="2107" w:type="dxa"/>
-            <w:tcBorders>
-              <w:top w:val="single" w:sz="4" w:space="0" w:color="auto"/>
-              <w:left w:val="single" w:sz="4" w:space="0" w:color="auto"/>
-              <w:bottom w:val="single" w:sz="4" w:space="0" w:color="auto"/>
-              <w:right w:val="single" w:sz="4" w:space="0" w:color="auto"/>
-            </w:tcBorders>
-            <w:shd w:val="clear" w:color="auto" w:fill="auto"/>
-          </w:tcPr>
-          <w:p>
-            <w:r>
-              <w:t>4</w:t>
-            </w:r>
-          </w:p>
-        </w:tc>
-        <w:tc>
-          <w:tcPr>
-            <w:tcW w:w="4498" w:type="dxa"/>
-            <w:tcBorders>
-              <w:top w:val="single" w:sz="4" w:space="0" w:color="auto"/>
-              <w:left w:val="single" w:sz="4" w:space="0" w:color="auto"/>
-              <w:bottom w:val="single" w:sz="4" w:space="0" w:color="auto"/>
-              <w:right w:val="single" w:sz="4" w:space="0" w:color="auto"/>
-            </w:tcBorders>
-          </w:tcPr>
-          <w:p>
-            <w:r>
-              <w:t>Comunicazione Team progetto</w:t>
-            </w:r>
-          </w:p>
-        </w:tc>
-      </w:tr>
     </w:tbl>
     <w:p/>
     <w:p/>
@@ -1302,18 +1214,19 @@
     <w:p/>
     <w:p/>
     <w:p/>
+    <w:p/>
     <w:p>
       <w:pPr>
         <w:pStyle w:val="Titolo2"/>
       </w:pPr>
-      <w:bookmarkStart w:id="4" w:name="_Toc39429301"/>
-      <w:bookmarkStart w:id="5" w:name="_Toc357915671"/>
-      <w:bookmarkStart w:id="6" w:name="_Toc8064815"/>
+      <w:bookmarkStart w:id="5" w:name="_Toc39429301"/>
+      <w:bookmarkStart w:id="6" w:name="_Toc357915671"/>
+      <w:bookmarkStart w:id="7" w:name="_Toc8064815"/>
       <w:r>
         <w:lastRenderedPageBreak/>
         <w:t>Product Requirement Specification</w:t>
       </w:r>
-      <w:bookmarkEnd w:id="4"/>
+      <w:bookmarkEnd w:id="5"/>
       <w:r>
         <w:t xml:space="preserve"> </w:t>
       </w:r>
@@ -1322,7 +1235,7 @@
       <w:pPr>
         <w:pStyle w:val="Titolo3"/>
       </w:pPr>
-      <w:bookmarkStart w:id="7" w:name="_Toc39429302"/>
+      <w:bookmarkStart w:id="8" w:name="_Toc39429302"/>
       <w:r>
         <w:t>Diagramma dei C</w:t>
       </w:r>
@@ -1330,9 +1243,9 @@
         <w:t>asi d’uso</w:t>
       </w:r>
       <w:bookmarkEnd w:id="3"/>
-      <w:bookmarkEnd w:id="5"/>
       <w:bookmarkEnd w:id="6"/>
       <w:bookmarkEnd w:id="7"/>
+      <w:bookmarkEnd w:id="8"/>
     </w:p>
     <w:p>
       <w:pPr>
@@ -1353,15 +1266,25 @@
           <w:noProof/>
         </w:rPr>
       </w:pPr>
+    </w:p>
+    <w:p>
+      <w:pPr>
+        <w:tabs>
+          <w:tab w:val="left" w:pos="1095"/>
+        </w:tabs>
+        <w:rPr>
+          <w:noProof/>
+        </w:rPr>
+      </w:pPr>
       <w:r>
         <w:rPr>
           <w:noProof/>
         </w:rPr>
         <w:drawing>
-          <wp:inline distT="0" distB="0" distL="0" distR="0" wp14:anchorId="251FA63C" wp14:editId="7A94604E">
-            <wp:extent cx="6616640" cy="5218981"/>
-            <wp:effectExtent l="0" t="0" r="0" b="1270"/>
-            <wp:docPr id="2" name="Immagine 2"/>
+          <wp:inline distT="0" distB="0" distL="0" distR="0" wp14:anchorId="188DFE08" wp14:editId="042E4289">
+            <wp:extent cx="6613281" cy="5000625"/>
+            <wp:effectExtent l="0" t="0" r="0" b="0"/>
+            <wp:docPr id="9" name="Immagine 9"/>
             <wp:cNvGraphicFramePr>
               <a:graphicFrameLocks xmlns:a="http://schemas.openxmlformats.org/drawingml/2006/main" noChangeAspect="1"/>
             </wp:cNvGraphicFramePr>
@@ -1369,7 +1292,7 @@
               <a:graphicData uri="http://schemas.openxmlformats.org/drawingml/2006/picture">
                 <pic:pic xmlns:pic="http://schemas.openxmlformats.org/drawingml/2006/picture">
                   <pic:nvPicPr>
-                    <pic:cNvPr id="2" name="Use Case Diagram1.jpg"/>
+                    <pic:cNvPr id="9" name="Use Case Diagram1.jpg"/>
                     <pic:cNvPicPr/>
                   </pic:nvPicPr>
                   <pic:blipFill>
@@ -1387,7 +1310,7 @@
                   <pic:spPr>
                     <a:xfrm>
                       <a:off x="0" y="0"/>
-                      <a:ext cx="6646575" cy="5242592"/>
+                      <a:ext cx="6620490" cy="5006076"/>
                     </a:xfrm>
                     <a:prstGeom prst="rect">
                       <a:avLst/>
@@ -1415,9 +1338,6 @@
         <w:tabs>
           <w:tab w:val="left" w:pos="1095"/>
         </w:tabs>
-        <w:rPr>
-          <w:noProof/>
-        </w:rPr>
       </w:pPr>
     </w:p>
     <w:p>
@@ -1450,7 +1370,7 @@
         <w:t xml:space="preserve">Registrazione </w:t>
       </w:r>
       <w:r>
-        <w:t>al sistema</w:t>
+        <w:t>utente</w:t>
       </w:r>
     </w:p>
     <w:tbl>
@@ -1486,7 +1406,13 @@
               <w:jc w:val="left"/>
             </w:pPr>
             <w:r>
-              <w:t>Registrazione Utente</w:t>
+              <w:t xml:space="preserve">Registrazione </w:t>
+            </w:r>
+            <w:r>
+              <w:t>u</w:t>
+            </w:r>
+            <w:r>
+              <w:t>tente</w:t>
             </w:r>
           </w:p>
         </w:tc>
@@ -1668,16 +1594,10 @@
               <w:jc w:val="left"/>
             </w:pPr>
             <w:r>
-              <w:t xml:space="preserve">2.Finchè l’utente non rispetta i requisiti vincolati dal sistema </w:t>
-            </w:r>
-            <w:r>
-              <w:t xml:space="preserve">durante l’inserimento dei dati </w:t>
-            </w:r>
-            <w:r>
-              <w:t>necessari alla registrazione</w:t>
-            </w:r>
-            <w:r>
-              <w:t>, tra cui (nome, cognome, data di nascita, descrizione, immagine profilo e curriculum)</w:t>
+              <w:t>2.Fin</w:t>
+            </w:r>
+            <w:r>
+              <w:t>chè i dati inseriti dall’utente non sono validi</w:t>
             </w:r>
             <w:r>
               <w:t>:</w:t>
@@ -1688,7 +1608,7 @@
               <w:jc w:val="left"/>
             </w:pPr>
             <w:r>
-              <w:t xml:space="preserve">  2.1Il sistema comunica all’utente di       re-inserire </w:t>
+              <w:t xml:space="preserve">  2.1Il sistema comunica all’utente di       reinserire </w:t>
             </w:r>
             <w:r>
               <w:t>i dati</w:t>
@@ -1725,14 +1645,6 @@
               <w:t>3.Il sistema crea un nuovo account.</w:t>
             </w:r>
           </w:p>
-          <w:p>
-            <w:pPr>
-              <w:jc w:val="left"/>
-            </w:pPr>
-            <w:r>
-              <w:t>4.Il sistema re-indirizza l’utente nella home page.</w:t>
-            </w:r>
-          </w:p>
         </w:tc>
       </w:tr>
       <w:tr>
@@ -1758,13 +1670,7 @@
               <w:jc w:val="left"/>
             </w:pPr>
             <w:r>
-              <w:t>C</w:t>
-            </w:r>
-            <w:r>
-              <w:t xml:space="preserve">reazione account </w:t>
-            </w:r>
-            <w:r>
-              <w:t>effettuata.</w:t>
+              <w:t>L’account dell’utente è stato creato.</w:t>
             </w:r>
           </w:p>
         </w:tc>
@@ -1792,7 +1698,7 @@
               <w:jc w:val="left"/>
             </w:pPr>
             <w:r>
-              <w:t>Email e password non validi</w:t>
+              <w:t>Dati errati</w:t>
             </w:r>
             <w:r>
               <w:t>.</w:t>
@@ -1810,12 +1716,20 @@
     <w:p/>
     <w:p/>
     <w:p/>
+    <w:p/>
     <w:p>
       <w:pPr>
         <w:pStyle w:val="Titolo4"/>
       </w:pPr>
       <w:r>
-        <w:t>Registrazione utente (email non valida)</w:t>
+        <w:lastRenderedPageBreak/>
+        <w:t>Registrazione utente</w:t>
+      </w:r>
+      <w:r>
+        <w:t xml:space="preserve">: </w:t>
+      </w:r>
+      <w:r>
+        <w:t>Dati errati</w:t>
       </w:r>
     </w:p>
     <w:tbl>
@@ -1851,7 +1765,10 @@
               <w:jc w:val="left"/>
             </w:pPr>
             <w:r>
-              <w:t>Registrazione utente (email non valida)</w:t>
+              <w:t>Registrazione utente</w:t>
+            </w:r>
+            <w:r>
+              <w:t>: Dati errati</w:t>
             </w:r>
           </w:p>
         </w:tc>
@@ -1935,7 +1852,22 @@
               <w:jc w:val="left"/>
             </w:pPr>
             <w:r>
-              <w:t>Utente ha inserito un indirizzo email non valido.</w:t>
+              <w:t>L’u</w:t>
+            </w:r>
+            <w:r>
+              <w:t xml:space="preserve">tente ha inserito </w:t>
+            </w:r>
+            <w:r>
+              <w:t>l’</w:t>
+            </w:r>
+            <w:r>
+              <w:t>email non valid</w:t>
+            </w:r>
+            <w:r>
+              <w:t>a</w:t>
+            </w:r>
+            <w:r>
+              <w:t>.</w:t>
             </w:r>
           </w:p>
         </w:tc>
@@ -2070,13 +2002,19 @@
               <w:t xml:space="preserve">comunica all’utente </w:t>
             </w:r>
             <w:r>
-              <w:t xml:space="preserve">che ha inserito un indirizzo </w:t>
-            </w:r>
-            <w:r>
-              <w:t xml:space="preserve">email </w:t>
-            </w:r>
-            <w:r>
-              <w:t>non valido</w:t>
+              <w:t xml:space="preserve">che ha inserito </w:t>
+            </w:r>
+            <w:r>
+              <w:t>uno o più dati</w:t>
+            </w:r>
+            <w:r>
+              <w:t xml:space="preserve"> </w:t>
+            </w:r>
+            <w:r>
+              <w:t>non valid</w:t>
+            </w:r>
+            <w:r>
+              <w:t>i</w:t>
             </w:r>
             <w:r>
               <w:t>.</w:t>
@@ -2085,37 +2023,38 @@
         </w:tc>
       </w:tr>
     </w:tbl>
-    <w:p/>
-    <w:p/>
-    <w:p/>
-    <w:p/>
-    <w:p/>
-    <w:p/>
-    <w:p/>
-    <w:p/>
-    <w:p/>
-    <w:p/>
-    <w:p/>
-    <w:p/>
     <w:p>
       <w:pPr>
         <w:pStyle w:val="Titolo4"/>
+        <w:numPr>
+          <w:ilvl w:val="0"/>
+          <w:numId w:val="0"/>
+        </w:numPr>
+      </w:pPr>
+    </w:p>
+    <w:p/>
+    <w:p/>
+    <w:p/>
+    <w:p/>
+    <w:p/>
+    <w:p/>
+    <w:p/>
+    <w:p/>
+    <w:p/>
+    <w:p/>
+    <w:p/>
+    <w:p/>
+    <w:p/>
+    <w:p>
+      <w:pPr>
+        <w:pStyle w:val="Titolo4"/>
       </w:pPr>
       <w:r>
         <w:lastRenderedPageBreak/>
-        <w:t>Registrazio</w:t>
-      </w:r>
-      <w:r>
-        <w:t>n</w:t>
-      </w:r>
-      <w:r>
-        <w:t>e</w:t>
+        <w:t>Accesso al sistema</w:t>
       </w:r>
       <w:r>
         <w:t xml:space="preserve"> </w:t>
-      </w:r>
-      <w:r>
-        <w:t>utente (password non valida)</w:t>
       </w:r>
     </w:p>
     <w:tbl>
@@ -2151,7 +2090,10 @@
               <w:jc w:val="left"/>
             </w:pPr>
             <w:r>
-              <w:t>Registrazione utente (password non valida)</w:t>
+              <w:t>Accesso</w:t>
+            </w:r>
+            <w:r>
+              <w:t xml:space="preserve"> al sistema</w:t>
             </w:r>
           </w:p>
         </w:tc>
@@ -2179,7 +2121,7 @@
               <w:jc w:val="left"/>
             </w:pPr>
             <w:r>
-              <w:t>1.2</w:t>
+              <w:t>2</w:t>
             </w:r>
           </w:p>
         </w:tc>
@@ -2207,7 +2149,10 @@
               <w:jc w:val="left"/>
             </w:pPr>
             <w:r>
-              <w:t>Il sistema comunica all’utente che la password inserita non è valida.</w:t>
+              <w:t xml:space="preserve">L’utente </w:t>
+            </w:r>
+            <w:r>
+              <w:t>effettua l’accesso al sistema.</w:t>
             </w:r>
           </w:p>
         </w:tc>
@@ -2235,7 +2180,13 @@
               <w:jc w:val="left"/>
             </w:pPr>
             <w:r>
-              <w:t>Utente ha inserito una password non valida.</w:t>
+              <w:t>L’utente dev</w:t>
+            </w:r>
+            <w:r>
+              <w:t>’</w:t>
+            </w:r>
+            <w:r>
+              <w:t>essere registrato al sistema.</w:t>
             </w:r>
           </w:p>
         </w:tc>
@@ -2306,6 +2257,108 @@
               <w:jc w:val="left"/>
             </w:pPr>
             <w:r>
+              <w:t>Sequenza principale degli eventi</w:t>
+            </w:r>
+          </w:p>
+        </w:tc>
+        <w:tc>
+          <w:tcPr>
+            <w:tcW w:w="4508" w:type="dxa"/>
+          </w:tcPr>
+          <w:p>
+            <w:pPr>
+              <w:jc w:val="left"/>
+            </w:pPr>
+            <w:r>
+              <w:t>1.</w:t>
+            </w:r>
+            <w:r>
+              <w:t xml:space="preserve">Il caso d’uso inizia quando l’utente clicca </w:t>
+            </w:r>
+            <w:r>
+              <w:t>“Login”.</w:t>
+            </w:r>
+          </w:p>
+          <w:p>
+            <w:pPr>
+              <w:jc w:val="left"/>
+            </w:pPr>
+            <w:r>
+              <w:t xml:space="preserve">2.Finchè </w:t>
+            </w:r>
+            <w:r>
+              <w:t>i dati inseriti dal</w:t>
+            </w:r>
+            <w:r>
+              <w:t>l’utente</w:t>
+            </w:r>
+            <w:r>
+              <w:t xml:space="preserve"> non sono validi</w:t>
+            </w:r>
+            <w:r>
+              <w:t>:</w:t>
+            </w:r>
+          </w:p>
+          <w:p>
+            <w:pPr>
+              <w:jc w:val="left"/>
+            </w:pPr>
+            <w:r>
+              <w:t xml:space="preserve">  2.1Il sistema comunica all’utente di       re-inserire </w:t>
+            </w:r>
+            <w:r>
+              <w:t>i dati</w:t>
+            </w:r>
+            <w:r>
+              <w:t>.</w:t>
+            </w:r>
+          </w:p>
+          <w:p>
+            <w:pPr>
+              <w:jc w:val="left"/>
+            </w:pPr>
+            <w:r>
+              <w:t xml:space="preserve">  2.2Il sistema valida </w:t>
+            </w:r>
+            <w:r>
+              <w:t xml:space="preserve">i dati </w:t>
+            </w:r>
+            <w:r>
+              <w:t>inserit</w:t>
+            </w:r>
+            <w:r>
+              <w:t>i</w:t>
+            </w:r>
+            <w:r>
+              <w:t xml:space="preserve"> dall’utente.</w:t>
+            </w:r>
+          </w:p>
+          <w:p>
+            <w:pPr>
+              <w:jc w:val="left"/>
+            </w:pPr>
+            <w:r>
+              <w:t>3.</w:t>
+            </w:r>
+            <w:r>
+              <w:t>L’utente accede all’interno del sistema</w:t>
+            </w:r>
+            <w:r>
+              <w:t>.</w:t>
+            </w:r>
+          </w:p>
+        </w:tc>
+      </w:tr>
+      <w:tr>
+        <w:tc>
+          <w:tcPr>
+            <w:tcW w:w="4508" w:type="dxa"/>
+          </w:tcPr>
+          <w:p>
+            <w:pPr>
+              <w:jc w:val="left"/>
+            </w:pPr>
+            <w:r>
               <w:t>Post-condizioni</w:t>
             </w:r>
           </w:p>
@@ -2319,7 +2372,10 @@
               <w:jc w:val="left"/>
             </w:pPr>
             <w:r>
-              <w:t>Nessuna</w:t>
+              <w:t xml:space="preserve">Utente </w:t>
+            </w:r>
+            <w:r>
+              <w:t>effettua l’accesso al sistema.</w:t>
             </w:r>
           </w:p>
         </w:tc>
@@ -2347,56 +2403,57 @@
               <w:jc w:val="left"/>
             </w:pPr>
             <w:r>
-              <w:t>1.La sequenza alternativa degli eventi inizia dopo il passo 2.</w:t>
-            </w:r>
-            <w:r>
-              <w:t>2</w:t>
-            </w:r>
-            <w:r>
-              <w:t xml:space="preserve"> della sequenza principale degli eventi</w:t>
-            </w:r>
-            <w:r>
-              <w:t>.</w:t>
-            </w:r>
-          </w:p>
-          <w:p>
-            <w:pPr>
-              <w:jc w:val="left"/>
-            </w:pPr>
-            <w:r>
-              <w:t xml:space="preserve">2.Il sistema </w:t>
-            </w:r>
-            <w:r>
-              <w:t xml:space="preserve">comunica all’utente </w:t>
-            </w:r>
-            <w:r>
-              <w:t>che ha inserito un</w:t>
-            </w:r>
-            <w:r>
-              <w:t xml:space="preserve">a password </w:t>
-            </w:r>
-            <w:r>
-              <w:t>non valid</w:t>
-            </w:r>
-            <w:r>
-              <w:t>a.</w:t>
+              <w:t>Credenziali errate</w:t>
             </w:r>
           </w:p>
         </w:tc>
       </w:tr>
     </w:tbl>
-    <w:p/>
-    <w:p/>
-    <w:p/>
-    <w:p/>
-    <w:p/>
-    <w:p/>
-    <w:p/>
-    <w:p/>
-    <w:p/>
-    <w:p/>
-    <w:p/>
-    <w:p/>
+    <w:p>
+      <w:pPr>
+        <w:jc w:val="center"/>
+      </w:pPr>
+    </w:p>
+    <w:p>
+      <w:pPr>
+        <w:jc w:val="center"/>
+      </w:pPr>
+    </w:p>
+    <w:p>
+      <w:pPr>
+        <w:jc w:val="center"/>
+      </w:pPr>
+    </w:p>
+    <w:p>
+      <w:pPr>
+        <w:jc w:val="center"/>
+      </w:pPr>
+    </w:p>
+    <w:p>
+      <w:pPr>
+        <w:jc w:val="center"/>
+      </w:pPr>
+    </w:p>
+    <w:p>
+      <w:pPr>
+        <w:jc w:val="center"/>
+      </w:pPr>
+    </w:p>
+    <w:p>
+      <w:pPr>
+        <w:jc w:val="center"/>
+      </w:pPr>
+    </w:p>
+    <w:p>
+      <w:pPr>
+        <w:jc w:val="center"/>
+      </w:pPr>
+    </w:p>
+    <w:p>
+      <w:pPr>
+        <w:jc w:val="center"/>
+      </w:pPr>
+    </w:p>
     <w:p/>
     <w:p>
       <w:pPr>
@@ -2404,10 +2461,10 @@
       </w:pPr>
       <w:r>
         <w:lastRenderedPageBreak/>
-        <w:t>Accesso al sistema</w:t>
-      </w:r>
-      <w:r>
-        <w:t xml:space="preserve"> </w:t>
+        <w:t xml:space="preserve">Accesso al sistema: </w:t>
+      </w:r>
+      <w:r>
+        <w:t>Credenziali errate.</w:t>
       </w:r>
     </w:p>
     <w:tbl>
@@ -2471,7 +2528,7 @@
               <w:jc w:val="left"/>
             </w:pPr>
             <w:r>
-              <w:t>2</w:t>
+              <w:t>2.1</w:t>
             </w:r>
           </w:p>
         </w:tc>
@@ -2499,7 +2556,13 @@
               <w:jc w:val="left"/>
             </w:pPr>
             <w:r>
-              <w:t>L’utente accede al sistema.</w:t>
+              <w:t xml:space="preserve">Il sistema comunica all’utente che le </w:t>
+            </w:r>
+            <w:r>
+              <w:t xml:space="preserve">credenziali </w:t>
+            </w:r>
+            <w:r>
+              <w:t>inserite sono errate.</w:t>
             </w:r>
           </w:p>
         </w:tc>
@@ -2527,13 +2590,13 @@
               <w:jc w:val="left"/>
             </w:pPr>
             <w:r>
-              <w:t>L’utente dev</w:t>
-            </w:r>
-            <w:r>
-              <w:t>’</w:t>
-            </w:r>
-            <w:r>
-              <w:t>essere registrato al sistema.</w:t>
+              <w:t>L’utente ha inserito email e/o password errat</w:t>
+            </w:r>
+            <w:r>
+              <w:t>a</w:t>
+            </w:r>
+            <w:r>
+              <w:t>.</w:t>
             </w:r>
           </w:p>
         </w:tc>
@@ -2604,124 +2667,6 @@
               <w:jc w:val="left"/>
             </w:pPr>
             <w:r>
-              <w:t>Sequenza principale degli eventi</w:t>
-            </w:r>
-          </w:p>
-        </w:tc>
-        <w:tc>
-          <w:tcPr>
-            <w:tcW w:w="4508" w:type="dxa"/>
-          </w:tcPr>
-          <w:p>
-            <w:pPr>
-              <w:jc w:val="left"/>
-            </w:pPr>
-            <w:r>
-              <w:t>1.</w:t>
-            </w:r>
-            <w:r>
-              <w:t xml:space="preserve">Il caso d’uso inizia quando l’utente clicca </w:t>
-            </w:r>
-            <w:r>
-              <w:t>“Login”.</w:t>
-            </w:r>
-          </w:p>
-          <w:p>
-            <w:pPr>
-              <w:jc w:val="left"/>
-            </w:pPr>
-            <w:r>
-              <w:t xml:space="preserve">2.Finchè </w:t>
-            </w:r>
-            <w:r>
-              <w:t>i dati inseriti dal</w:t>
-            </w:r>
-            <w:r>
-              <w:t>l’utente</w:t>
-            </w:r>
-            <w:r>
-              <w:t xml:space="preserve"> non sono validi</w:t>
-            </w:r>
-            <w:r>
-              <w:t>:</w:t>
-            </w:r>
-          </w:p>
-          <w:p>
-            <w:pPr>
-              <w:jc w:val="left"/>
-            </w:pPr>
-            <w:r>
-              <w:t xml:space="preserve">  2.1Il sistema comunica all’utente di       re-inserire </w:t>
-            </w:r>
-            <w:r>
-              <w:t>i dati</w:t>
-            </w:r>
-            <w:r>
-              <w:t>.</w:t>
-            </w:r>
-          </w:p>
-          <w:p>
-            <w:pPr>
-              <w:jc w:val="left"/>
-            </w:pPr>
-            <w:r>
-              <w:t xml:space="preserve">  2.2Il sistema valida </w:t>
-            </w:r>
-            <w:r>
-              <w:t xml:space="preserve">i dati </w:t>
-            </w:r>
-            <w:r>
-              <w:t>inserit</w:t>
-            </w:r>
-            <w:r>
-              <w:t>i</w:t>
-            </w:r>
-            <w:r>
-              <w:t xml:space="preserve"> dall’utente.</w:t>
-            </w:r>
-          </w:p>
-          <w:p>
-            <w:pPr>
-              <w:jc w:val="left"/>
-            </w:pPr>
-            <w:r>
-              <w:t>3.</w:t>
-            </w:r>
-            <w:r>
-              <w:t>L’utente accede all’interno del sistema</w:t>
-            </w:r>
-            <w:r>
-              <w:t>.</w:t>
-            </w:r>
-          </w:p>
-          <w:p>
-            <w:pPr>
-              <w:jc w:val="left"/>
-            </w:pPr>
-            <w:r>
-              <w:t xml:space="preserve">4.Il sistema re-indirizza l’utente </w:t>
-            </w:r>
-            <w:r>
-              <w:t>a</w:t>
-            </w:r>
-            <w:bookmarkStart w:id="8" w:name="_GoBack"/>
-            <w:bookmarkEnd w:id="8"/>
-            <w:r>
-              <w:t>lla home page.</w:t>
-            </w:r>
-          </w:p>
-        </w:tc>
-      </w:tr>
-      <w:tr>
-        <w:tc>
-          <w:tcPr>
-            <w:tcW w:w="4508" w:type="dxa"/>
-          </w:tcPr>
-          <w:p>
-            <w:pPr>
-              <w:jc w:val="left"/>
-            </w:pPr>
-            <w:r>
               <w:t>Post-condizioni</w:t>
             </w:r>
           </w:p>
@@ -2735,7 +2680,7 @@
               <w:jc w:val="left"/>
             </w:pPr>
             <w:r>
-              <w:t>Utente accede al sistema</w:t>
+              <w:t>Nessuna</w:t>
             </w:r>
           </w:p>
         </w:tc>
@@ -2763,7 +2708,15 @@
               <w:jc w:val="left"/>
             </w:pPr>
             <w:r>
-              <w:t>Credenziali errate</w:t>
+              <w:t>1.La sequenza alternativa degli eventi inizia dopo il passo 2.2 della sequenza principale degli eventi.</w:t>
+            </w:r>
+          </w:p>
+          <w:p>
+            <w:pPr>
+              <w:jc w:val="left"/>
+            </w:pPr>
+            <w:r>
+              <w:t>2.Il sistema comunica all’utente che ha inserito credenziali errate.</w:t>
             </w:r>
           </w:p>
         </w:tc>
@@ -2814,6 +2767,31 @@
         <w:jc w:val="center"/>
       </w:pPr>
     </w:p>
+    <w:p>
+      <w:pPr>
+        <w:jc w:val="center"/>
+      </w:pPr>
+    </w:p>
+    <w:p>
+      <w:pPr>
+        <w:jc w:val="center"/>
+      </w:pPr>
+    </w:p>
+    <w:p>
+      <w:pPr>
+        <w:jc w:val="center"/>
+      </w:pPr>
+    </w:p>
+    <w:p>
+      <w:pPr>
+        <w:jc w:val="center"/>
+      </w:pPr>
+    </w:p>
+    <w:p>
+      <w:pPr>
+        <w:jc w:val="center"/>
+      </w:pPr>
+    </w:p>
     <w:p/>
     <w:p>
       <w:pPr>
@@ -2821,7 +2799,7 @@
       </w:pPr>
       <w:r>
         <w:lastRenderedPageBreak/>
-        <w:t>Accesso al sistema: Credenziali errate</w:t>
+        <w:t>Recupero password</w:t>
       </w:r>
     </w:p>
     <w:tbl>
@@ -2857,7 +2835,7 @@
               <w:jc w:val="left"/>
             </w:pPr>
             <w:r>
-              <w:t>Accesso</w:t>
+              <w:t>Recupero password</w:t>
             </w:r>
           </w:p>
         </w:tc>
@@ -2885,7 +2863,7 @@
               <w:jc w:val="left"/>
             </w:pPr>
             <w:r>
-              <w:t>2.1</w:t>
+              <w:t>3</w:t>
             </w:r>
           </w:p>
         </w:tc>
@@ -2913,7 +2891,13 @@
               <w:jc w:val="left"/>
             </w:pPr>
             <w:r>
-              <w:t>Il sistema comunica all’utente che le credenziali inserite sono errate.</w:t>
+              <w:t xml:space="preserve">L’utente </w:t>
+            </w:r>
+            <w:r>
+              <w:t>desidera</w:t>
+            </w:r>
+            <w:r>
+              <w:t xml:space="preserve"> recuperare la propria password.</w:t>
             </w:r>
           </w:p>
         </w:tc>
@@ -2941,7 +2925,7 @@
               <w:jc w:val="left"/>
             </w:pPr>
             <w:r>
-              <w:t>L’utente ha inserito email e/o password errate.</w:t>
+              <w:t>L’utente deve essere registrato al sistema.</w:t>
             </w:r>
           </w:p>
         </w:tc>
@@ -3012,6 +2996,60 @@
               <w:jc w:val="left"/>
             </w:pPr>
             <w:r>
+              <w:t>Sequenza principale degli eventi</w:t>
+            </w:r>
+          </w:p>
+        </w:tc>
+        <w:tc>
+          <w:tcPr>
+            <w:tcW w:w="4508" w:type="dxa"/>
+          </w:tcPr>
+          <w:p>
+            <w:pPr>
+              <w:jc w:val="left"/>
+            </w:pPr>
+            <w:r>
+              <w:t>1.</w:t>
+            </w:r>
+            <w:r>
+              <w:t>Il caso d’uso inizia quando l’utente clicca “</w:t>
+            </w:r>
+            <w:r>
+              <w:t>Recupera password</w:t>
+            </w:r>
+            <w:r>
+              <w:t>”</w:t>
+            </w:r>
+            <w:r>
+              <w:t>.</w:t>
+            </w:r>
+          </w:p>
+          <w:p>
+            <w:pPr>
+              <w:jc w:val="left"/>
+            </w:pPr>
+            <w:r>
+              <w:t>2.Il sistema genera automaticamente una nuova password</w:t>
+            </w:r>
+            <w:r>
+              <w:t xml:space="preserve"> (spedita sul suo indirizzo di posta elettronica)</w:t>
+            </w:r>
+            <w:r>
+              <w:t>.</w:t>
+            </w:r>
+          </w:p>
+        </w:tc>
+      </w:tr>
+      <w:tr>
+        <w:tc>
+          <w:tcPr>
+            <w:tcW w:w="4508" w:type="dxa"/>
+          </w:tcPr>
+          <w:p>
+            <w:pPr>
+              <w:jc w:val="left"/>
+            </w:pPr>
+            <w:r>
               <w:t>Post-condizioni</w:t>
             </w:r>
           </w:p>
@@ -3025,118 +3063,52 @@
               <w:jc w:val="left"/>
             </w:pPr>
             <w:r>
+              <w:t>Password generata correttamente.</w:t>
+            </w:r>
+          </w:p>
+        </w:tc>
+      </w:tr>
+      <w:tr>
+        <w:tc>
+          <w:tcPr>
+            <w:tcW w:w="4508" w:type="dxa"/>
+          </w:tcPr>
+          <w:p>
+            <w:pPr>
+              <w:jc w:val="left"/>
+            </w:pPr>
+            <w:r>
+              <w:t>Sequenza alternativa degli eventi</w:t>
+            </w:r>
+          </w:p>
+        </w:tc>
+        <w:tc>
+          <w:tcPr>
+            <w:tcW w:w="4508" w:type="dxa"/>
+          </w:tcPr>
+          <w:p>
+            <w:pPr>
+              <w:jc w:val="left"/>
+            </w:pPr>
+            <w:r>
               <w:t>Nessuna</w:t>
             </w:r>
           </w:p>
         </w:tc>
       </w:tr>
-      <w:tr>
-        <w:tc>
-          <w:tcPr>
-            <w:tcW w:w="4508" w:type="dxa"/>
-          </w:tcPr>
-          <w:p>
-            <w:pPr>
-              <w:jc w:val="left"/>
-            </w:pPr>
-            <w:r>
-              <w:t>Sequenza alternativa degli eventi</w:t>
-            </w:r>
-          </w:p>
-        </w:tc>
-        <w:tc>
-          <w:tcPr>
-            <w:tcW w:w="4508" w:type="dxa"/>
-          </w:tcPr>
-          <w:p>
-            <w:pPr>
-              <w:jc w:val="left"/>
-            </w:pPr>
-            <w:r>
-              <w:t>1.La sequenza alternativa degli eventi inizia dopo il passo 2.2 della sequenza principale degli eventi.</w:t>
-            </w:r>
-          </w:p>
-          <w:p>
-            <w:pPr>
-              <w:jc w:val="left"/>
-            </w:pPr>
-            <w:r>
-              <w:t>2.Il sistema comunica all’utente che ha inserito credenziali errate.</w:t>
-            </w:r>
-          </w:p>
-        </w:tc>
-      </w:tr>
     </w:tbl>
-    <w:p>
-      <w:pPr>
-        <w:jc w:val="center"/>
-      </w:pPr>
-    </w:p>
-    <w:p>
-      <w:pPr>
-        <w:jc w:val="center"/>
-      </w:pPr>
-    </w:p>
-    <w:p>
-      <w:pPr>
-        <w:jc w:val="center"/>
-      </w:pPr>
-    </w:p>
-    <w:p>
-      <w:pPr>
-        <w:jc w:val="center"/>
-      </w:pPr>
-    </w:p>
-    <w:p>
-      <w:pPr>
-        <w:jc w:val="center"/>
-      </w:pPr>
-    </w:p>
-    <w:p>
-      <w:pPr>
-        <w:jc w:val="center"/>
-      </w:pPr>
-    </w:p>
-    <w:p>
-      <w:pPr>
-        <w:jc w:val="center"/>
-      </w:pPr>
-    </w:p>
-    <w:p>
-      <w:pPr>
-        <w:jc w:val="center"/>
-      </w:pPr>
-    </w:p>
-    <w:p>
-      <w:pPr>
-        <w:jc w:val="center"/>
-      </w:pPr>
-    </w:p>
-    <w:p>
-      <w:pPr>
-        <w:jc w:val="center"/>
-      </w:pPr>
-    </w:p>
-    <w:p>
-      <w:pPr>
-        <w:jc w:val="center"/>
-      </w:pPr>
-    </w:p>
-    <w:p>
-      <w:pPr>
-        <w:jc w:val="center"/>
-      </w:pPr>
-    </w:p>
-    <w:p>
-      <w:pPr>
-        <w:jc w:val="center"/>
-      </w:pPr>
-    </w:p>
-    <w:p>
-      <w:pPr>
-        <w:jc w:val="center"/>
-      </w:pPr>
-    </w:p>
+    <w:p/>
+    <w:p/>
+    <w:p/>
+    <w:p/>
+    <w:p/>
+    <w:p/>
+    <w:p/>
+    <w:p/>
+    <w:p/>
+    <w:p/>
+    <w:p/>
+    <w:p/>
     <w:p/>
     <w:p>
       <w:pPr>
@@ -3144,7 +3116,7 @@
       </w:pPr>
       <w:r>
         <w:lastRenderedPageBreak/>
-        <w:t>Recupero password</w:t>
+        <w:t>Modifica Profilo</w:t>
       </w:r>
     </w:p>
     <w:tbl>
@@ -3180,7 +3152,7 @@
               <w:jc w:val="left"/>
             </w:pPr>
             <w:r>
-              <w:t>Recupero password</w:t>
+              <w:t>Modifica profilo</w:t>
             </w:r>
           </w:p>
         </w:tc>
@@ -3208,7 +3180,7 @@
               <w:jc w:val="left"/>
             </w:pPr>
             <w:r>
-              <w:t>3</w:t>
+              <w:t>4</w:t>
             </w:r>
           </w:p>
         </w:tc>
@@ -3236,13 +3208,7 @@
               <w:jc w:val="left"/>
             </w:pPr>
             <w:r>
-              <w:t xml:space="preserve">L’utente </w:t>
-            </w:r>
-            <w:r>
-              <w:t>desidera</w:t>
-            </w:r>
-            <w:r>
-              <w:t xml:space="preserve"> recuperare la propria password.</w:t>
+              <w:t>L’utente desidera modificare dei dati del suo profilo.</w:t>
             </w:r>
           </w:p>
         </w:tc>
@@ -3270,7 +3236,7 @@
               <w:jc w:val="left"/>
             </w:pPr>
             <w:r>
-              <w:t>L’utente deve essere registrato al sistema.</w:t>
+              <w:t>L’utente dev’essere registrato nel sistema.</w:t>
             </w:r>
           </w:p>
         </w:tc>
@@ -3360,35 +3326,54 @@
               <w:t>Il caso d’uso inizia quando l’utente clicca “</w:t>
             </w:r>
             <w:r>
-              <w:t>Recupera password</w:t>
-            </w:r>
-            <w:r>
-              <w:t>”</w:t>
-            </w:r>
-            <w:r>
-              <w:t>.</w:t>
-            </w:r>
-          </w:p>
-          <w:p>
-            <w:pPr>
-              <w:jc w:val="left"/>
-            </w:pPr>
-            <w:r>
-              <w:t>2.Il sistema genera automaticamente una nuova password</w:t>
-            </w:r>
-            <w:r>
-              <w:t xml:space="preserve"> (spedita sul suo indirizzo di posta elettronica)</w:t>
-            </w:r>
-            <w:r>
-              <w:t>.</w:t>
-            </w:r>
-          </w:p>
-          <w:p>
-            <w:pPr>
-              <w:jc w:val="left"/>
-            </w:pPr>
-            <w:r>
-              <w:t>3.L’utente accede al sistema inserendo la sua email e la nuova password.</w:t>
+              <w:t>Modifica profilo”.</w:t>
+            </w:r>
+          </w:p>
+          <w:p>
+            <w:pPr>
+              <w:jc w:val="left"/>
+            </w:pPr>
+            <w:r>
+              <w:t>2</w:t>
+            </w:r>
+            <w:r>
+              <w:t>.Finchè i dati inseriti dall’utente non sono validi:</w:t>
+            </w:r>
+          </w:p>
+          <w:p>
+            <w:pPr>
+              <w:jc w:val="left"/>
+            </w:pPr>
+            <w:r>
+              <w:t xml:space="preserve">  </w:t>
+            </w:r>
+            <w:r>
+              <w:t>2</w:t>
+            </w:r>
+            <w:r>
+              <w:t>.1Il sistema comunica all’utente di       re-inserire i dati.</w:t>
+            </w:r>
+          </w:p>
+          <w:p>
+            <w:pPr>
+              <w:jc w:val="left"/>
+            </w:pPr>
+            <w:r>
+              <w:t xml:space="preserve">  </w:t>
+            </w:r>
+            <w:r>
+              <w:t>2</w:t>
+            </w:r>
+            <w:r>
+              <w:t>.2Il sistema valida i dati inseriti dall’utente.</w:t>
+            </w:r>
+          </w:p>
+          <w:p>
+            <w:pPr>
+              <w:jc w:val="left"/>
+            </w:pPr>
+            <w:r>
+              <w:t>3.L’utente aggiorna i propri dati.</w:t>
             </w:r>
           </w:p>
         </w:tc>
@@ -3416,7 +3401,7 @@
               <w:jc w:val="left"/>
             </w:pPr>
             <w:r>
-              <w:t>Password generata correttamente.</w:t>
+              <w:t>L’utente modifica i dati del profilo.</w:t>
             </w:r>
           </w:p>
         </w:tc>
@@ -3444,16 +3429,21 @@
               <w:jc w:val="left"/>
             </w:pPr>
             <w:r>
-              <w:t>Nessuna</w:t>
+              <w:t>Dat</w:t>
+            </w:r>
+            <w:r>
+              <w:t>i</w:t>
+            </w:r>
+            <w:r>
+              <w:t xml:space="preserve"> </w:t>
+            </w:r>
+            <w:r>
+              <w:t>errati</w:t>
             </w:r>
           </w:p>
         </w:tc>
       </w:tr>
     </w:tbl>
-    <w:p/>
-    <w:p/>
-    <w:p/>
-    <w:p/>
     <w:p/>
     <w:p/>
     <w:p/>
@@ -3470,6 +3460,18 @@
       <w:r>
         <w:lastRenderedPageBreak/>
         <w:t>Modifica Profilo</w:t>
+      </w:r>
+      <w:r>
+        <w:t xml:space="preserve">: </w:t>
+      </w:r>
+      <w:r>
+        <w:t>D</w:t>
+      </w:r>
+      <w:r>
+        <w:t>ato/i errato</w:t>
+      </w:r>
+      <w:r>
+        <w:t>/i</w:t>
       </w:r>
     </w:p>
     <w:tbl>
@@ -3535,6 +3537,9 @@
             <w:r>
               <w:t>4</w:t>
             </w:r>
+            <w:r>
+              <w:t>.1</w:t>
+            </w:r>
           </w:p>
         </w:tc>
       </w:tr>
@@ -3561,7 +3566,19 @@
               <w:jc w:val="left"/>
             </w:pPr>
             <w:r>
-              <w:t>L’utente desidera modificare dei dati del suo profilo.</w:t>
+              <w:t>Il sistema comunica all’utente ch</w:t>
+            </w:r>
+            <w:r>
+              <w:t>e uno o più dati</w:t>
+            </w:r>
+            <w:r>
+              <w:t xml:space="preserve"> </w:t>
+            </w:r>
+            <w:r>
+              <w:t>modificati</w:t>
+            </w:r>
+            <w:r>
+              <w:t xml:space="preserve"> sono errati.</w:t>
             </w:r>
           </w:p>
         </w:tc>
@@ -3589,7 +3606,7 @@
               <w:jc w:val="left"/>
             </w:pPr>
             <w:r>
-              <w:t>L’utente dev’essere registrato nel sistema.</w:t>
+              <w:t>L’utente deve essere registrato al sistema.</w:t>
             </w:r>
           </w:p>
         </w:tc>
@@ -3660,80 +3677,6 @@
               <w:jc w:val="left"/>
             </w:pPr>
             <w:r>
-              <w:t>Sequenza principale degli eventi</w:t>
-            </w:r>
-          </w:p>
-        </w:tc>
-        <w:tc>
-          <w:tcPr>
-            <w:tcW w:w="4508" w:type="dxa"/>
-          </w:tcPr>
-          <w:p>
-            <w:pPr>
-              <w:jc w:val="left"/>
-            </w:pPr>
-            <w:r>
-              <w:t>1.</w:t>
-            </w:r>
-            <w:r>
-              <w:t>Il caso d’uso inizia quando l’utente clicca “</w:t>
-            </w:r>
-            <w:r>
-              <w:t>Modifica profilo”.</w:t>
-            </w:r>
-          </w:p>
-          <w:p>
-            <w:pPr>
-              <w:jc w:val="left"/>
-            </w:pPr>
-            <w:r>
-              <w:t>2.L’utente viene re-indirizzato in modify profile page.</w:t>
-            </w:r>
-          </w:p>
-          <w:p>
-            <w:pPr>
-              <w:jc w:val="left"/>
-            </w:pPr>
-            <w:r>
-              <w:t>3.L’utente seleziona il dato del profilo che vuole modificare. Finchè i dati inseriti dall’utente non sono validi:</w:t>
-            </w:r>
-          </w:p>
-          <w:p>
-            <w:pPr>
-              <w:jc w:val="left"/>
-            </w:pPr>
-            <w:r>
-              <w:t xml:space="preserve">  3.1Il sistema comunica all’utente di       re-inserire i dati.</w:t>
-            </w:r>
-          </w:p>
-          <w:p>
-            <w:pPr>
-              <w:jc w:val="left"/>
-            </w:pPr>
-            <w:r>
-              <w:t xml:space="preserve">  3.2Il sistema valida i dati inseriti dall’utente.</w:t>
-            </w:r>
-          </w:p>
-          <w:p>
-            <w:pPr>
-              <w:jc w:val="left"/>
-            </w:pPr>
-            <w:r>
-              <w:t>4.Il sistema re-indirizza l’utente in Profile page.</w:t>
-            </w:r>
-          </w:p>
-        </w:tc>
-      </w:tr>
-      <w:tr>
-        <w:tc>
-          <w:tcPr>
-            <w:tcW w:w="4508" w:type="dxa"/>
-          </w:tcPr>
-          <w:p>
-            <w:pPr>
-              <w:jc w:val="left"/>
-            </w:pPr>
-            <w:r>
               <w:t>Post-condizioni</w:t>
             </w:r>
           </w:p>
@@ -3747,7 +3690,7 @@
               <w:jc w:val="left"/>
             </w:pPr>
             <w:r>
-              <w:t>Modifica profilo effettuata con successo.</w:t>
+              <w:t>Nessuna</w:t>
             </w:r>
           </w:p>
         </w:tc>
@@ -3775,7 +3718,27 @@
               <w:jc w:val="left"/>
             </w:pPr>
             <w:r>
-              <w:t>Dato inserito errato</w:t>
+              <w:t xml:space="preserve">1.La sequenza alternativa degli eventi inizia dopo il passo </w:t>
+            </w:r>
+            <w:r>
+              <w:t>2</w:t>
+            </w:r>
+            <w:r>
+              <w:t>.2 della sequenza principale degli eventi.</w:t>
+            </w:r>
+          </w:p>
+          <w:p>
+            <w:pPr>
+              <w:jc w:val="left"/>
+            </w:pPr>
+            <w:r>
+              <w:t xml:space="preserve">2.Il sistema comunica all’utente che ha inserito </w:t>
+            </w:r>
+            <w:r>
+              <w:t>uno o più dati</w:t>
+            </w:r>
+            <w:r>
+              <w:t xml:space="preserve"> errati.</w:t>
             </w:r>
           </w:p>
         </w:tc>
@@ -3788,16 +3751,23 @@
     <w:p/>
     <w:p/>
     <w:p/>
+    <w:p/>
+    <w:p/>
+    <w:p/>
+    <w:p/>
+    <w:p/>
+    <w:p/>
+    <w:p/>
     <w:p>
       <w:pPr>
         <w:pStyle w:val="Titolo4"/>
       </w:pPr>
       <w:r>
         <w:lastRenderedPageBreak/>
-        <w:t>Modifica Profilo</w:t>
-      </w:r>
-      <w:r>
-        <w:t>: dato/i errato</w:t>
+        <w:t>Elimina</w:t>
+      </w:r>
+      <w:r>
+        <w:t xml:space="preserve"> Profilo</w:t>
       </w:r>
     </w:p>
     <w:tbl>
@@ -3833,7 +3803,10 @@
               <w:jc w:val="left"/>
             </w:pPr>
             <w:r>
-              <w:t>Modifica profilo</w:t>
+              <w:t>Elimina</w:t>
+            </w:r>
+            <w:r>
+              <w:t xml:space="preserve"> profilo</w:t>
             </w:r>
           </w:p>
         </w:tc>
@@ -3861,10 +3834,7 @@
               <w:jc w:val="left"/>
             </w:pPr>
             <w:r>
-              <w:t>4</w:t>
-            </w:r>
-            <w:r>
-              <w:t>.1</w:t>
+              <w:t>5</w:t>
             </w:r>
           </w:p>
         </w:tc>
@@ -3892,7 +3862,13 @@
               <w:jc w:val="left"/>
             </w:pPr>
             <w:r>
-              <w:t>Il sistema comunica all’utente che i dati modificati sono errati.</w:t>
+              <w:t xml:space="preserve">L’utente desidera </w:t>
+            </w:r>
+            <w:r>
+              <w:t>eliminare il suo account dal sistema</w:t>
+            </w:r>
+            <w:r>
+              <w:t>.</w:t>
             </w:r>
           </w:p>
         </w:tc>
@@ -3920,7 +3896,7 @@
               <w:jc w:val="left"/>
             </w:pPr>
             <w:r>
-              <w:t>L’utente deve essere registrato al sistema.</w:t>
+              <w:t>L’utente dev’essere registrato nel sistema.</w:t>
             </w:r>
           </w:p>
         </w:tc>
@@ -3991,6 +3967,81 @@
               <w:jc w:val="left"/>
             </w:pPr>
             <w:r>
+              <w:t>Sequenza principale degli eventi</w:t>
+            </w:r>
+          </w:p>
+        </w:tc>
+        <w:tc>
+          <w:tcPr>
+            <w:tcW w:w="4508" w:type="dxa"/>
+          </w:tcPr>
+          <w:p>
+            <w:pPr>
+              <w:jc w:val="left"/>
+            </w:pPr>
+            <w:r>
+              <w:t>1.</w:t>
+            </w:r>
+            <w:r>
+              <w:t>Il caso d’uso inizia quando l’utente clicca “</w:t>
+            </w:r>
+            <w:r>
+              <w:t>Elimina</w:t>
+            </w:r>
+            <w:r>
+              <w:t xml:space="preserve"> profilo”.</w:t>
+            </w:r>
+          </w:p>
+          <w:p>
+            <w:pPr>
+              <w:jc w:val="left"/>
+            </w:pPr>
+            <w:r>
+              <w:t>2.Finchè la password inserita dall’utente non è valida:</w:t>
+            </w:r>
+          </w:p>
+          <w:p>
+            <w:pPr>
+              <w:jc w:val="left"/>
+            </w:pPr>
+            <w:r>
+              <w:t xml:space="preserve">  2.1Il sistema comunica all’utente di       re-inserire la password.</w:t>
+            </w:r>
+          </w:p>
+          <w:p>
+            <w:pPr>
+              <w:jc w:val="left"/>
+            </w:pPr>
+            <w:r>
+              <w:t xml:space="preserve">  2.2Il sistema valida la password inserita dall’utente.</w:t>
+            </w:r>
+          </w:p>
+          <w:p>
+            <w:pPr>
+              <w:jc w:val="left"/>
+            </w:pPr>
+            <w:r>
+              <w:t>3</w:t>
+            </w:r>
+            <w:r>
+              <w:t>.</w:t>
+            </w:r>
+            <w:r>
+              <w:t xml:space="preserve"> L’utente elimina l’account.</w:t>
+            </w:r>
+          </w:p>
+        </w:tc>
+      </w:tr>
+      <w:tr>
+        <w:tc>
+          <w:tcPr>
+            <w:tcW w:w="4508" w:type="dxa"/>
+          </w:tcPr>
+          <w:p>
+            <w:pPr>
+              <w:jc w:val="left"/>
+            </w:pPr>
+            <w:r>
               <w:t>Post-condizioni</w:t>
             </w:r>
           </w:p>
@@ -4004,7 +4055,10 @@
               <w:jc w:val="left"/>
             </w:pPr>
             <w:r>
-              <w:t>Nessuna</w:t>
+              <w:t>L’utente elimina l’account dal sistema</w:t>
+            </w:r>
+            <w:r>
+              <w:t>.</w:t>
             </w:r>
           </w:p>
         </w:tc>
@@ -4032,15 +4086,7 @@
               <w:jc w:val="left"/>
             </w:pPr>
             <w:r>
-              <w:t>1.La sequenza alternativa degli eventi inizia dopo il passo 3.2 della sequenza principale degli eventi.</w:t>
-            </w:r>
-          </w:p>
-          <w:p>
-            <w:pPr>
-              <w:jc w:val="left"/>
-            </w:pPr>
-            <w:r>
-              <w:t>2.Il sistema comunica all’utente che ha inserito dati errati.</w:t>
+              <w:t>Password errata</w:t>
             </w:r>
           </w:p>
         </w:tc>
@@ -4057,19 +4103,13 @@
     <w:p/>
     <w:p/>
     <w:p/>
-    <w:p/>
-    <w:p/>
-    <w:p/>
     <w:p>
       <w:pPr>
         <w:pStyle w:val="Titolo4"/>
       </w:pPr>
       <w:r>
         <w:lastRenderedPageBreak/>
-        <w:t>Elimina</w:t>
-      </w:r>
-      <w:r>
-        <w:t xml:space="preserve"> Profilo</w:t>
+        <w:t>Elimina profilo: Password errata</w:t>
       </w:r>
     </w:p>
     <w:tbl>
@@ -4105,10 +4145,7 @@
               <w:jc w:val="left"/>
             </w:pPr>
             <w:r>
-              <w:t>Elimina</w:t>
-            </w:r>
-            <w:r>
-              <w:t xml:space="preserve"> profilo</w:t>
+              <w:t>Modifica profilo</w:t>
             </w:r>
           </w:p>
         </w:tc>
@@ -4136,7 +4173,7 @@
               <w:jc w:val="left"/>
             </w:pPr>
             <w:r>
-              <w:t>5</w:t>
+              <w:t>4.1</w:t>
             </w:r>
           </w:p>
         </w:tc>
@@ -4164,13 +4201,7 @@
               <w:jc w:val="left"/>
             </w:pPr>
             <w:r>
-              <w:t xml:space="preserve">L’utente desidera </w:t>
-            </w:r>
-            <w:r>
-              <w:t>eliminare il suo account dal sistema</w:t>
-            </w:r>
-            <w:r>
-              <w:t>.</w:t>
+              <w:t>Il sistema comunica all’utente che uno o più dati modificati sono errati.</w:t>
             </w:r>
           </w:p>
         </w:tc>
@@ -4198,7 +4229,7 @@
               <w:jc w:val="left"/>
             </w:pPr>
             <w:r>
-              <w:t>L’utente dev’essere registrato nel sistema.</w:t>
+              <w:t>L’utente deve essere registrato al sistema.</w:t>
             </w:r>
           </w:p>
         </w:tc>
@@ -4269,60 +4300,6 @@
               <w:jc w:val="left"/>
             </w:pPr>
             <w:r>
-              <w:t>Sequenza principale degli eventi</w:t>
-            </w:r>
-          </w:p>
-        </w:tc>
-        <w:tc>
-          <w:tcPr>
-            <w:tcW w:w="4508" w:type="dxa"/>
-          </w:tcPr>
-          <w:p>
-            <w:pPr>
-              <w:jc w:val="left"/>
-            </w:pPr>
-            <w:r>
-              <w:t>1.</w:t>
-            </w:r>
-            <w:r>
-              <w:t>Il caso d’uso inizia quando l’utente clicca “</w:t>
-            </w:r>
-            <w:r>
-              <w:t>Elimina</w:t>
-            </w:r>
-            <w:r>
-              <w:t xml:space="preserve"> profilo”.</w:t>
-            </w:r>
-          </w:p>
-          <w:p>
-            <w:pPr>
-              <w:jc w:val="left"/>
-            </w:pPr>
-            <w:r>
-              <w:t>2</w:t>
-            </w:r>
-            <w:r>
-              <w:t xml:space="preserve">.Il sistema re-indirizza l’utente in </w:t>
-            </w:r>
-            <w:r>
-              <w:t>Login</w:t>
-            </w:r>
-            <w:r>
-              <w:t xml:space="preserve"> page.</w:t>
-            </w:r>
-          </w:p>
-        </w:tc>
-      </w:tr>
-      <w:tr>
-        <w:tc>
-          <w:tcPr>
-            <w:tcW w:w="4508" w:type="dxa"/>
-          </w:tcPr>
-          <w:p>
-            <w:pPr>
-              <w:jc w:val="left"/>
-            </w:pPr>
-            <w:r>
               <w:t>Post-condizioni</w:t>
             </w:r>
           </w:p>
@@ -4336,10 +4313,7 @@
               <w:jc w:val="left"/>
             </w:pPr>
             <w:r>
-              <w:t>Cancellazione account</w:t>
-            </w:r>
-            <w:r>
-              <w:t xml:space="preserve"> effettuata con successo.</w:t>
+              <w:t>Nessuna</w:t>
             </w:r>
           </w:p>
         </w:tc>
@@ -4367,12 +4341,21 @@
               <w:jc w:val="left"/>
             </w:pPr>
             <w:r>
-              <w:t>Nessuna</w:t>
+              <w:t>1.La sequenza alternativa degli eventi inizia dopo il passo 2.2 della sequenza principale degli eventi.</w:t>
+            </w:r>
+          </w:p>
+          <w:p>
+            <w:pPr>
+              <w:jc w:val="left"/>
+            </w:pPr>
+            <w:r>
+              <w:t>2.Il sistema comunica all’utente che ha inserito uno o più dati errati.</w:t>
             </w:r>
           </w:p>
         </w:tc>
       </w:tr>
     </w:tbl>
+    <w:p/>
     <w:p/>
     <w:p/>
     <w:p/>
@@ -4610,7 +4593,31 @@
               <w:jc w:val="left"/>
             </w:pPr>
             <w:r>
-              <w:t>2.L’utente viene re-indirizzato in insert project page.</w:t>
+              <w:t>2.Finchè i dati inseriti dall’utente non sono validi:</w:t>
+            </w:r>
+          </w:p>
+          <w:p>
+            <w:pPr>
+              <w:jc w:val="left"/>
+            </w:pPr>
+            <w:r>
+              <w:t xml:space="preserve">  2.1Il sistema comunica all’utente di       reinserire i dati.</w:t>
+            </w:r>
+          </w:p>
+          <w:p>
+            <w:pPr>
+              <w:jc w:val="left"/>
+            </w:pPr>
+            <w:r>
+              <w:t xml:space="preserve">  2.2Il sistema valida i dati inseriti dall’utente.</w:t>
+            </w:r>
+          </w:p>
+          <w:p>
+            <w:pPr>
+              <w:jc w:val="left"/>
+            </w:pPr>
+            <w:r>
+              <w:t>3.Il sistema crea il progetto.</w:t>
             </w:r>
           </w:p>
         </w:tc>
@@ -4666,7 +4673,7 @@
               <w:jc w:val="left"/>
             </w:pPr>
             <w:r>
-              <w:t>Nessuna</w:t>
+              <w:t>Dati errati</w:t>
             </w:r>
           </w:p>
         </w:tc>
@@ -4682,16 +4689,13 @@
     <w:p/>
     <w:p/>
     <w:p/>
-    <w:p/>
-    <w:p/>
-    <w:p/>
     <w:p>
       <w:pPr>
         <w:pStyle w:val="Titolo4"/>
       </w:pPr>
       <w:r>
         <w:lastRenderedPageBreak/>
-        <w:t>Ricerca progetto</w:t>
+        <w:t>Inserimento progetto: Dati errati.</w:t>
       </w:r>
     </w:p>
     <w:tbl>
@@ -4727,7 +4731,7 @@
               <w:jc w:val="left"/>
             </w:pPr>
             <w:r>
-              <w:t>Ricerca progetto</w:t>
+              <w:t>Inserimento progetto: Dati errati</w:t>
             </w:r>
           </w:p>
         </w:tc>
@@ -4755,7 +4759,7 @@
               <w:jc w:val="left"/>
             </w:pPr>
             <w:r>
-              <w:t>7</w:t>
+              <w:t>6.1</w:t>
             </w:r>
           </w:p>
         </w:tc>
@@ -4783,13 +4787,7 @@
               <w:jc w:val="left"/>
             </w:pPr>
             <w:r>
-              <w:t>L’utente effettua</w:t>
-            </w:r>
-            <w:r>
-              <w:t xml:space="preserve"> una ricerca all’interno del sistema in base ad un determinato criterio</w:t>
-            </w:r>
-            <w:r>
-              <w:t>.</w:t>
+              <w:t>Il sistema comunica all’utente che uno o più dati inseriti sono errati.</w:t>
             </w:r>
           </w:p>
         </w:tc>
@@ -4817,7 +4815,7 @@
               <w:jc w:val="left"/>
             </w:pPr>
             <w:r>
-              <w:t>L’utente dev’essere registrato nel sistema.</w:t>
+              <w:t>L’utente ha inserito almeno un dato errato.</w:t>
             </w:r>
           </w:p>
         </w:tc>
@@ -4888,57 +4886,6 @@
               <w:jc w:val="left"/>
             </w:pPr>
             <w:r>
-              <w:t>Sequenza principale degli eventi</w:t>
-            </w:r>
-          </w:p>
-        </w:tc>
-        <w:tc>
-          <w:tcPr>
-            <w:tcW w:w="4508" w:type="dxa"/>
-          </w:tcPr>
-          <w:p>
-            <w:pPr>
-              <w:jc w:val="left"/>
-            </w:pPr>
-            <w:r>
-              <w:t>1.</w:t>
-            </w:r>
-            <w:r>
-              <w:t>Il caso d’uso inizia quando l’utente clicca “</w:t>
-            </w:r>
-            <w:r>
-              <w:t>Ricerca</w:t>
-            </w:r>
-            <w:r>
-              <w:t xml:space="preserve"> progetto”.</w:t>
-            </w:r>
-          </w:p>
-          <w:p>
-            <w:pPr>
-              <w:jc w:val="left"/>
-            </w:pPr>
-            <w:r>
-              <w:t>2.L’utente viene re-indirizzat</w:t>
-            </w:r>
-            <w:r>
-              <w:t>o su project page</w:t>
-            </w:r>
-            <w:r>
-              <w:t>.</w:t>
-            </w:r>
-          </w:p>
-        </w:tc>
-      </w:tr>
-      <w:tr>
-        <w:tc>
-          <w:tcPr>
-            <w:tcW w:w="4508" w:type="dxa"/>
-          </w:tcPr>
-          <w:p>
-            <w:pPr>
-              <w:jc w:val="left"/>
-            </w:pPr>
-            <w:r>
               <w:t>Post-condizioni</w:t>
             </w:r>
           </w:p>
@@ -4952,7 +4899,7 @@
               <w:jc w:val="left"/>
             </w:pPr>
             <w:r>
-              <w:t>L’utente visualizza i progetti.</w:t>
+              <w:t>Nessuna</w:t>
             </w:r>
           </w:p>
         </w:tc>
@@ -4980,34 +4927,27 @@
               <w:jc w:val="left"/>
             </w:pPr>
             <w:r>
-              <w:t>Nessuna</w:t>
+              <w:t>1.La sequenza alternativa degli eventi inizia dopo il passo 2.2 della sequenza principale degli eventi.</w:t>
+            </w:r>
+          </w:p>
+          <w:p>
+            <w:pPr>
+              <w:jc w:val="left"/>
+            </w:pPr>
+            <w:r>
+              <w:t>2.Il sistema comunica all’utente che ha inserito almeno un dato errato.</w:t>
             </w:r>
           </w:p>
         </w:tc>
       </w:tr>
     </w:tbl>
     <w:p/>
-    <w:p/>
-    <w:p/>
-    <w:p/>
-    <w:p/>
-    <w:p/>
-    <w:p/>
-    <w:p/>
-    <w:p/>
-    <w:p/>
-    <w:p/>
-    <w:p/>
-    <w:p/>
-    <w:p/>
-    <w:p/>
     <w:p>
       <w:pPr>
         <w:pStyle w:val="Titolo4"/>
       </w:pPr>
       <w:r>
-        <w:lastRenderedPageBreak/>
-        <w:t>Modifica progetto</w:t>
+        <w:t>Ricerca progetto</w:t>
       </w:r>
     </w:p>
     <w:tbl>
@@ -5043,7 +4983,7 @@
               <w:jc w:val="left"/>
             </w:pPr>
             <w:r>
-              <w:t>Modifica progetto</w:t>
+              <w:t>Ricerca progetto</w:t>
             </w:r>
           </w:p>
         </w:tc>
@@ -5071,7 +5011,7 @@
               <w:jc w:val="left"/>
             </w:pPr>
             <w:r>
-              <w:t>8</w:t>
+              <w:t>7</w:t>
             </w:r>
           </w:p>
         </w:tc>
@@ -5099,7 +5039,13 @@
               <w:jc w:val="left"/>
             </w:pPr>
             <w:r>
-              <w:t>L’utente effettua una ricerca all’interno del sistema in base ad un determinato criterio.</w:t>
+              <w:t>L’utente effettua</w:t>
+            </w:r>
+            <w:r>
+              <w:t xml:space="preserve"> una ricerca all’interno del sistema in base ad un determinato criterio</w:t>
+            </w:r>
+            <w:r>
+              <w:t>.</w:t>
             </w:r>
           </w:p>
         </w:tc>
@@ -5127,7 +5073,7 @@
               <w:jc w:val="left"/>
             </w:pPr>
             <w:r>
-              <w:t>L’utente (leader) deve aver inserito un progetto all’interno del sistema.</w:t>
+              <w:t>L’utente dev’essere registrato nel sistema.</w:t>
             </w:r>
           </w:p>
         </w:tc>
@@ -5183,7 +5129,7 @@
               <w:jc w:val="left"/>
             </w:pPr>
             <w:r>
-              <w:t>Leader</w:t>
+              <w:t>Nessuno</w:t>
             </w:r>
           </w:p>
         </w:tc>
@@ -5217,7 +5163,7 @@
               <w:t>Il caso d’uso inizia quando l’utente clicca “</w:t>
             </w:r>
             <w:r>
-              <w:t>Modifica</w:t>
+              <w:t>Ricerca</w:t>
             </w:r>
             <w:r>
               <w:t xml:space="preserve"> progetto”.</w:t>
@@ -5228,13 +5174,13 @@
               <w:jc w:val="left"/>
             </w:pPr>
             <w:r>
-              <w:t xml:space="preserve">2.L’utente viene re-indirizzato su </w:t>
-            </w:r>
-            <w:r>
-              <w:t xml:space="preserve">modify </w:t>
-            </w:r>
-            <w:r>
-              <w:t>project page.</w:t>
+              <w:t>2.L’utente viene re-indirizzat</w:t>
+            </w:r>
+            <w:r>
+              <w:t>o su project page</w:t>
+            </w:r>
+            <w:r>
+              <w:t>.</w:t>
             </w:r>
           </w:p>
         </w:tc>
@@ -5262,19 +5208,7 @@
               <w:jc w:val="left"/>
             </w:pPr>
             <w:r>
-              <w:t>L’utente visualizza i</w:t>
-            </w:r>
-            <w:r>
-              <w:t xml:space="preserve"> dati del</w:t>
-            </w:r>
-            <w:r>
-              <w:t xml:space="preserve"> progett</w:t>
-            </w:r>
-            <w:r>
-              <w:t>o modificati</w:t>
-            </w:r>
-            <w:r>
-              <w:t>.</w:t>
+              <w:t>L’utente visualizza i progetti.</w:t>
             </w:r>
           </w:p>
         </w:tc>
@@ -5320,13 +5254,15 @@
     <w:p/>
     <w:p/>
     <w:p/>
+    <w:p/>
+    <w:p/>
+    <w:p/>
     <w:p>
       <w:pPr>
         <w:pStyle w:val="Titolo4"/>
       </w:pPr>
       <w:r>
-        <w:lastRenderedPageBreak/>
-        <w:t>Elimina progetto</w:t>
+        <w:t>Modifica progetto</w:t>
       </w:r>
     </w:p>
     <w:tbl>
@@ -5362,7 +5298,7 @@
               <w:jc w:val="left"/>
             </w:pPr>
             <w:r>
-              <w:t>Elimina progetto</w:t>
+              <w:t>Modifica progetto</w:t>
             </w:r>
           </w:p>
         </w:tc>
@@ -5390,7 +5326,7 @@
               <w:jc w:val="left"/>
             </w:pPr>
             <w:r>
-              <w:t>9</w:t>
+              <w:t>8</w:t>
             </w:r>
           </w:p>
         </w:tc>
@@ -5418,7 +5354,7 @@
               <w:jc w:val="left"/>
             </w:pPr>
             <w:r>
-              <w:t>L’utente elimina il progetto, inserito in precedenza, dal sistema.</w:t>
+              <w:t>L’utente effettua una ricerca all’interno del sistema in base ad un determinato criterio.</w:t>
             </w:r>
           </w:p>
         </w:tc>
@@ -5536,29 +5472,39 @@
               <w:t>Il caso d’uso inizia quando l’utente clicca “</w:t>
             </w:r>
             <w:r>
-              <w:t>Elimina progetto”.</w:t>
-            </w:r>
-          </w:p>
-          <w:p>
-            <w:pPr>
-              <w:jc w:val="left"/>
-            </w:pPr>
-            <w:r>
-              <w:t>2.L’utente viene re-indirizzato su Home page.</w:t>
-            </w:r>
-          </w:p>
-        </w:tc>
-      </w:tr>
-      <w:tr>
-        <w:tc>
-          <w:tcPr>
-            <w:tcW w:w="4508" w:type="dxa"/>
-          </w:tcPr>
-          <w:p>
-            <w:pPr>
-              <w:jc w:val="left"/>
-            </w:pPr>
-            <w:r>
+              <w:t>Modifica</w:t>
+            </w:r>
+            <w:r>
+              <w:t xml:space="preserve"> progetto”.</w:t>
+            </w:r>
+          </w:p>
+          <w:p>
+            <w:pPr>
+              <w:jc w:val="left"/>
+            </w:pPr>
+            <w:r>
+              <w:t xml:space="preserve">2.L’utente viene re-indirizzato su </w:t>
+            </w:r>
+            <w:r>
+              <w:t xml:space="preserve">modify </w:t>
+            </w:r>
+            <w:r>
+              <w:t>project page.</w:t>
+            </w:r>
+          </w:p>
+        </w:tc>
+      </w:tr>
+      <w:tr>
+        <w:tc>
+          <w:tcPr>
+            <w:tcW w:w="4508" w:type="dxa"/>
+          </w:tcPr>
+          <w:p>
+            <w:pPr>
+              <w:jc w:val="left"/>
+            </w:pPr>
+            <w:r>
+              <w:lastRenderedPageBreak/>
               <w:t>Post-condizioni</w:t>
             </w:r>
           </w:p>
@@ -5572,7 +5518,19 @@
               <w:jc w:val="left"/>
             </w:pPr>
             <w:r>
-              <w:t>Il progetto viene cancellato dal sistema.</w:t>
+              <w:t>L’utente visualizza i</w:t>
+            </w:r>
+            <w:r>
+              <w:t xml:space="preserve"> dati del</w:t>
+            </w:r>
+            <w:r>
+              <w:t xml:space="preserve"> progett</w:t>
+            </w:r>
+            <w:r>
+              <w:t>o modificati</w:t>
+            </w:r>
+            <w:r>
+              <w:t>.</w:t>
             </w:r>
           </w:p>
         </w:tc>
@@ -5618,16 +5576,12 @@
     <w:p/>
     <w:p/>
     <w:p/>
-    <w:p/>
-    <w:p/>
-    <w:p/>
     <w:p>
       <w:pPr>
         <w:pStyle w:val="Titolo4"/>
       </w:pPr>
       <w:r>
-        <w:lastRenderedPageBreak/>
-        <w:t>Candidatura progetto</w:t>
+        <w:t>Elimina progetto</w:t>
       </w:r>
     </w:p>
     <w:tbl>
@@ -5663,7 +5617,7 @@
               <w:jc w:val="left"/>
             </w:pPr>
             <w:r>
-              <w:t>Candidatura progetto</w:t>
+              <w:t>Elimina progetto</w:t>
             </w:r>
           </w:p>
         </w:tc>
@@ -5691,7 +5645,7 @@
               <w:jc w:val="left"/>
             </w:pPr>
             <w:r>
-              <w:t>10</w:t>
+              <w:t>9</w:t>
             </w:r>
           </w:p>
         </w:tc>
@@ -5719,7 +5673,7 @@
               <w:jc w:val="left"/>
             </w:pPr>
             <w:r>
-              <w:t>L’utente effettua la candidatura ad un progetto.</w:t>
+              <w:t>L’utente elimina il progetto, inserito in precedenza, dal sistema.</w:t>
             </w:r>
           </w:p>
         </w:tc>
@@ -5747,7 +5701,7 @@
               <w:jc w:val="left"/>
             </w:pPr>
             <w:r>
-              <w:t>L’utente dev’essere registrato nel sistema.</w:t>
+              <w:t>L’utente (leader) deve aver inserito un progetto all’interno del sistema.</w:t>
             </w:r>
           </w:p>
         </w:tc>
@@ -5803,7 +5757,7 @@
               <w:jc w:val="left"/>
             </w:pPr>
             <w:r>
-              <w:t>Nessuno</w:t>
+              <w:t>Leader</w:t>
             </w:r>
           </w:p>
         </w:tc>
@@ -5837,29 +5791,41 @@
               <w:t>Il caso d’uso inizia quando l’utente clicca “</w:t>
             </w:r>
             <w:r>
-              <w:t>Candidatura progetto”.</w:t>
-            </w:r>
-          </w:p>
-          <w:p>
-            <w:pPr>
-              <w:jc w:val="left"/>
-            </w:pPr>
-            <w:r>
-              <w:t>2.L’utente viene re-indirizzato in home page.</w:t>
-            </w:r>
-          </w:p>
-        </w:tc>
-      </w:tr>
-      <w:tr>
-        <w:tc>
-          <w:tcPr>
-            <w:tcW w:w="4508" w:type="dxa"/>
-          </w:tcPr>
-          <w:p>
-            <w:pPr>
-              <w:jc w:val="left"/>
-            </w:pPr>
-            <w:r>
+              <w:t>Elimina progetto”.</w:t>
+            </w:r>
+          </w:p>
+          <w:p>
+            <w:pPr>
+              <w:jc w:val="left"/>
+            </w:pPr>
+            <w:r>
+              <w:t>2.</w:t>
+            </w:r>
+            <w:r>
+              <w:t>L’utente seleziona il progetto da eliminare.</w:t>
+            </w:r>
+          </w:p>
+          <w:p>
+            <w:pPr>
+              <w:jc w:val="left"/>
+            </w:pPr>
+            <w:r>
+              <w:t>3.Il sistema elimina il progetto.</w:t>
+            </w:r>
+          </w:p>
+        </w:tc>
+      </w:tr>
+      <w:tr>
+        <w:tc>
+          <w:tcPr>
+            <w:tcW w:w="4508" w:type="dxa"/>
+          </w:tcPr>
+          <w:p>
+            <w:pPr>
+              <w:jc w:val="left"/>
+            </w:pPr>
+            <w:r>
+              <w:lastRenderedPageBreak/>
               <w:t>Post-condizioni</w:t>
             </w:r>
           </w:p>
@@ -5873,7 +5839,7 @@
               <w:jc w:val="left"/>
             </w:pPr>
             <w:r>
-              <w:t>L’utente ha effettuato con successo la candidatura.</w:t>
+              <w:t>Il progetto viene cancellato dal sistema.</w:t>
             </w:r>
           </w:p>
         </w:tc>
@@ -5920,13 +5886,14 @@
     <w:p/>
     <w:p/>
     <w:p/>
+    <w:p/>
+    <w:p/>
     <w:p>
       <w:pPr>
         <w:pStyle w:val="Titolo4"/>
       </w:pPr>
       <w:r>
-        <w:lastRenderedPageBreak/>
-        <w:t>Elimina candidatura</w:t>
+        <w:t>Candidatura progetto</w:t>
       </w:r>
     </w:p>
     <w:tbl>
@@ -5962,7 +5929,7 @@
               <w:jc w:val="left"/>
             </w:pPr>
             <w:r>
-              <w:t>Elimina candidatura</w:t>
+              <w:t>Candidatura progetto</w:t>
             </w:r>
           </w:p>
         </w:tc>
@@ -5990,7 +5957,7 @@
               <w:jc w:val="left"/>
             </w:pPr>
             <w:r>
-              <w:t>11</w:t>
+              <w:t>10</w:t>
             </w:r>
           </w:p>
         </w:tc>
@@ -6018,7 +5985,7 @@
               <w:jc w:val="left"/>
             </w:pPr>
             <w:r>
-              <w:t>L’utente elimina la candidatura ad un progetto.</w:t>
+              <w:t>L’utente effettua la candidatura ad un progetto.</w:t>
             </w:r>
           </w:p>
         </w:tc>
@@ -6046,7 +6013,7 @@
               <w:jc w:val="left"/>
             </w:pPr>
             <w:r>
-              <w:t>L’utente deve aver effettuato la candidatura in precedenza.</w:t>
+              <w:t>L’utente dev’essere registrato nel sistema.</w:t>
             </w:r>
           </w:p>
         </w:tc>
@@ -6136,14 +6103,15 @@
               <w:t>Il caso d’uso inizia quando l’utente clicca “</w:t>
             </w:r>
             <w:r>
-              <w:t>Elimina candidatura”.</w:t>
-            </w:r>
-          </w:p>
-          <w:p>
-            <w:pPr>
-              <w:jc w:val="left"/>
-            </w:pPr>
-            <w:r>
+              <w:t>Candidatura progetto”.</w:t>
+            </w:r>
+          </w:p>
+          <w:p>
+            <w:pPr>
+              <w:jc w:val="left"/>
+            </w:pPr>
+            <w:r>
+              <w:lastRenderedPageBreak/>
               <w:t>2.L’utente viene re-indirizzato in home page.</w:t>
             </w:r>
           </w:p>
@@ -6159,6 +6127,7 @@
               <w:jc w:val="left"/>
             </w:pPr>
             <w:r>
+              <w:lastRenderedPageBreak/>
               <w:t>Post-condizioni</w:t>
             </w:r>
           </w:p>
@@ -6172,7 +6141,7 @@
               <w:jc w:val="left"/>
             </w:pPr>
             <w:r>
-              <w:t>L’utente ha elimina la candidatura con successo.</w:t>
+              <w:t>L’utente ha effettuato con successo la candidatura.</w:t>
             </w:r>
           </w:p>
         </w:tc>
@@ -6224,8 +6193,7 @@
         <w:pStyle w:val="Titolo4"/>
       </w:pPr>
       <w:r>
-        <w:lastRenderedPageBreak/>
-        <w:t>Seleziona candidati</w:t>
+        <w:t>Elimina candidatura</w:t>
       </w:r>
     </w:p>
     <w:tbl>
@@ -6261,7 +6229,7 @@
               <w:jc w:val="left"/>
             </w:pPr>
             <w:r>
-              <w:t>Seleziona candidati</w:t>
+              <w:t>Elimina candidatura</w:t>
             </w:r>
           </w:p>
         </w:tc>
@@ -6289,7 +6257,7 @@
               <w:jc w:val="left"/>
             </w:pPr>
             <w:r>
-              <w:t>12</w:t>
+              <w:t>11</w:t>
             </w:r>
           </w:p>
         </w:tc>
@@ -6317,7 +6285,7 @@
               <w:jc w:val="left"/>
             </w:pPr>
             <w:r>
-              <w:t>Il leader seleziona gli utenti che si sono candidati al progetto.</w:t>
+              <w:t>L’utente elimina la candidatura ad un progetto.</w:t>
             </w:r>
           </w:p>
         </w:tc>
@@ -6345,13 +6313,7 @@
               <w:jc w:val="left"/>
             </w:pPr>
             <w:r>
-              <w:t>Gli utenti</w:t>
-            </w:r>
-            <w:r>
-              <w:t xml:space="preserve"> (candidati)</w:t>
-            </w:r>
-            <w:r>
-              <w:t xml:space="preserve"> devono aver effettuato la candidatura in precedenza.</w:t>
+              <w:t>L’utente deve aver effettuato la candidatura in precedenza.</w:t>
             </w:r>
           </w:p>
         </w:tc>
@@ -6379,7 +6341,7 @@
               <w:jc w:val="left"/>
             </w:pPr>
             <w:r>
-              <w:t>Leader</w:t>
+              <w:t>Utente</w:t>
             </w:r>
           </w:p>
         </w:tc>
@@ -6407,7 +6369,7 @@
               <w:jc w:val="left"/>
             </w:pPr>
             <w:r>
-              <w:t>Utente</w:t>
+              <w:t>Nessuno</w:t>
             </w:r>
           </w:p>
         </w:tc>
@@ -6438,71 +6400,34 @@
               <w:t>1.</w:t>
             </w:r>
             <w:r>
-              <w:t xml:space="preserve">Il caso d’uso inizia quando </w:t>
-            </w:r>
-            <w:r>
-              <w:t>il leader</w:t>
-            </w:r>
-            <w:r>
-              <w:t xml:space="preserve"> clicca “</w:t>
-            </w:r>
-            <w:r>
-              <w:t>Seleziona candidati</w:t>
-            </w:r>
-            <w:r>
-              <w:t>”.</w:t>
-            </w:r>
-          </w:p>
-          <w:p>
-            <w:pPr>
-              <w:jc w:val="left"/>
-            </w:pPr>
-            <w:r>
-              <w:t>2.</w:t>
-            </w:r>
-            <w:r>
-              <w:t>Il leader seleziona il candidato</w:t>
-            </w:r>
-            <w:r>
-              <w:t>.</w:t>
-            </w:r>
-          </w:p>
-          <w:p>
-            <w:pPr>
-              <w:jc w:val="left"/>
-            </w:pPr>
-            <w:r>
-              <w:t xml:space="preserve">   2.1.Il leader conferma la candidatura.</w:t>
-            </w:r>
-          </w:p>
-          <w:p>
-            <w:pPr>
-              <w:jc w:val="left"/>
-            </w:pPr>
-            <w:r>
-              <w:t xml:space="preserve">   2.2.Il leader rifiuta la candidatura.</w:t>
-            </w:r>
-          </w:p>
-          <w:p>
-            <w:pPr>
-              <w:jc w:val="left"/>
-            </w:pPr>
-            <w:r>
-              <w:t>3.L’utente viene re-indirizzato home page.</w:t>
-            </w:r>
-          </w:p>
-        </w:tc>
-      </w:tr>
-      <w:tr>
-        <w:tc>
-          <w:tcPr>
-            <w:tcW w:w="4508" w:type="dxa"/>
-          </w:tcPr>
-          <w:p>
-            <w:pPr>
-              <w:jc w:val="left"/>
-            </w:pPr>
-            <w:r>
+              <w:t>Il caso d’uso inizia quando l’utente clicca “</w:t>
+            </w:r>
+            <w:r>
+              <w:t>Elimina candidatura”.</w:t>
+            </w:r>
+          </w:p>
+          <w:p>
+            <w:pPr>
+              <w:jc w:val="left"/>
+            </w:pPr>
+            <w:r>
+              <w:lastRenderedPageBreak/>
+              <w:t>2.L’utente viene re-indirizzato in home page.</w:t>
+            </w:r>
+          </w:p>
+        </w:tc>
+      </w:tr>
+      <w:tr>
+        <w:tc>
+          <w:tcPr>
+            <w:tcW w:w="4508" w:type="dxa"/>
+          </w:tcPr>
+          <w:p>
+            <w:pPr>
+              <w:jc w:val="left"/>
+            </w:pPr>
+            <w:r>
+              <w:lastRenderedPageBreak/>
               <w:t>Post-condizioni</w:t>
             </w:r>
           </w:p>
@@ -6516,7 +6441,7 @@
               <w:jc w:val="left"/>
             </w:pPr>
             <w:r>
-              <w:t>Il leader ha effettuato la selezione dei candidati con successo.</w:t>
+              <w:t>L’utente ha elimina la candidatura con successo.</w:t>
             </w:r>
           </w:p>
         </w:tc>
@@ -6559,13 +6484,16 @@
     <w:p/>
     <w:p/>
     <w:p/>
+    <w:p/>
+    <w:p/>
+    <w:p/>
+    <w:p/>
     <w:p>
       <w:pPr>
         <w:pStyle w:val="Titolo4"/>
       </w:pPr>
       <w:r>
-        <w:lastRenderedPageBreak/>
-        <w:t>Espulsione teammate</w:t>
+        <w:t>Seleziona candidati</w:t>
       </w:r>
     </w:p>
     <w:tbl>
@@ -6601,7 +6529,7 @@
               <w:jc w:val="left"/>
             </w:pPr>
             <w:r>
-              <w:t>Espulsione teammate</w:t>
+              <w:t>Seleziona candidati</w:t>
             </w:r>
           </w:p>
         </w:tc>
@@ -6629,7 +6557,7 @@
               <w:jc w:val="left"/>
             </w:pPr>
             <w:r>
-              <w:t>13</w:t>
+              <w:t>12</w:t>
             </w:r>
           </w:p>
         </w:tc>
@@ -6657,7 +6585,7 @@
               <w:jc w:val="left"/>
             </w:pPr>
             <w:r>
-              <w:t>Il leader espelle l’utente (teammate) dal team del progetto.</w:t>
+              <w:t>Il leader seleziona gli utenti che si sono candidati al progetto.</w:t>
             </w:r>
           </w:p>
         </w:tc>
@@ -6685,7 +6613,13 @@
               <w:jc w:val="left"/>
             </w:pPr>
             <w:r>
-              <w:t>L’utente (teammate) deve far parte del team del progetto.</w:t>
+              <w:t>Gli utenti</w:t>
+            </w:r>
+            <w:r>
+              <w:t xml:space="preserve"> (candidati)</w:t>
+            </w:r>
+            <w:r>
+              <w:t xml:space="preserve"> devono aver effettuato la candidatura in precedenza.</w:t>
             </w:r>
           </w:p>
         </w:tc>
@@ -6741,7 +6675,7 @@
               <w:jc w:val="left"/>
             </w:pPr>
             <w:r>
-              <w:t>Teammate</w:t>
+              <w:t>Utente</w:t>
             </w:r>
           </w:p>
         </w:tc>
@@ -6781,37 +6715,64 @@
               <w:t xml:space="preserve"> clicca “</w:t>
             </w:r>
             <w:r>
-              <w:t>Espelli leader”.</w:t>
-            </w:r>
-          </w:p>
-          <w:p>
-            <w:pPr>
-              <w:jc w:val="left"/>
-            </w:pPr>
-            <w:r>
-              <w:t>2.Il leader seleziona ed espelle il teammate.</w:t>
-            </w:r>
-          </w:p>
-          <w:p>
-            <w:pPr>
-              <w:jc w:val="left"/>
-            </w:pPr>
-            <w:r>
-              <w:t>3.Il leader viene re-indirizzato home page.</w:t>
-            </w:r>
-          </w:p>
-        </w:tc>
-      </w:tr>
-      <w:tr>
-        <w:tc>
-          <w:tcPr>
-            <w:tcW w:w="4508" w:type="dxa"/>
-          </w:tcPr>
-          <w:p>
-            <w:pPr>
-              <w:jc w:val="left"/>
-            </w:pPr>
-            <w:r>
+              <w:t>Seleziona candidati</w:t>
+            </w:r>
+            <w:r>
+              <w:t>”.</w:t>
+            </w:r>
+          </w:p>
+          <w:p>
+            <w:pPr>
+              <w:jc w:val="left"/>
+            </w:pPr>
+            <w:r>
+              <w:lastRenderedPageBreak/>
+              <w:t>2.</w:t>
+            </w:r>
+            <w:r>
+              <w:t>Il leader seleziona il candidato</w:t>
+            </w:r>
+            <w:r>
+              <w:t>.</w:t>
+            </w:r>
+          </w:p>
+          <w:p>
+            <w:pPr>
+              <w:jc w:val="left"/>
+            </w:pPr>
+            <w:r>
+              <w:t xml:space="preserve">   2.1.Il leader conferma la candidatura.</w:t>
+            </w:r>
+          </w:p>
+          <w:p>
+            <w:pPr>
+              <w:jc w:val="left"/>
+            </w:pPr>
+            <w:r>
+              <w:t xml:space="preserve">   2.2.Il leader rifiuta la candidatura.</w:t>
+            </w:r>
+          </w:p>
+          <w:p>
+            <w:pPr>
+              <w:jc w:val="left"/>
+            </w:pPr>
+            <w:r>
+              <w:t>3.L’utente viene re-indirizzato home page.</w:t>
+            </w:r>
+          </w:p>
+        </w:tc>
+      </w:tr>
+      <w:tr>
+        <w:tc>
+          <w:tcPr>
+            <w:tcW w:w="4508" w:type="dxa"/>
+          </w:tcPr>
+          <w:p>
+            <w:pPr>
+              <w:jc w:val="left"/>
+            </w:pPr>
+            <w:r>
+              <w:lastRenderedPageBreak/>
               <w:t>Post-condizioni</w:t>
             </w:r>
           </w:p>
@@ -6825,7 +6786,7 @@
               <w:jc w:val="left"/>
             </w:pPr>
             <w:r>
-              <w:t>Il leader ha effettuato l’espulsione del teammate con successo.</w:t>
+              <w:t>Il leader ha effettuato la selezione dei candidati con successo.</w:t>
             </w:r>
           </w:p>
         </w:tc>
@@ -6868,15 +6829,12 @@
     <w:p/>
     <w:p/>
     <w:p/>
-    <w:p/>
-    <w:p/>
     <w:p>
       <w:pPr>
         <w:pStyle w:val="Titolo4"/>
       </w:pPr>
       <w:r>
-        <w:lastRenderedPageBreak/>
-        <w:t>Abbandono progetto</w:t>
+        <w:t>Espulsione teammate</w:t>
       </w:r>
     </w:p>
     <w:tbl>
@@ -6912,6 +6870,318 @@
               <w:jc w:val="left"/>
             </w:pPr>
             <w:r>
+              <w:t>Espulsione teammate</w:t>
+            </w:r>
+          </w:p>
+        </w:tc>
+      </w:tr>
+      <w:tr>
+        <w:tc>
+          <w:tcPr>
+            <w:tcW w:w="4508" w:type="dxa"/>
+          </w:tcPr>
+          <w:p>
+            <w:pPr>
+              <w:jc w:val="left"/>
+            </w:pPr>
+            <w:r>
+              <w:t>ID</w:t>
+            </w:r>
+          </w:p>
+        </w:tc>
+        <w:tc>
+          <w:tcPr>
+            <w:tcW w:w="4508" w:type="dxa"/>
+          </w:tcPr>
+          <w:p>
+            <w:pPr>
+              <w:jc w:val="left"/>
+            </w:pPr>
+            <w:r>
+              <w:t>13</w:t>
+            </w:r>
+          </w:p>
+        </w:tc>
+      </w:tr>
+      <w:tr>
+        <w:tc>
+          <w:tcPr>
+            <w:tcW w:w="4508" w:type="dxa"/>
+          </w:tcPr>
+          <w:p>
+            <w:pPr>
+              <w:jc w:val="left"/>
+            </w:pPr>
+            <w:r>
+              <w:t>Breve descrizione</w:t>
+            </w:r>
+          </w:p>
+        </w:tc>
+        <w:tc>
+          <w:tcPr>
+            <w:tcW w:w="4508" w:type="dxa"/>
+          </w:tcPr>
+          <w:p>
+            <w:pPr>
+              <w:jc w:val="left"/>
+            </w:pPr>
+            <w:r>
+              <w:t>Il leader espelle l’utente (teammate) dal team del progetto.</w:t>
+            </w:r>
+          </w:p>
+        </w:tc>
+      </w:tr>
+      <w:tr>
+        <w:tc>
+          <w:tcPr>
+            <w:tcW w:w="4508" w:type="dxa"/>
+          </w:tcPr>
+          <w:p>
+            <w:pPr>
+              <w:jc w:val="left"/>
+            </w:pPr>
+            <w:r>
+              <w:t>Pre-condizioni</w:t>
+            </w:r>
+          </w:p>
+        </w:tc>
+        <w:tc>
+          <w:tcPr>
+            <w:tcW w:w="4508" w:type="dxa"/>
+          </w:tcPr>
+          <w:p>
+            <w:pPr>
+              <w:jc w:val="left"/>
+            </w:pPr>
+            <w:r>
+              <w:t>L’utente (teammate) deve far parte del team del progetto.</w:t>
+            </w:r>
+          </w:p>
+        </w:tc>
+      </w:tr>
+      <w:tr>
+        <w:tc>
+          <w:tcPr>
+            <w:tcW w:w="4508" w:type="dxa"/>
+          </w:tcPr>
+          <w:p>
+            <w:pPr>
+              <w:jc w:val="left"/>
+            </w:pPr>
+            <w:r>
+              <w:t>Attori primari</w:t>
+            </w:r>
+          </w:p>
+        </w:tc>
+        <w:tc>
+          <w:tcPr>
+            <w:tcW w:w="4508" w:type="dxa"/>
+          </w:tcPr>
+          <w:p>
+            <w:pPr>
+              <w:jc w:val="left"/>
+            </w:pPr>
+            <w:r>
+              <w:t>Leader</w:t>
+            </w:r>
+          </w:p>
+        </w:tc>
+      </w:tr>
+      <w:tr>
+        <w:tc>
+          <w:tcPr>
+            <w:tcW w:w="4508" w:type="dxa"/>
+          </w:tcPr>
+          <w:p>
+            <w:pPr>
+              <w:jc w:val="left"/>
+            </w:pPr>
+            <w:r>
+              <w:t xml:space="preserve">Attori secondari </w:t>
+            </w:r>
+          </w:p>
+        </w:tc>
+        <w:tc>
+          <w:tcPr>
+            <w:tcW w:w="4508" w:type="dxa"/>
+          </w:tcPr>
+          <w:p>
+            <w:pPr>
+              <w:jc w:val="left"/>
+            </w:pPr>
+            <w:r>
+              <w:t>Teammate</w:t>
+            </w:r>
+          </w:p>
+        </w:tc>
+      </w:tr>
+      <w:tr>
+        <w:tc>
+          <w:tcPr>
+            <w:tcW w:w="4508" w:type="dxa"/>
+          </w:tcPr>
+          <w:p>
+            <w:pPr>
+              <w:jc w:val="left"/>
+            </w:pPr>
+            <w:r>
+              <w:t>Sequenza principale degli eventi</w:t>
+            </w:r>
+          </w:p>
+        </w:tc>
+        <w:tc>
+          <w:tcPr>
+            <w:tcW w:w="4508" w:type="dxa"/>
+          </w:tcPr>
+          <w:p>
+            <w:pPr>
+              <w:jc w:val="left"/>
+            </w:pPr>
+            <w:r>
+              <w:t>1.</w:t>
+            </w:r>
+            <w:r>
+              <w:t xml:space="preserve">Il caso d’uso inizia quando </w:t>
+            </w:r>
+            <w:r>
+              <w:t>il leader</w:t>
+            </w:r>
+            <w:r>
+              <w:t xml:space="preserve"> clicca “</w:t>
+            </w:r>
+            <w:r>
+              <w:t>Espelli leader”.</w:t>
+            </w:r>
+          </w:p>
+          <w:p>
+            <w:pPr>
+              <w:jc w:val="left"/>
+            </w:pPr>
+            <w:r>
+              <w:t>2.Il leader seleziona ed espelle il teammate.</w:t>
+            </w:r>
+          </w:p>
+          <w:p>
+            <w:pPr>
+              <w:jc w:val="left"/>
+            </w:pPr>
+            <w:r>
+              <w:lastRenderedPageBreak/>
+              <w:t>3.Il leader viene re-indirizzato home page.</w:t>
+            </w:r>
+          </w:p>
+        </w:tc>
+      </w:tr>
+      <w:tr>
+        <w:tc>
+          <w:tcPr>
+            <w:tcW w:w="4508" w:type="dxa"/>
+          </w:tcPr>
+          <w:p>
+            <w:pPr>
+              <w:jc w:val="left"/>
+            </w:pPr>
+            <w:r>
+              <w:lastRenderedPageBreak/>
+              <w:t>Post-condizioni</w:t>
+            </w:r>
+          </w:p>
+        </w:tc>
+        <w:tc>
+          <w:tcPr>
+            <w:tcW w:w="4508" w:type="dxa"/>
+          </w:tcPr>
+          <w:p>
+            <w:pPr>
+              <w:jc w:val="left"/>
+            </w:pPr>
+            <w:r>
+              <w:t>Il leader ha effettuato l’espulsione del teammate con successo.</w:t>
+            </w:r>
+          </w:p>
+        </w:tc>
+      </w:tr>
+      <w:tr>
+        <w:tc>
+          <w:tcPr>
+            <w:tcW w:w="4508" w:type="dxa"/>
+          </w:tcPr>
+          <w:p>
+            <w:pPr>
+              <w:jc w:val="left"/>
+            </w:pPr>
+            <w:r>
+              <w:t>Sequenza alternativa degli eventi</w:t>
+            </w:r>
+          </w:p>
+        </w:tc>
+        <w:tc>
+          <w:tcPr>
+            <w:tcW w:w="4508" w:type="dxa"/>
+          </w:tcPr>
+          <w:p>
+            <w:pPr>
+              <w:jc w:val="left"/>
+            </w:pPr>
+            <w:r>
+              <w:t>Nessuna</w:t>
+            </w:r>
+          </w:p>
+        </w:tc>
+      </w:tr>
+    </w:tbl>
+    <w:p/>
+    <w:p/>
+    <w:p/>
+    <w:p/>
+    <w:p/>
+    <w:p/>
+    <w:p/>
+    <w:p/>
+    <w:p/>
+    <w:p/>
+    <w:p/>
+    <w:p>
+      <w:pPr>
+        <w:pStyle w:val="Titolo4"/>
+      </w:pPr>
+      <w:r>
+        <w:t>Abbandono progetto</w:t>
+      </w:r>
+    </w:p>
+    <w:tbl>
+      <w:tblPr>
+        <w:tblStyle w:val="Grigliatabella"/>
+        <w:tblW w:w="0" w:type="auto"/>
+        <w:tblLook w:val="04A0" w:firstRow="1" w:lastRow="0" w:firstColumn="1" w:lastColumn="0" w:noHBand="0" w:noVBand="1"/>
+      </w:tblPr>
+      <w:tblGrid>
+        <w:gridCol w:w="4508"/>
+        <w:gridCol w:w="4508"/>
+      </w:tblGrid>
+      <w:tr>
+        <w:tc>
+          <w:tcPr>
+            <w:tcW w:w="4508" w:type="dxa"/>
+          </w:tcPr>
+          <w:p>
+            <w:pPr>
+              <w:jc w:val="left"/>
+            </w:pPr>
+            <w:r>
+              <w:t>Nome</w:t>
+            </w:r>
+          </w:p>
+        </w:tc>
+        <w:tc>
+          <w:tcPr>
+            <w:tcW w:w="4508" w:type="dxa"/>
+          </w:tcPr>
+          <w:p>
+            <w:pPr>
+              <w:jc w:val="left"/>
+            </w:pPr>
+            <w:r>
               <w:t>Abbandono progetto</w:t>
             </w:r>
           </w:p>
@@ -7147,6 +7417,7 @@
               <w:jc w:val="left"/>
             </w:pPr>
             <w:r>
+              <w:lastRenderedPageBreak/>
               <w:t>Post-condizioni</w:t>
             </w:r>
           </w:p>
@@ -7240,7 +7511,6 @@
       <w:bookmarkStart w:id="13" w:name="_Toc357915678"/>
       <w:bookmarkStart w:id="14" w:name="_Toc8064821"/>
       <w:r>
-        <w:lastRenderedPageBreak/>
         <w:t>System Architecture</w:t>
       </w:r>
       <w:bookmarkEnd w:id="12"/>
@@ -7261,6 +7531,7 @@
         <w:rPr>
           <w:noProof/>
         </w:rPr>
+        <w:lastRenderedPageBreak/>
         <w:drawing>
           <wp:inline distT="0" distB="0" distL="0" distR="0" wp14:anchorId="68C6B384" wp14:editId="3BDC7DB6">
             <wp:extent cx="6448425" cy="6254815"/>
@@ -7313,7 +7584,6 @@
       </w:pPr>
       <w:bookmarkStart w:id="16" w:name="_Toc39429307"/>
       <w:r>
-        <w:lastRenderedPageBreak/>
         <w:t>Specifica delle componenti</w:t>
       </w:r>
       <w:bookmarkEnd w:id="16"/>
@@ -7332,6 +7602,7 @@
           <w:i/>
           <w:iCs/>
         </w:rPr>
+        <w:lastRenderedPageBreak/>
         <w:t>Web Server</w:t>
       </w:r>
       <w:r>
@@ -7464,12 +7735,12 @@
     </w:p>
     <w:p>
       <w:r>
+        <w:t>Home page: Interfaccia grafica che l’utente visualizza dopo aver effettuato la fase d’accesso;</w:t>
+      </w:r>
+    </w:p>
+    <w:p>
+      <w:r>
         <w:lastRenderedPageBreak/>
-        <w:t>Home page: Interfaccia grafica che l’utente visualizza dopo aver effettuato la fase d’accesso;</w:t>
-      </w:r>
-    </w:p>
-    <w:p>
-      <w:r>
         <w:t>Profilo utente: Interfaccia grafica che l’utente visualizza all’interno del suo profilo;</w:t>
       </w:r>
     </w:p>
@@ -10825,7 +11096,7 @@
 </file>
 
 <file path=customXml/itemProps1.xml><?xml version="1.0" encoding="utf-8"?>
-<ds:datastoreItem xmlns:ds="http://schemas.openxmlformats.org/officeDocument/2006/customXml" ds:itemID="{0AAC6623-92C5-408B-91B8-FA78A9E848E2}">
+<ds:datastoreItem xmlns:ds="http://schemas.openxmlformats.org/officeDocument/2006/customXml" ds:itemID="{42329DB3-50EE-4A2E-927E-4CCF9DDD6E5E}">
   <ds:schemaRefs>
     <ds:schemaRef ds:uri="http://schemas.openxmlformats.org/officeDocument/2006/bibliography"/>
   </ds:schemaRefs>

</xml_diff>